<commit_message>
feat: update CV in pdf
</commit_message>
<xml_diff>
--- a/static/pavel-buramensky-cv.docx
+++ b/static/pavel-buramensky-cv.docx
@@ -5,6 +5,9 @@
     <w:p>
       <w:pPr>
         <w:jc w:val="both"/>
+        <w:rPr>
+          <w:color w:val="FF0000"/>
+        </w:rPr>
       </w:pPr>
     </w:p>
     <w:tbl>
@@ -197,164 +200,227 @@
       <w:pPr>
         <w:pStyle w:val="Heading1"/>
         <w:rPr>
+          <w:color w:val="000000" w:themeColor="text1"/>
           <w:lang w:val="ru-RU"/>
         </w:rPr>
       </w:pPr>
       <w:r>
+        <w:rPr>
+          <w:color w:val="000000" w:themeColor="text1"/>
+        </w:rPr>
         <w:t>Summary</w:t>
       </w:r>
     </w:p>
     <w:p>
       <w:pPr>
         <w:rPr>
-          <w:lang w:val="en-US"/>
-        </w:rPr>
-      </w:pPr>
-      <w:r>
-        <w:t>10+ years of front</w:t>
-      </w:r>
-      <w:r>
-        <w:t>-</w:t>
-      </w:r>
-      <w:r>
-        <w:t>end focused experience</w:t>
-      </w:r>
-    </w:p>
-    <w:p>
-      <w:pPr>
-        <w:rPr>
-          <w:lang w:val="en-US"/>
-        </w:rPr>
-      </w:pPr>
-      <w:r>
-        <w:rPr>
-          <w:lang w:val="en-US"/>
-        </w:rPr>
-        <w:t>Combine strong programming skills</w:t>
-      </w:r>
-      <w:r>
-        <w:rPr>
-          <w:lang w:val="en-US"/>
-        </w:rPr>
-        <w:t xml:space="preserve"> </w:t>
-      </w:r>
-      <w:r>
-        <w:rPr>
-          <w:lang w:val="en-US"/>
-        </w:rPr>
-        <w:t>with</w:t>
-      </w:r>
-      <w:r>
-        <w:rPr>
-          <w:lang w:val="en-US"/>
-        </w:rPr>
-        <w:t xml:space="preserve"> good handle on UX design</w:t>
-      </w:r>
-    </w:p>
-    <w:p>
-      <w:pPr>
-        <w:rPr>
-          <w:lang w:val="en-US"/>
-        </w:rPr>
-      </w:pPr>
-      <w:r>
-        <w:rPr>
-          <w:lang w:val="en-US"/>
-        </w:rPr>
-        <w:t>Wild about creating</w:t>
-      </w:r>
-      <w:r>
-        <w:rPr>
-          <w:lang w:val="en-US"/>
-        </w:rPr>
-        <w:t xml:space="preserve"> an</w:t>
-      </w:r>
-      <w:r>
-        <w:rPr>
-          <w:lang w:val="en-US"/>
-        </w:rPr>
-        <w:t xml:space="preserve"> </w:t>
-      </w:r>
-      <w:r>
-        <w:rPr>
-          <w:lang w:val="en-US"/>
-        </w:rPr>
-        <w:t xml:space="preserve">immersive </w:t>
-      </w:r>
-      <w:r>
-        <w:rPr>
-          <w:lang w:val="en-US"/>
-        </w:rPr>
-        <w:t>and sleek user experience</w:t>
-      </w:r>
-    </w:p>
-    <w:p>
-      <w:r>
-        <w:t>Master Degree in Computer Science</w:t>
-      </w:r>
-    </w:p>
-    <w:p>
-      <w:r>
-        <w:t>O</w:t>
-      </w:r>
-      <w:r>
-        <w:t>pen to relocation and remote work</w:t>
-      </w:r>
-    </w:p>
-    <w:p/>
-    <w:p>
-      <w:pPr>
-        <w:pStyle w:val="Heading1"/>
-        <w:rPr>
-          <w:lang w:val="en-US"/>
-        </w:rPr>
-      </w:pPr>
-      <w:r>
-        <w:t>Objective</w:t>
-      </w:r>
-    </w:p>
-    <w:p>
-      <w:r>
-        <w:t>I've been doing front-end development for over a decade, mostly for complex web applications, like multitrack a</w:t>
+          <w:color w:val="000000" w:themeColor="text1"/>
+          <w:lang w:val="en-US"/>
+        </w:rPr>
+      </w:pPr>
+      <w:r>
+        <w:rPr>
+          <w:color w:val="000000" w:themeColor="text1"/>
+        </w:rPr>
+        <w:t>10+ years o</w:t>
       </w:r>
       <w:bookmarkStart w:id="0" w:name="_GoBack"/>
       <w:bookmarkEnd w:id="0"/>
       <w:r>
-        <w:t>udio workstation or electronic health record system. Besides, I really enjoy creating stylish web-sites, fancy CSS/SVG animations and data visualization. No matter what I do, my ultimate goal is to deliver a first-class user experience.</w:t>
-      </w:r>
-    </w:p>
-    <w:p>
-      <w:r>
+        <w:rPr>
+          <w:color w:val="000000" w:themeColor="text1"/>
+        </w:rPr>
+        <w:t>f front</w:t>
+      </w:r>
+      <w:r>
+        <w:rPr>
+          <w:color w:val="000000" w:themeColor="text1"/>
+        </w:rPr>
+        <w:t>-</w:t>
+      </w:r>
+      <w:r>
+        <w:rPr>
+          <w:color w:val="000000" w:themeColor="text1"/>
+        </w:rPr>
+        <w:t>end focused experience</w:t>
+      </w:r>
+    </w:p>
+    <w:p>
+      <w:pPr>
+        <w:rPr>
+          <w:color w:val="000000" w:themeColor="text1"/>
+          <w:lang w:val="en-US"/>
+        </w:rPr>
+      </w:pPr>
+      <w:r>
+        <w:rPr>
+          <w:color w:val="000000" w:themeColor="text1"/>
+          <w:lang w:val="en-US"/>
+        </w:rPr>
+        <w:t>Combine strong programming skills with good handle on UX design</w:t>
+      </w:r>
+    </w:p>
+    <w:p>
+      <w:pPr>
+        <w:rPr>
+          <w:color w:val="000000" w:themeColor="text1"/>
+          <w:lang w:val="en-US"/>
+        </w:rPr>
+      </w:pPr>
+      <w:r>
+        <w:rPr>
+          <w:color w:val="000000" w:themeColor="text1"/>
+          <w:lang w:val="en-US"/>
+        </w:rPr>
+        <w:t>Wild about creating an immersive and sleek user experience</w:t>
+      </w:r>
+    </w:p>
+    <w:p>
+      <w:pPr>
+        <w:rPr>
+          <w:color w:val="000000" w:themeColor="text1"/>
+        </w:rPr>
+      </w:pPr>
+      <w:r>
+        <w:rPr>
+          <w:color w:val="000000" w:themeColor="text1"/>
+        </w:rPr>
+        <w:t>Master Degree in Computer Science</w:t>
+      </w:r>
+    </w:p>
+    <w:p>
+      <w:pPr>
+        <w:rPr>
+          <w:color w:val="000000" w:themeColor="text1"/>
+        </w:rPr>
+      </w:pPr>
+      <w:r>
+        <w:rPr>
+          <w:color w:val="000000" w:themeColor="text1"/>
+        </w:rPr>
+        <w:t>Open to relocation and remote work</w:t>
+      </w:r>
+    </w:p>
+    <w:p>
+      <w:pPr>
+        <w:rPr>
+          <w:color w:val="000000" w:themeColor="text1"/>
+        </w:rPr>
+      </w:pPr>
+    </w:p>
+    <w:p>
+      <w:pPr>
+        <w:pStyle w:val="Heading1"/>
+        <w:rPr>
+          <w:color w:val="000000" w:themeColor="text1"/>
+          <w:lang w:val="en-US"/>
+        </w:rPr>
+      </w:pPr>
+      <w:r>
+        <w:rPr>
+          <w:color w:val="000000" w:themeColor="text1"/>
+        </w:rPr>
+        <w:t>Objective</w:t>
+      </w:r>
+    </w:p>
+    <w:p>
+      <w:pPr>
+        <w:rPr>
+          <w:color w:val="000000" w:themeColor="text1"/>
+        </w:rPr>
+      </w:pPr>
+      <w:r>
+        <w:rPr>
+          <w:color w:val="000000" w:themeColor="text1"/>
+        </w:rPr>
+        <w:t>I ha</w:t>
+      </w:r>
+      <w:r>
+        <w:rPr>
+          <w:color w:val="000000" w:themeColor="text1"/>
+        </w:rPr>
+        <w:t>ve been doing front-end development for over a decade, mostly for complex web applications, like multitrack audio workstation or electronic health record system. Besides, I really enjoy creating stylish web-sites, fancy CSS/SVG animations and data visualization. No matter what I do, my ultimate goal is to deliver a first-class user experience.</w:t>
+      </w:r>
+    </w:p>
+    <w:p>
+      <w:pPr>
+        <w:rPr>
+          <w:color w:val="000000" w:themeColor="text1"/>
+        </w:rPr>
+      </w:pPr>
+      <w:r>
+        <w:rPr>
+          <w:color w:val="000000" w:themeColor="text1"/>
+        </w:rPr>
         <w:t xml:space="preserve">A combination of expertise in Front-end </w:t>
       </w:r>
       <w:r>
+        <w:rPr>
+          <w:color w:val="000000" w:themeColor="text1"/>
+        </w:rPr>
         <w:t xml:space="preserve">development </w:t>
       </w:r>
       <w:r>
+        <w:rPr>
+          <w:color w:val="000000" w:themeColor="text1"/>
+        </w:rPr>
         <w:t>and User experience helps me to achieve this goal and develop complex apps from concept to production</w:t>
       </w:r>
       <w:r>
+        <w:rPr>
+          <w:color w:val="000000" w:themeColor="text1"/>
+        </w:rPr>
         <w:t>,</w:t>
       </w:r>
       <w:r>
+        <w:rPr>
+          <w:color w:val="000000" w:themeColor="text1"/>
+        </w:rPr>
         <w:t xml:space="preserve"> find an optimal balance between aesthetics, efforts and performance</w:t>
       </w:r>
       <w:r>
+        <w:rPr>
+          <w:color w:val="000000" w:themeColor="text1"/>
+        </w:rPr>
         <w:t>,</w:t>
       </w:r>
       <w:r>
-        <w:t xml:space="preserve"> effectively communicate with product owners, design and backend dev team.</w:t>
-      </w:r>
-    </w:p>
-    <w:p/>
+        <w:rPr>
+          <w:color w:val="000000" w:themeColor="text1"/>
+        </w:rPr>
+        <w:t xml:space="preserve"> effectively communicate with product owners, design and backend dev team</w:t>
+      </w:r>
+      <w:r>
+        <w:rPr>
+          <w:color w:val="000000" w:themeColor="text1"/>
+        </w:rPr>
+        <w:t>s</w:t>
+      </w:r>
+      <w:r>
+        <w:rPr>
+          <w:color w:val="000000" w:themeColor="text1"/>
+        </w:rPr>
+        <w:t>.</w:t>
+      </w:r>
+    </w:p>
+    <w:p>
+      <w:pPr>
+        <w:rPr>
+          <w:color w:val="000000" w:themeColor="text1"/>
+        </w:rPr>
+      </w:pPr>
+    </w:p>
     <w:p>
       <w:pPr>
         <w:pStyle w:val="Heading1"/>
         <w:rPr>
-          <w:color w:val="980000"/>
-        </w:rPr>
-      </w:pPr>
-      <w:r>
+          <w:color w:val="000000" w:themeColor="text1"/>
+        </w:rPr>
+      </w:pPr>
+      <w:r>
+        <w:rPr>
+          <w:color w:val="000000" w:themeColor="text1"/>
+        </w:rPr>
         <w:t>Professional skills</w:t>
       </w:r>
     </w:p>
@@ -362,11 +428,13 @@
       <w:pPr>
         <w:pStyle w:val="Heading2"/>
         <w:rPr>
-          <w:lang w:val="en-US"/>
-        </w:rPr>
-      </w:pPr>
-      <w:r>
-        <w:rPr>
+          <w:color w:val="000000" w:themeColor="text1"/>
+          <w:lang w:val="en-US"/>
+        </w:rPr>
+      </w:pPr>
+      <w:r>
+        <w:rPr>
+          <w:color w:val="000000" w:themeColor="text1"/>
           <w:lang w:val="en-US"/>
         </w:rPr>
         <w:t>What I can do:</w:t>
@@ -376,11 +444,13 @@
       <w:pPr>
         <w:pStyle w:val="ListParagraph"/>
         <w:rPr>
-          <w:lang w:val="en-US"/>
-        </w:rPr>
-      </w:pPr>
-      <w:r>
-        <w:rPr>
+          <w:color w:val="000000" w:themeColor="text1"/>
+          <w:lang w:val="en-US"/>
+        </w:rPr>
+      </w:pPr>
+      <w:r>
+        <w:rPr>
+          <w:color w:val="000000" w:themeColor="text1"/>
           <w:lang w:val="en-US"/>
         </w:rPr>
         <w:t>develop and maintain complex web apps with modern JS frameworks (preferably Vue, but I have worked with React and AngularJS too)</w:t>
@@ -390,11 +460,13 @@
       <w:pPr>
         <w:pStyle w:val="ListParagraph"/>
         <w:rPr>
-          <w:lang w:val="en-US"/>
-        </w:rPr>
-      </w:pPr>
-      <w:r>
-        <w:rPr>
+          <w:color w:val="000000" w:themeColor="text1"/>
+          <w:lang w:val="en-US"/>
+        </w:rPr>
+      </w:pPr>
+      <w:r>
+        <w:rPr>
+          <w:color w:val="000000" w:themeColor="text1"/>
           <w:lang w:val="en-US"/>
         </w:rPr>
         <w:t>create reasonably pixel-perfect, adaptive, rich-media web interfaces with a nontrivial design</w:t>
@@ -404,11 +476,13 @@
       <w:pPr>
         <w:pStyle w:val="ListParagraph"/>
         <w:rPr>
-          <w:lang w:val="en-US"/>
-        </w:rPr>
-      </w:pPr>
-      <w:r>
-        <w:rPr>
+          <w:color w:val="000000" w:themeColor="text1"/>
+          <w:lang w:val="en-US"/>
+        </w:rPr>
+      </w:pPr>
+      <w:r>
+        <w:rPr>
+          <w:color w:val="000000" w:themeColor="text1"/>
           <w:lang w:val="en-US"/>
         </w:rPr>
         <w:t>make wireframes and user flows based on business requirements, create interactive HTML prototypes</w:t>
@@ -418,11 +492,13 @@
       <w:pPr>
         <w:pStyle w:val="ListParagraph"/>
         <w:rPr>
-          <w:lang w:val="en-US"/>
-        </w:rPr>
-      </w:pPr>
-      <w:r>
-        <w:rPr>
+          <w:color w:val="000000" w:themeColor="text1"/>
+          <w:lang w:val="en-US"/>
+        </w:rPr>
+      </w:pPr>
+      <w:r>
+        <w:rPr>
+          <w:color w:val="000000" w:themeColor="text1"/>
           <w:lang w:val="en-US"/>
         </w:rPr>
         <w:t>manage a small team of developers in Agile process. However, I prefer coding and UX design more</w:t>
@@ -432,11 +508,13 @@
       <w:pPr>
         <w:pStyle w:val="Heading3"/>
         <w:rPr>
-          <w:lang w:val="en-US"/>
-        </w:rPr>
-      </w:pPr>
-      <w:r>
-        <w:rPr>
+          <w:color w:val="000000" w:themeColor="text1"/>
+          <w:lang w:val="en-US"/>
+        </w:rPr>
+      </w:pPr>
+      <w:r>
+        <w:rPr>
+          <w:color w:val="000000" w:themeColor="text1"/>
           <w:lang w:val="en-US"/>
         </w:rPr>
         <w:t>Programming/Markup languages</w:t>
@@ -445,270 +523,232 @@
     <w:p>
       <w:pPr>
         <w:rPr>
+          <w:color w:val="000000" w:themeColor="text1"/>
           <w:lang w:val="en-US"/>
         </w:rPr>
       </w:pPr>
       <w:proofErr w:type="spellStart"/>
       <w:r>
+        <w:rPr>
+          <w:color w:val="000000" w:themeColor="text1"/>
+        </w:rPr>
         <w:t>Javascript</w:t>
       </w:r>
       <w:proofErr w:type="spellEnd"/>
       <w:r>
+        <w:rPr>
+          <w:color w:val="000000" w:themeColor="text1"/>
+        </w:rPr>
         <w:t xml:space="preserve">, </w:t>
       </w:r>
       <w:r>
         <w:rPr>
-          <w:lang w:val="en-US"/>
-        </w:rPr>
-        <w:t>TypeScript</w:t>
-      </w:r>
-      <w:r>
-        <w:rPr>
-          <w:lang w:val="en-US"/>
+          <w:color w:val="000000" w:themeColor="text1"/>
+          <w:lang w:val="en-US"/>
+        </w:rPr>
+        <w:t>TypeScript, HTML5, CSS, SCSS, LESS, JSS</w:t>
+      </w:r>
+    </w:p>
+    <w:p>
+      <w:pPr>
+        <w:pStyle w:val="Heading3"/>
+        <w:rPr>
+          <w:color w:val="000000" w:themeColor="text1"/>
+          <w:lang w:val="en-US"/>
+        </w:rPr>
+      </w:pPr>
+      <w:r>
+        <w:rPr>
+          <w:color w:val="000000" w:themeColor="text1"/>
+          <w:lang w:val="en-US"/>
+        </w:rPr>
+        <w:t>JavaScript Frameworks and SSR</w:t>
+      </w:r>
+    </w:p>
+    <w:p>
+      <w:pPr>
+        <w:rPr>
+          <w:color w:val="000000" w:themeColor="text1"/>
+          <w:lang w:val="en-US"/>
+        </w:rPr>
+      </w:pPr>
+      <w:r>
+        <w:rPr>
+          <w:color w:val="000000" w:themeColor="text1"/>
+          <w:lang w:val="en-US"/>
+        </w:rPr>
+        <w:t xml:space="preserve">Vue </w:t>
+      </w:r>
+      <w:r>
+        <w:rPr>
+          <w:color w:val="000000" w:themeColor="text1"/>
+        </w:rPr>
+        <w:t xml:space="preserve">(with </w:t>
+      </w:r>
+      <w:proofErr w:type="spellStart"/>
+      <w:r>
+        <w:rPr>
+          <w:color w:val="000000" w:themeColor="text1"/>
+          <w:lang w:val="en-US"/>
+        </w:rPr>
+        <w:t>Vuex</w:t>
+      </w:r>
+      <w:proofErr w:type="spellEnd"/>
+      <w:r>
+        <w:rPr>
+          <w:color w:val="000000" w:themeColor="text1"/>
         </w:rPr>
         <w:t xml:space="preserve">, </w:t>
       </w:r>
       <w:r>
         <w:rPr>
-          <w:lang w:val="en-US"/>
-        </w:rPr>
-        <w:t>HTML5</w:t>
-      </w:r>
-      <w:r>
-        <w:rPr>
-          <w:lang w:val="en-US"/>
+          <w:color w:val="000000" w:themeColor="text1"/>
+          <w:lang w:val="en-US"/>
+        </w:rPr>
+        <w:t>Vue Router</w:t>
+      </w:r>
+      <w:r>
+        <w:rPr>
+          <w:color w:val="000000" w:themeColor="text1"/>
         </w:rPr>
         <w:t xml:space="preserve">, </w:t>
       </w:r>
-      <w:r>
-        <w:rPr>
-          <w:lang w:val="en-US"/>
-        </w:rPr>
-        <w:t>CSS, SCSS, LESS, JSS</w:t>
+      <w:proofErr w:type="spellStart"/>
+      <w:r>
+        <w:rPr>
+          <w:color w:val="000000" w:themeColor="text1"/>
+          <w:lang w:val="en-US"/>
+        </w:rPr>
+        <w:t>Vuetify</w:t>
+      </w:r>
+      <w:proofErr w:type="spellEnd"/>
+      <w:r>
+        <w:rPr>
+          <w:color w:val="000000" w:themeColor="text1"/>
+          <w:lang w:val="en-US"/>
+        </w:rPr>
+        <w:t xml:space="preserve"> and </w:t>
+      </w:r>
+      <w:proofErr w:type="spellStart"/>
+      <w:r>
+        <w:rPr>
+          <w:color w:val="000000" w:themeColor="text1"/>
+          <w:lang w:val="en-US"/>
+        </w:rPr>
+        <w:t>Vuelidate</w:t>
+      </w:r>
+      <w:proofErr w:type="spellEnd"/>
+      <w:r>
+        <w:rPr>
+          <w:color w:val="000000" w:themeColor="text1"/>
+        </w:rPr>
+        <w:t>)</w:t>
+      </w:r>
+      <w:r>
+        <w:rPr>
+          <w:color w:val="000000" w:themeColor="text1"/>
+          <w:lang w:val="en-US"/>
+        </w:rPr>
+        <w:t xml:space="preserve">, React, AngularJS 1.x, </w:t>
+      </w:r>
+      <w:proofErr w:type="spellStart"/>
+      <w:r>
+        <w:rPr>
+          <w:color w:val="000000" w:themeColor="text1"/>
+          <w:lang w:val="en-US"/>
+        </w:rPr>
+        <w:t>NuxtJS</w:t>
+      </w:r>
+      <w:proofErr w:type="spellEnd"/>
+      <w:r>
+        <w:rPr>
+          <w:color w:val="000000" w:themeColor="text1"/>
+          <w:lang w:val="en-US"/>
+        </w:rPr>
+        <w:t xml:space="preserve">, </w:t>
+      </w:r>
+      <w:r>
+        <w:rPr>
+          <w:color w:val="000000" w:themeColor="text1"/>
+          <w:lang w:val="en-US"/>
+        </w:rPr>
+        <w:t>Gatsby</w:t>
       </w:r>
     </w:p>
     <w:p>
       <w:pPr>
         <w:pStyle w:val="Heading3"/>
         <w:rPr>
-          <w:lang w:val="en-US"/>
-        </w:rPr>
-      </w:pPr>
-      <w:r>
-        <w:rPr>
-          <w:lang w:val="en-US"/>
-        </w:rPr>
-        <w:t>JavaScript Frameworks and SSR</w:t>
-      </w:r>
-    </w:p>
-    <w:p>
-      <w:pPr>
-        <w:rPr>
-          <w:lang w:val="en-US"/>
-        </w:rPr>
-      </w:pPr>
-      <w:r>
-        <w:rPr>
-          <w:lang w:val="en-US"/>
-        </w:rPr>
-        <w:t>Vue</w:t>
-      </w:r>
-      <w:r>
-        <w:rPr>
-          <w:lang w:val="en-US"/>
-        </w:rPr>
-        <w:t xml:space="preserve"> </w:t>
-      </w:r>
-      <w:r>
-        <w:t>(</w:t>
-      </w:r>
-      <w:r>
-        <w:t xml:space="preserve">with </w:t>
+          <w:color w:val="000000" w:themeColor="text1"/>
+          <w:lang w:val="en-US"/>
+        </w:rPr>
+      </w:pPr>
+      <w:r>
+        <w:rPr>
+          <w:color w:val="000000" w:themeColor="text1"/>
+          <w:lang w:val="en-US"/>
+        </w:rPr>
+        <w:t>Browser APIs</w:t>
+      </w:r>
+    </w:p>
+    <w:p>
+      <w:pPr>
+        <w:rPr>
+          <w:color w:val="000000" w:themeColor="text1"/>
+          <w:lang w:val="en-US"/>
+        </w:rPr>
+      </w:pPr>
+      <w:r>
+        <w:rPr>
+          <w:color w:val="000000" w:themeColor="text1"/>
+          <w:lang w:val="en-US"/>
+        </w:rPr>
+        <w:t xml:space="preserve">Web Audio (Web Audio API, MIDI API), Web Graphics (SVG, Canvas), Data Storage (Local Storage, </w:t>
       </w:r>
       <w:proofErr w:type="spellStart"/>
       <w:r>
         <w:rPr>
-          <w:lang w:val="en-US"/>
-        </w:rPr>
-        <w:t>Vuex</w:t>
+          <w:color w:val="000000" w:themeColor="text1"/>
+          <w:lang w:val="en-US"/>
+        </w:rPr>
+        <w:t>IndexedDB</w:t>
       </w:r>
       <w:proofErr w:type="spellEnd"/>
       <w:r>
+        <w:rPr>
+          <w:color w:val="000000" w:themeColor="text1"/>
+          <w:lang w:val="en-US"/>
+        </w:rPr>
+        <w:t>)</w:t>
+      </w:r>
+      <w:r>
+        <w:rPr>
+          <w:color w:val="000000" w:themeColor="text1"/>
+          <w:lang w:val="en-US"/>
+        </w:rPr>
         <w:t xml:space="preserve">, </w:t>
       </w:r>
-      <w:r>
-        <w:rPr>
-          <w:lang w:val="en-US"/>
-        </w:rPr>
-        <w:t>Vue Router</w:t>
-      </w:r>
-      <w:r>
-        <w:t xml:space="preserve">, </w:t>
-      </w:r>
       <w:proofErr w:type="spellStart"/>
       <w:r>
         <w:rPr>
-          <w:lang w:val="en-US"/>
-        </w:rPr>
-        <w:t>Vuetify</w:t>
+          <w:color w:val="000000" w:themeColor="text1"/>
+          <w:lang w:val="en-US"/>
+        </w:rPr>
+        <w:t>WebWorkers</w:t>
       </w:r>
       <w:proofErr w:type="spellEnd"/>
-      <w:r>
-        <w:rPr>
-          <w:lang w:val="en-US"/>
-        </w:rPr>
-        <w:t xml:space="preserve"> and </w:t>
-      </w:r>
-      <w:proofErr w:type="spellStart"/>
-      <w:r>
-        <w:rPr>
-          <w:lang w:val="en-US"/>
-        </w:rPr>
-        <w:t>Vuelidate</w:t>
-      </w:r>
-      <w:proofErr w:type="spellEnd"/>
-      <w:r>
-        <w:t>)</w:t>
-      </w:r>
-      <w:r>
-        <w:rPr>
-          <w:lang w:val="en-US"/>
-        </w:rPr>
-        <w:t xml:space="preserve">, </w:t>
-      </w:r>
-      <w:r>
-        <w:rPr>
-          <w:lang w:val="en-US"/>
-        </w:rPr>
-        <w:t>React</w:t>
-      </w:r>
-      <w:r>
-        <w:rPr>
-          <w:lang w:val="en-US"/>
-        </w:rPr>
-        <w:t>,</w:t>
-      </w:r>
-      <w:r>
-        <w:rPr>
-          <w:lang w:val="en-US"/>
-        </w:rPr>
-        <w:t> AngularJS 1.x</w:t>
-      </w:r>
-      <w:r>
-        <w:rPr>
-          <w:lang w:val="en-US"/>
-        </w:rPr>
-        <w:t xml:space="preserve">, </w:t>
-      </w:r>
-      <w:proofErr w:type="spellStart"/>
-      <w:r>
-        <w:rPr>
-          <w:lang w:val="en-US"/>
-        </w:rPr>
-        <w:t>NuxtJS</w:t>
-      </w:r>
-      <w:proofErr w:type="spellEnd"/>
-      <w:r>
-        <w:rPr>
-          <w:lang w:val="en-US"/>
-        </w:rPr>
-        <w:t xml:space="preserve">, </w:t>
-      </w:r>
-      <w:r>
-        <w:rPr>
-          <w:lang w:val="en-US"/>
-        </w:rPr>
-        <w:t>Gatsby</w:t>
-      </w:r>
     </w:p>
     <w:p>
       <w:pPr>
         <w:pStyle w:val="Heading3"/>
         <w:rPr>
-          <w:lang w:val="en-US"/>
-        </w:rPr>
-      </w:pPr>
-      <w:r>
-        <w:rPr>
-          <w:lang w:val="en-US"/>
-        </w:rPr>
-        <w:t>Browser APIs</w:t>
-      </w:r>
-    </w:p>
-    <w:p>
-      <w:pPr>
-        <w:rPr>
-          <w:lang w:val="en-US"/>
-        </w:rPr>
-      </w:pPr>
-      <w:r>
-        <w:rPr>
-          <w:lang w:val="en-US"/>
-        </w:rPr>
-        <w:t>Web Audio (Web Audio API, MIDI API)</w:t>
-      </w:r>
-      <w:r>
-        <w:rPr>
-          <w:lang w:val="en-US"/>
-        </w:rPr>
-        <w:t xml:space="preserve">, </w:t>
-      </w:r>
-      <w:r>
-        <w:rPr>
-          <w:lang w:val="en-US"/>
-        </w:rPr>
-        <w:t>Web Graphics (SVG, Canvas)</w:t>
-      </w:r>
-      <w:r>
-        <w:rPr>
-          <w:lang w:val="en-US"/>
-        </w:rPr>
-        <w:t xml:space="preserve">, </w:t>
-      </w:r>
-      <w:r>
-        <w:rPr>
-          <w:lang w:val="en-US"/>
-        </w:rPr>
-        <w:t xml:space="preserve">Data Storage (Local Storage, </w:t>
-      </w:r>
-      <w:proofErr w:type="spellStart"/>
-      <w:r>
-        <w:rPr>
-          <w:lang w:val="en-US"/>
-        </w:rPr>
-        <w:t>IndexedDB</w:t>
-      </w:r>
-      <w:proofErr w:type="spellEnd"/>
-      <w:r>
-        <w:rPr>
-          <w:lang w:val="en-US"/>
-        </w:rPr>
-        <w:t>)</w:t>
-      </w:r>
-      <w:r>
-        <w:rPr>
-          <w:lang w:val="en-US"/>
-        </w:rPr>
-        <w:t xml:space="preserve">, </w:t>
-      </w:r>
-      <w:proofErr w:type="spellStart"/>
-      <w:r>
-        <w:rPr>
-          <w:lang w:val="en-US"/>
-        </w:rPr>
-        <w:t>WebWorkers</w:t>
-      </w:r>
-      <w:proofErr w:type="spellEnd"/>
-    </w:p>
-    <w:p>
-      <w:pPr>
-        <w:pStyle w:val="Heading3"/>
-        <w:rPr>
-          <w:lang w:val="en-US"/>
-        </w:rPr>
-      </w:pPr>
-      <w:r>
-        <w:rPr>
+          <w:color w:val="000000" w:themeColor="text1"/>
+          <w:lang w:val="en-US"/>
+        </w:rPr>
+      </w:pPr>
+      <w:r>
+        <w:rPr>
+          <w:color w:val="000000" w:themeColor="text1"/>
           <w:lang w:val="en-US"/>
         </w:rPr>
         <w:lastRenderedPageBreak/>
@@ -718,399 +758,451 @@
     <w:p>
       <w:pPr>
         <w:rPr>
-          <w:lang w:val="en-US"/>
-        </w:rPr>
-      </w:pPr>
-      <w:r>
-        <w:rPr>
-          <w:lang w:val="en-US"/>
-        </w:rPr>
-        <w:t>Photoshop</w:t>
-      </w:r>
-      <w:r>
-        <w:rPr>
+          <w:color w:val="000000" w:themeColor="text1"/>
+          <w:lang w:val="en-US"/>
+        </w:rPr>
+      </w:pPr>
+      <w:r>
+        <w:rPr>
+          <w:color w:val="000000" w:themeColor="text1"/>
+          <w:lang w:val="en-US"/>
+        </w:rPr>
+        <w:t xml:space="preserve">Photoshop, </w:t>
+      </w:r>
+      <w:proofErr w:type="spellStart"/>
+      <w:r>
+        <w:rPr>
+          <w:color w:val="000000" w:themeColor="text1"/>
+          <w:lang w:val="en-US"/>
+        </w:rPr>
+        <w:t>Figma</w:t>
+      </w:r>
+      <w:proofErr w:type="spellEnd"/>
+      <w:r>
+        <w:rPr>
+          <w:color w:val="000000" w:themeColor="text1"/>
+          <w:lang w:val="en-US"/>
+        </w:rPr>
+        <w:t>, Illustrator, Balsamiq</w:t>
+      </w:r>
+    </w:p>
+    <w:p>
+      <w:pPr>
+        <w:pStyle w:val="Heading3"/>
+        <w:rPr>
+          <w:color w:val="000000" w:themeColor="text1"/>
+          <w:lang w:val="en-US"/>
+        </w:rPr>
+      </w:pPr>
+      <w:r>
+        <w:rPr>
+          <w:color w:val="000000" w:themeColor="text1"/>
+          <w:lang w:val="en-US"/>
+        </w:rPr>
+        <w:t>Infrastructure</w:t>
+      </w:r>
+    </w:p>
+    <w:p>
+      <w:pPr>
+        <w:rPr>
+          <w:color w:val="000000" w:themeColor="text1"/>
+          <w:lang w:val="en-US"/>
+        </w:rPr>
+      </w:pPr>
+      <w:r>
+        <w:rPr>
+          <w:color w:val="000000" w:themeColor="text1"/>
+          <w:lang w:val="en-US"/>
+        </w:rPr>
+        <w:t>Git</w:t>
+      </w:r>
+      <w:r>
+        <w:rPr>
+          <w:color w:val="000000" w:themeColor="text1"/>
+          <w:lang w:val="en-US"/>
+        </w:rPr>
+        <w:t xml:space="preserve"> (</w:t>
+      </w:r>
+      <w:r>
+        <w:rPr>
+          <w:color w:val="000000" w:themeColor="text1"/>
+          <w:lang w:val="en-US"/>
+        </w:rPr>
+        <w:t>GitHub, Gitlab, Bitbucket)</w:t>
+      </w:r>
+      <w:r>
+        <w:rPr>
+          <w:color w:val="000000" w:themeColor="text1"/>
           <w:lang w:val="en-US"/>
         </w:rPr>
         <w:t xml:space="preserve">, </w:t>
       </w:r>
+      <w:r>
+        <w:rPr>
+          <w:color w:val="000000" w:themeColor="text1"/>
+          <w:lang w:val="en-US"/>
+        </w:rPr>
+        <w:t>Bundling/Automation (Webpack, gulp)</w:t>
+      </w:r>
+      <w:r>
+        <w:rPr>
+          <w:color w:val="000000" w:themeColor="text1"/>
+          <w:lang w:val="en-US"/>
+        </w:rPr>
+        <w:t xml:space="preserve">, </w:t>
+      </w:r>
+      <w:r>
+        <w:rPr>
+          <w:color w:val="000000" w:themeColor="text1"/>
+          <w:lang w:val="en-US"/>
+        </w:rPr>
+        <w:t>Docker</w:t>
+      </w:r>
+    </w:p>
+    <w:p>
+      <w:pPr>
+        <w:pStyle w:val="Heading3"/>
+        <w:rPr>
+          <w:color w:val="000000" w:themeColor="text1"/>
+          <w:lang w:val="en-US"/>
+        </w:rPr>
+      </w:pPr>
+      <w:r>
+        <w:rPr>
+          <w:color w:val="000000" w:themeColor="text1"/>
+          <w:lang w:val="en-US"/>
+        </w:rPr>
+        <w:t>Server communication</w:t>
+      </w:r>
+    </w:p>
+    <w:p>
+      <w:pPr>
+        <w:rPr>
+          <w:color w:val="000000" w:themeColor="text1"/>
+          <w:lang w:val="en-US"/>
+        </w:rPr>
+      </w:pPr>
+      <w:r>
+        <w:rPr>
+          <w:color w:val="000000" w:themeColor="text1"/>
+          <w:lang w:val="en-US"/>
+        </w:rPr>
+        <w:t>REST API</w:t>
+      </w:r>
+      <w:r>
+        <w:rPr>
+          <w:color w:val="000000" w:themeColor="text1"/>
+          <w:lang w:val="en-US"/>
+        </w:rPr>
+        <w:t xml:space="preserve">, </w:t>
+      </w:r>
+      <w:r>
+        <w:rPr>
+          <w:color w:val="000000" w:themeColor="text1"/>
+          <w:lang w:val="en-US"/>
+        </w:rPr>
+        <w:t>GraphQL</w:t>
+      </w:r>
+      <w:r>
+        <w:rPr>
+          <w:color w:val="000000" w:themeColor="text1"/>
+          <w:lang w:val="en-US"/>
+        </w:rPr>
+        <w:t xml:space="preserve">, </w:t>
+      </w:r>
       <w:proofErr w:type="spellStart"/>
       <w:r>
         <w:rPr>
-          <w:lang w:val="en-US"/>
-        </w:rPr>
-        <w:t>Figma</w:t>
+          <w:color w:val="000000" w:themeColor="text1"/>
+          <w:lang w:val="en-US"/>
+        </w:rPr>
+        <w:t>WebSockets</w:t>
       </w:r>
       <w:proofErr w:type="spellEnd"/>
-      <w:r>
-        <w:rPr>
+    </w:p>
+    <w:p>
+      <w:pPr>
+        <w:pStyle w:val="Heading3"/>
+        <w:rPr>
+          <w:color w:val="000000" w:themeColor="text1"/>
+          <w:lang w:val="en-US"/>
+        </w:rPr>
+      </w:pPr>
+      <w:r>
+        <w:rPr>
+          <w:color w:val="000000" w:themeColor="text1"/>
+          <w:lang w:val="en-US"/>
+        </w:rPr>
+        <w:t>Code quality and performance</w:t>
+      </w:r>
+    </w:p>
+    <w:p>
+      <w:pPr>
+        <w:rPr>
+          <w:color w:val="000000" w:themeColor="text1"/>
+          <w:lang w:val="en-US"/>
+        </w:rPr>
+      </w:pPr>
+      <w:r>
+        <w:rPr>
+          <w:color w:val="000000" w:themeColor="text1"/>
+          <w:lang w:val="en-US"/>
+        </w:rPr>
+        <w:t>Linting, Formatting, Style guides</w:t>
+      </w:r>
+      <w:r>
+        <w:rPr>
+          <w:color w:val="000000" w:themeColor="text1"/>
           <w:lang w:val="en-US"/>
         </w:rPr>
         <w:t xml:space="preserve">, </w:t>
       </w:r>
       <w:r>
         <w:rPr>
-          <w:lang w:val="en-US"/>
-        </w:rPr>
-        <w:t>Illustrator</w:t>
-      </w:r>
-      <w:r>
-        <w:rPr>
+          <w:color w:val="000000" w:themeColor="text1"/>
+          <w:lang w:val="en-US"/>
+        </w:rPr>
+        <w:t xml:space="preserve">Unit-testing (Jest, Vue Test </w:t>
+      </w:r>
+      <w:proofErr w:type="spellStart"/>
+      <w:r>
+        <w:rPr>
+          <w:color w:val="000000" w:themeColor="text1"/>
+          <w:lang w:val="en-US"/>
+        </w:rPr>
+        <w:t>Utils</w:t>
+      </w:r>
+      <w:proofErr w:type="spellEnd"/>
+      <w:r>
+        <w:rPr>
+          <w:color w:val="000000" w:themeColor="text1"/>
+          <w:lang w:val="en-US"/>
+        </w:rPr>
+        <w:t>, Mocha/Ava)</w:t>
+      </w:r>
+      <w:r>
+        <w:rPr>
+          <w:color w:val="000000" w:themeColor="text1"/>
           <w:lang w:val="en-US"/>
         </w:rPr>
         <w:t xml:space="preserve">, </w:t>
       </w:r>
       <w:r>
         <w:rPr>
-          <w:lang w:val="en-US"/>
-        </w:rPr>
-        <w:t>Balsamiq</w:t>
+          <w:color w:val="000000" w:themeColor="text1"/>
+          <w:lang w:val="en-US"/>
+        </w:rPr>
+        <w:t>Documentation (</w:t>
+      </w:r>
+      <w:proofErr w:type="spellStart"/>
+      <w:r>
+        <w:rPr>
+          <w:color w:val="000000" w:themeColor="text1"/>
+          <w:lang w:val="en-US"/>
+        </w:rPr>
+        <w:t>JSDoc</w:t>
+      </w:r>
+      <w:proofErr w:type="spellEnd"/>
+      <w:r>
+        <w:rPr>
+          <w:color w:val="000000" w:themeColor="text1"/>
+          <w:lang w:val="en-US"/>
+        </w:rPr>
+        <w:t>, Swagger)</w:t>
+      </w:r>
+      <w:r>
+        <w:rPr>
+          <w:color w:val="000000" w:themeColor="text1"/>
+          <w:lang w:val="en-US"/>
+        </w:rPr>
+        <w:t xml:space="preserve">, </w:t>
+      </w:r>
+      <w:r>
+        <w:rPr>
+          <w:color w:val="000000" w:themeColor="text1"/>
+          <w:lang w:val="en-US"/>
+        </w:rPr>
+        <w:t>Code review</w:t>
+      </w:r>
+      <w:r>
+        <w:rPr>
+          <w:color w:val="000000" w:themeColor="text1"/>
+          <w:lang w:val="en-US"/>
+        </w:rPr>
+        <w:t xml:space="preserve">, </w:t>
+      </w:r>
+      <w:r>
+        <w:rPr>
+          <w:color w:val="000000" w:themeColor="text1"/>
+          <w:lang w:val="en-US"/>
+        </w:rPr>
+        <w:t>Web page performance </w:t>
       </w:r>
     </w:p>
     <w:p>
       <w:pPr>
         <w:pStyle w:val="Heading3"/>
         <w:rPr>
-          <w:lang w:val="en-US"/>
-        </w:rPr>
-      </w:pPr>
-      <w:r>
-        <w:rPr>
-          <w:lang w:val="en-US"/>
-        </w:rPr>
-        <w:t>Infrastructure</w:t>
-      </w:r>
-    </w:p>
-    <w:p>
-      <w:pPr>
-        <w:rPr>
-          <w:lang w:val="en-US"/>
-        </w:rPr>
-      </w:pPr>
-      <w:r>
-        <w:rPr>
-          <w:lang w:val="en-US"/>
-        </w:rPr>
-        <w:t>Git</w:t>
-      </w:r>
-      <w:r>
-        <w:rPr>
-          <w:lang w:val="en-US"/>
-        </w:rPr>
-        <w:t xml:space="preserve"> (</w:t>
-      </w:r>
-      <w:r>
-        <w:rPr>
-          <w:lang w:val="en-US"/>
-        </w:rPr>
-        <w:t>GitHub, Gitlab, Bitbucket)</w:t>
-      </w:r>
-      <w:r>
-        <w:rPr>
+          <w:color w:val="000000" w:themeColor="text1"/>
+          <w:lang w:val="en-US"/>
+        </w:rPr>
+      </w:pPr>
+      <w:r>
+        <w:rPr>
+          <w:color w:val="000000" w:themeColor="text1"/>
+          <w:lang w:val="en-US"/>
+        </w:rPr>
+        <w:t>Workflow &amp; Methodology</w:t>
+      </w:r>
+    </w:p>
+    <w:p>
+      <w:pPr>
+        <w:rPr>
+          <w:color w:val="000000" w:themeColor="text1"/>
+          <w:lang w:val="en-US"/>
+        </w:rPr>
+      </w:pPr>
+      <w:r>
+        <w:rPr>
+          <w:color w:val="000000" w:themeColor="text1"/>
+          <w:lang w:val="en-US"/>
+        </w:rPr>
+        <w:t>Agile SCRUM/KANBAN</w:t>
+      </w:r>
+      <w:r>
+        <w:rPr>
+          <w:color w:val="000000" w:themeColor="text1"/>
           <w:lang w:val="en-US"/>
         </w:rPr>
         <w:t xml:space="preserve">, </w:t>
       </w:r>
       <w:r>
         <w:rPr>
-          <w:lang w:val="en-US"/>
-        </w:rPr>
-        <w:t>Bundling/Automation (Webpack, gulp)</w:t>
-      </w:r>
-      <w:r>
-        <w:rPr>
+          <w:color w:val="000000" w:themeColor="text1"/>
+          <w:lang w:val="en-US"/>
+        </w:rPr>
+        <w:t>JIRA</w:t>
+      </w:r>
+      <w:r>
+        <w:rPr>
+          <w:color w:val="000000" w:themeColor="text1"/>
           <w:lang w:val="en-US"/>
         </w:rPr>
         <w:t xml:space="preserve">, </w:t>
       </w:r>
       <w:r>
         <w:rPr>
-          <w:lang w:val="en-US"/>
-        </w:rPr>
-        <w:t>Docker</w:t>
+          <w:color w:val="000000" w:themeColor="text1"/>
+          <w:lang w:val="en-US"/>
+        </w:rPr>
+        <w:t>Confluence</w:t>
+      </w:r>
+      <w:r>
+        <w:rPr>
+          <w:color w:val="000000" w:themeColor="text1"/>
+          <w:lang w:val="en-US"/>
+        </w:rPr>
+        <w:t xml:space="preserve">, </w:t>
+      </w:r>
+      <w:r>
+        <w:rPr>
+          <w:color w:val="000000" w:themeColor="text1"/>
+          <w:lang w:val="en-US"/>
+        </w:rPr>
+        <w:t>Trello</w:t>
       </w:r>
     </w:p>
     <w:p>
       <w:pPr>
         <w:pStyle w:val="Heading3"/>
         <w:rPr>
-          <w:lang w:val="en-US"/>
-        </w:rPr>
-      </w:pPr>
-      <w:r>
-        <w:rPr>
-          <w:lang w:val="en-US"/>
-        </w:rPr>
-        <w:t>Server communication</w:t>
-      </w:r>
-    </w:p>
-    <w:p>
-      <w:pPr>
-        <w:rPr>
-          <w:lang w:val="en-US"/>
-        </w:rPr>
-      </w:pPr>
-      <w:r>
-        <w:rPr>
-          <w:lang w:val="en-US"/>
-        </w:rPr>
-        <w:t>REST API</w:t>
-      </w:r>
-      <w:r>
-        <w:rPr>
+          <w:color w:val="000000" w:themeColor="text1"/>
+          <w:lang w:val="en-US"/>
+        </w:rPr>
+      </w:pPr>
+      <w:r>
+        <w:rPr>
+          <w:color w:val="000000" w:themeColor="text1"/>
+          <w:lang w:val="en-US"/>
+        </w:rPr>
+        <w:t>Languages</w:t>
+      </w:r>
+    </w:p>
+    <w:p>
+      <w:pPr>
+        <w:rPr>
+          <w:color w:val="000000" w:themeColor="text1"/>
+          <w:lang w:val="en-US"/>
+        </w:rPr>
+      </w:pPr>
+      <w:r>
+        <w:rPr>
+          <w:color w:val="000000" w:themeColor="text1"/>
+          <w:lang w:val="en-US"/>
+        </w:rPr>
+        <w:t>Russian</w:t>
+      </w:r>
+      <w:r>
+        <w:rPr>
+          <w:color w:val="000000" w:themeColor="text1"/>
+          <w:lang w:val="en-US"/>
+        </w:rPr>
+        <w:t xml:space="preserve"> (Native)</w:t>
+      </w:r>
+      <w:r>
+        <w:rPr>
+          <w:color w:val="000000" w:themeColor="text1"/>
           <w:lang w:val="en-US"/>
         </w:rPr>
         <w:t xml:space="preserve">, </w:t>
       </w:r>
       <w:r>
         <w:rPr>
-          <w:lang w:val="en-US"/>
-        </w:rPr>
-        <w:t>GraphQL</w:t>
-      </w:r>
-      <w:r>
-        <w:rPr>
-          <w:lang w:val="en-US"/>
-        </w:rPr>
-        <w:t xml:space="preserve">, </w:t>
-      </w:r>
-      <w:proofErr w:type="spellStart"/>
-      <w:r>
-        <w:rPr>
-          <w:lang w:val="en-US"/>
-        </w:rPr>
-        <w:t>WebSockets</w:t>
-      </w:r>
-      <w:proofErr w:type="spellEnd"/>
-    </w:p>
-    <w:p>
-      <w:pPr>
-        <w:pStyle w:val="Heading3"/>
-        <w:rPr>
-          <w:lang w:val="en-US"/>
-        </w:rPr>
-      </w:pPr>
-      <w:r>
-        <w:rPr>
-          <w:lang w:val="en-US"/>
-        </w:rPr>
-        <w:t>Code quality and performance</w:t>
-      </w:r>
-    </w:p>
-    <w:p>
-      <w:pPr>
-        <w:rPr>
-          <w:lang w:val="en-US"/>
-        </w:rPr>
-      </w:pPr>
-      <w:r>
-        <w:rPr>
-          <w:lang w:val="en-US"/>
-        </w:rPr>
-        <w:t>Linting, Formatting, Style guides</w:t>
-      </w:r>
-      <w:r>
-        <w:rPr>
-          <w:lang w:val="en-US"/>
-        </w:rPr>
-        <w:t xml:space="preserve">, </w:t>
-      </w:r>
-      <w:r>
-        <w:rPr>
-          <w:lang w:val="en-US"/>
-        </w:rPr>
-        <w:t xml:space="preserve">Unit-testing (Jest, Vue Test </w:t>
-      </w:r>
-      <w:proofErr w:type="spellStart"/>
-      <w:r>
-        <w:rPr>
-          <w:lang w:val="en-US"/>
-        </w:rPr>
-        <w:t>Utils</w:t>
-      </w:r>
-      <w:proofErr w:type="spellEnd"/>
-      <w:r>
-        <w:rPr>
-          <w:lang w:val="en-US"/>
-        </w:rPr>
-        <w:t>, Mocha/Ava)</w:t>
-      </w:r>
-      <w:r>
-        <w:rPr>
-          <w:lang w:val="en-US"/>
-        </w:rPr>
-        <w:t xml:space="preserve">, </w:t>
-      </w:r>
-      <w:r>
-        <w:rPr>
-          <w:lang w:val="en-US"/>
-        </w:rPr>
-        <w:t>Documentation (</w:t>
-      </w:r>
-      <w:proofErr w:type="spellStart"/>
-      <w:r>
-        <w:rPr>
-          <w:lang w:val="en-US"/>
-        </w:rPr>
-        <w:t>JSDoc</w:t>
-      </w:r>
-      <w:proofErr w:type="spellEnd"/>
-      <w:r>
-        <w:rPr>
-          <w:lang w:val="en-US"/>
-        </w:rPr>
-        <w:t>, Swagger)</w:t>
-      </w:r>
-      <w:r>
-        <w:rPr>
-          <w:lang w:val="en-US"/>
-        </w:rPr>
-        <w:t xml:space="preserve">, </w:t>
-      </w:r>
-      <w:r>
-        <w:rPr>
-          <w:lang w:val="en-US"/>
-        </w:rPr>
-        <w:t>Code review</w:t>
-      </w:r>
-      <w:r>
-        <w:rPr>
-          <w:lang w:val="en-US"/>
-        </w:rPr>
-        <w:t xml:space="preserve">, </w:t>
-      </w:r>
-      <w:r>
-        <w:rPr>
-          <w:lang w:val="en-US"/>
-        </w:rPr>
-        <w:t>Web page performance </w:t>
-      </w:r>
-    </w:p>
-    <w:p>
-      <w:pPr>
-        <w:pStyle w:val="Heading3"/>
-        <w:rPr>
-          <w:lang w:val="en-US"/>
-        </w:rPr>
-      </w:pPr>
-      <w:r>
-        <w:rPr>
-          <w:lang w:val="en-US"/>
-        </w:rPr>
-        <w:t>Workflow &amp; Methodology</w:t>
-      </w:r>
-    </w:p>
-    <w:p>
-      <w:pPr>
-        <w:rPr>
-          <w:lang w:val="en-US"/>
-        </w:rPr>
-      </w:pPr>
-      <w:r>
-        <w:rPr>
-          <w:lang w:val="en-US"/>
-        </w:rPr>
-        <w:t>Agile SCRUM/KANBAN</w:t>
-      </w:r>
-      <w:r>
-        <w:rPr>
-          <w:lang w:val="en-US"/>
-        </w:rPr>
-        <w:t xml:space="preserve">, </w:t>
-      </w:r>
-      <w:r>
-        <w:rPr>
-          <w:lang w:val="en-US"/>
-        </w:rPr>
-        <w:t>JIRA</w:t>
-      </w:r>
-      <w:r>
-        <w:rPr>
-          <w:lang w:val="en-US"/>
-        </w:rPr>
-        <w:t xml:space="preserve">, </w:t>
-      </w:r>
-      <w:r>
-        <w:rPr>
-          <w:lang w:val="en-US"/>
-        </w:rPr>
-        <w:t>Confluence</w:t>
-      </w:r>
-      <w:r>
-        <w:rPr>
-          <w:lang w:val="en-US"/>
-        </w:rPr>
-        <w:t xml:space="preserve">, </w:t>
-      </w:r>
-      <w:r>
-        <w:rPr>
-          <w:lang w:val="en-US"/>
-        </w:rPr>
-        <w:t>Trello</w:t>
-      </w:r>
-    </w:p>
-    <w:p>
-      <w:pPr>
-        <w:pStyle w:val="Heading3"/>
-        <w:rPr>
-          <w:lang w:val="en-US"/>
-        </w:rPr>
-      </w:pPr>
-      <w:r>
-        <w:rPr>
-          <w:lang w:val="en-US"/>
-        </w:rPr>
-        <w:t>Languages</w:t>
-      </w:r>
-    </w:p>
-    <w:p>
-      <w:pPr>
-        <w:rPr>
-          <w:lang w:val="en-US"/>
-        </w:rPr>
-      </w:pPr>
-      <w:r>
-        <w:rPr>
-          <w:lang w:val="en-US"/>
-        </w:rPr>
-        <w:t>Russian</w:t>
-      </w:r>
-      <w:r>
-        <w:rPr>
-          <w:lang w:val="en-US"/>
-        </w:rPr>
-        <w:t xml:space="preserve">, </w:t>
-      </w:r>
-      <w:r>
-        <w:rPr>
+          <w:color w:val="000000" w:themeColor="text1"/>
           <w:lang w:val="en-US"/>
         </w:rPr>
         <w:t>English</w:t>
       </w:r>
       <w:r>
         <w:rPr>
+          <w:color w:val="000000" w:themeColor="text1"/>
           <w:lang w:val="en-US"/>
         </w:rPr>
         <w:t xml:space="preserve"> (B2), </w:t>
       </w:r>
       <w:r>
         <w:rPr>
+          <w:color w:val="000000" w:themeColor="text1"/>
           <w:lang w:val="en-US"/>
         </w:rPr>
         <w:t>German</w:t>
       </w:r>
       <w:r>
         <w:rPr>
+          <w:color w:val="000000" w:themeColor="text1"/>
           <w:lang w:val="en-US"/>
         </w:rPr>
         <w:t>(A1)</w:t>
       </w:r>
     </w:p>
-    <w:p/>
+    <w:p>
+      <w:pPr>
+        <w:rPr>
+          <w:color w:val="000000" w:themeColor="text1"/>
+        </w:rPr>
+      </w:pPr>
+    </w:p>
     <w:p>
       <w:pPr>
         <w:pStyle w:val="Heading1"/>
-      </w:pPr>
-      <w:r>
+        <w:rPr>
+          <w:color w:val="000000" w:themeColor="text1"/>
+        </w:rPr>
+      </w:pPr>
+      <w:r>
+        <w:rPr>
+          <w:color w:val="000000" w:themeColor="text1"/>
+        </w:rPr>
         <w:t>Work experience</w:t>
       </w:r>
     </w:p>
@@ -1119,17 +1211,27 @@
         <w:pStyle w:val="Heading2"/>
         <w:rPr>
           <w:i/>
+          <w:color w:val="000000" w:themeColor="text1"/>
         </w:rPr>
       </w:pPr>
       <w:bookmarkStart w:id="1" w:name="_btghstjkkm6v" w:colFirst="0" w:colLast="0"/>
       <w:bookmarkEnd w:id="1"/>
       <w:r>
+        <w:rPr>
+          <w:color w:val="000000" w:themeColor="text1"/>
+        </w:rPr>
         <w:t>Lead Front-end developer / Holmusk / Jul</w:t>
       </w:r>
       <w:r>
+        <w:rPr>
+          <w:color w:val="000000" w:themeColor="text1"/>
+        </w:rPr>
         <w:t>y</w:t>
       </w:r>
       <w:r>
+        <w:rPr>
+          <w:color w:val="000000" w:themeColor="text1"/>
+        </w:rPr>
         <w:t xml:space="preserve"> 2018 - May 2021</w:t>
       </w:r>
     </w:p>
@@ -1139,6 +1241,7 @@
         <w:rPr>
           <w:rFonts w:ascii="Calibri" w:eastAsia="Calibri" w:hAnsi="Calibri" w:cs="Calibri"/>
           <w:b/>
+          <w:color w:val="000000" w:themeColor="text1"/>
           <w:sz w:val="24"/>
           <w:szCs w:val="24"/>
         </w:rPr>
@@ -1146,71 +1249,118 @@
       <w:bookmarkStart w:id="2" w:name="_3at6ngfowylt" w:colFirst="0" w:colLast="0"/>
       <w:bookmarkEnd w:id="2"/>
       <w:r>
+        <w:rPr>
+          <w:color w:val="000000" w:themeColor="text1"/>
+        </w:rPr>
         <w:t>Holmusk is a data science and health technology company that aims to reverse chronic disease and behavioral health issues.</w:t>
       </w:r>
     </w:p>
     <w:p>
       <w:pPr>
         <w:pStyle w:val="Heading3"/>
+        <w:rPr>
+          <w:color w:val="000000" w:themeColor="text1"/>
+        </w:rPr>
       </w:pPr>
       <w:bookmarkStart w:id="3" w:name="_x05etrmoeccd" w:colFirst="0" w:colLast="0"/>
       <w:bookmarkEnd w:id="3"/>
       <w:r>
+        <w:rPr>
+          <w:color w:val="000000" w:themeColor="text1"/>
+        </w:rPr>
         <w:t>Used skills</w:t>
       </w:r>
     </w:p>
     <w:p>
+      <w:pPr>
+        <w:rPr>
+          <w:color w:val="000000" w:themeColor="text1"/>
+        </w:rPr>
+      </w:pPr>
       <w:proofErr w:type="spellStart"/>
       <w:r>
+        <w:rPr>
+          <w:color w:val="000000" w:themeColor="text1"/>
+        </w:rPr>
         <w:t>VueJS</w:t>
       </w:r>
       <w:proofErr w:type="spellEnd"/>
       <w:r>
+        <w:rPr>
+          <w:color w:val="000000" w:themeColor="text1"/>
+        </w:rPr>
         <w:t xml:space="preserve"> (with </w:t>
       </w:r>
       <w:proofErr w:type="spellStart"/>
       <w:r>
+        <w:rPr>
+          <w:color w:val="000000" w:themeColor="text1"/>
+        </w:rPr>
         <w:t>Vuex</w:t>
       </w:r>
       <w:proofErr w:type="spellEnd"/>
       <w:r>
-        <w:t xml:space="preserve"> and Vue Router</w:t>
-      </w:r>
-      <w:r>
-        <w:t xml:space="preserve">), </w:t>
+        <w:rPr>
+          <w:color w:val="000000" w:themeColor="text1"/>
+        </w:rPr>
+        <w:t xml:space="preserve"> and Vue Router), </w:t>
       </w:r>
       <w:proofErr w:type="spellStart"/>
       <w:r>
+        <w:rPr>
+          <w:color w:val="000000" w:themeColor="text1"/>
+        </w:rPr>
         <w:t>Vuetify</w:t>
       </w:r>
       <w:proofErr w:type="spellEnd"/>
       <w:r>
+        <w:rPr>
+          <w:color w:val="000000" w:themeColor="text1"/>
+        </w:rPr>
         <w:t xml:space="preserve">, TypeScript, Jest, Vue Test </w:t>
       </w:r>
       <w:proofErr w:type="spellStart"/>
       <w:r>
+        <w:rPr>
+          <w:color w:val="000000" w:themeColor="text1"/>
+        </w:rPr>
         <w:t>Utils</w:t>
       </w:r>
       <w:proofErr w:type="spellEnd"/>
       <w:r>
+        <w:rPr>
+          <w:color w:val="000000" w:themeColor="text1"/>
+        </w:rPr>
         <w:t>, FHIR API, HTML5/CSS3, SASS, UX expertise, Team leading, SCRUM</w:t>
       </w:r>
     </w:p>
     <w:p>
       <w:pPr>
         <w:pStyle w:val="Heading3"/>
+        <w:rPr>
+          <w:color w:val="000000" w:themeColor="text1"/>
+        </w:rPr>
       </w:pPr>
       <w:bookmarkStart w:id="4" w:name="_oqk77gvtts20" w:colFirst="0" w:colLast="0"/>
       <w:bookmarkEnd w:id="4"/>
       <w:r>
+        <w:rPr>
+          <w:color w:val="000000" w:themeColor="text1"/>
+        </w:rPr>
         <w:t>Responsibilities</w:t>
       </w:r>
     </w:p>
     <w:p>
       <w:pPr>
         <w:pStyle w:val="ListParagraph"/>
-      </w:pPr>
-      <w:r>
+        <w:rPr>
+          <w:color w:val="000000" w:themeColor="text1"/>
+        </w:rPr>
+      </w:pPr>
+      <w:r>
+        <w:rPr>
+          <w:color w:val="000000" w:themeColor="text1"/>
+        </w:rPr>
         <w:t>Delivered a complex front-end application (electronic health record system) with Vue and RESTful FHIR API</w:t>
       </w:r>
     </w:p>
@@ -1218,68 +1368,157 @@
       <w:pPr>
         <w:pStyle w:val="ListParagraph"/>
         <w:rPr>
+          <w:color w:val="000000" w:themeColor="text1"/>
           <w:sz w:val="28"/>
           <w:szCs w:val="28"/>
         </w:rPr>
       </w:pPr>
       <w:r>
+        <w:rPr>
+          <w:color w:val="000000" w:themeColor="text1"/>
+        </w:rPr>
         <w:t xml:space="preserve">Communicated with product managers and </w:t>
       </w:r>
       <w:r>
+        <w:rPr>
+          <w:color w:val="000000" w:themeColor="text1"/>
+        </w:rPr>
         <w:t>coordinated</w:t>
       </w:r>
       <w:r>
-        <w:t xml:space="preserve"> with BA, QA and back-end developer to</w:t>
-      </w:r>
-      <w:r>
-        <w:t xml:space="preserve"> deliver the quality product</w:t>
+        <w:rPr>
+          <w:color w:val="000000" w:themeColor="text1"/>
+        </w:rPr>
+        <w:t xml:space="preserve"> with BA, QA and back-end developer</w:t>
+      </w:r>
+      <w:r>
+        <w:rPr>
+          <w:color w:val="000000" w:themeColor="text1"/>
+        </w:rPr>
+        <w:t>s</w:t>
+      </w:r>
+      <w:r>
+        <w:rPr>
+          <w:color w:val="000000" w:themeColor="text1"/>
+        </w:rPr>
+        <w:t xml:space="preserve"> to deliver the quality product</w:t>
       </w:r>
     </w:p>
     <w:p>
       <w:pPr>
         <w:pStyle w:val="ListParagraph"/>
         <w:rPr>
+          <w:color w:val="000000" w:themeColor="text1"/>
           <w:sz w:val="28"/>
           <w:szCs w:val="28"/>
         </w:rPr>
       </w:pPr>
       <w:r>
-        <w:t>Analyzed the product design complexity, plan workload, communicated risks; Ensured the technical feasibility of UI/UX designs</w:t>
+        <w:rPr>
+          <w:color w:val="000000" w:themeColor="text1"/>
+        </w:rPr>
+        <w:t>Analyzed the product design complexity, plan</w:t>
+      </w:r>
+      <w:r>
+        <w:rPr>
+          <w:color w:val="000000" w:themeColor="text1"/>
+        </w:rPr>
+        <w:t>ned the</w:t>
+      </w:r>
+      <w:r>
+        <w:rPr>
+          <w:color w:val="000000" w:themeColor="text1"/>
+        </w:rPr>
+        <w:t xml:space="preserve"> workload, communicated </w:t>
+      </w:r>
+      <w:r>
+        <w:rPr>
+          <w:color w:val="000000" w:themeColor="text1"/>
+        </w:rPr>
+        <w:t xml:space="preserve">the </w:t>
+      </w:r>
+      <w:r>
+        <w:rPr>
+          <w:color w:val="000000" w:themeColor="text1"/>
+        </w:rPr>
+        <w:t xml:space="preserve">risks; </w:t>
+      </w:r>
+      <w:r>
+        <w:rPr>
+          <w:color w:val="000000" w:themeColor="text1"/>
+        </w:rPr>
+        <w:t>e</w:t>
+      </w:r>
+      <w:r>
+        <w:rPr>
+          <w:color w:val="000000" w:themeColor="text1"/>
+        </w:rPr>
+        <w:t>nsured the technical feasibility of UI/UX designs</w:t>
       </w:r>
     </w:p>
     <w:p>
       <w:pPr>
         <w:pStyle w:val="ListParagraph"/>
         <w:rPr>
+          <w:color w:val="000000" w:themeColor="text1"/>
           <w:sz w:val="28"/>
           <w:szCs w:val="28"/>
         </w:rPr>
       </w:pPr>
       <w:r>
-        <w:t>Performed unit, integration, performance testing</w:t>
+        <w:rPr>
+          <w:color w:val="000000" w:themeColor="text1"/>
+        </w:rPr>
+        <w:t>Performed unit, integration,</w:t>
+      </w:r>
+      <w:r>
+        <w:rPr>
+          <w:color w:val="000000" w:themeColor="text1"/>
+        </w:rPr>
+        <w:t xml:space="preserve"> and</w:t>
+      </w:r>
+      <w:r>
+        <w:rPr>
+          <w:color w:val="000000" w:themeColor="text1"/>
+        </w:rPr>
+        <w:t xml:space="preserve"> performance testing</w:t>
       </w:r>
     </w:p>
     <w:p>
       <w:pPr>
         <w:pStyle w:val="ListParagraph"/>
         <w:rPr>
+          <w:color w:val="000000" w:themeColor="text1"/>
           <w:sz w:val="28"/>
           <w:szCs w:val="28"/>
         </w:rPr>
       </w:pPr>
       <w:r>
-        <w:t>Team leading, establishing and maintaining code quality standards</w:t>
+        <w:rPr>
+          <w:color w:val="000000" w:themeColor="text1"/>
+        </w:rPr>
+        <w:t>Led the team, established and maintained</w:t>
+      </w:r>
+      <w:r>
+        <w:rPr>
+          <w:color w:val="000000" w:themeColor="text1"/>
+        </w:rPr>
+        <w:t xml:space="preserve"> code quality standards</w:t>
       </w:r>
     </w:p>
     <w:p>
       <w:pPr>
         <w:pStyle w:val="ListParagraph"/>
         <w:rPr>
+          <w:color w:val="000000" w:themeColor="text1"/>
           <w:sz w:val="28"/>
           <w:szCs w:val="28"/>
         </w:rPr>
       </w:pPr>
       <w:r>
+        <w:rPr>
+          <w:color w:val="000000" w:themeColor="text1"/>
+        </w:rPr>
         <w:t>Fine-tuned middle-fidelity wireframes, creating interfaces based on wireframes and UI library</w:t>
       </w:r>
     </w:p>
@@ -1287,48 +1526,119 @@
       <w:pPr>
         <w:pStyle w:val="ListParagraph"/>
         <w:rPr>
+          <w:color w:val="000000" w:themeColor="text1"/>
           <w:sz w:val="28"/>
           <w:szCs w:val="28"/>
         </w:rPr>
       </w:pPr>
       <w:r>
+        <w:rPr>
+          <w:color w:val="000000" w:themeColor="text1"/>
+        </w:rPr>
         <w:t>Documented code and design of the product</w:t>
       </w:r>
     </w:p>
     <w:p>
       <w:pPr>
         <w:pStyle w:val="Heading3"/>
-      </w:pPr>
-      <w:r>
+        <w:rPr>
+          <w:color w:val="000000" w:themeColor="text1"/>
+        </w:rPr>
+      </w:pPr>
+      <w:r>
+        <w:rPr>
+          <w:color w:val="000000" w:themeColor="text1"/>
+        </w:rPr>
         <w:t>Challenges</w:t>
       </w:r>
     </w:p>
     <w:p>
-      <w:r>
-        <w:t xml:space="preserve">Working </w:t>
-      </w:r>
-      <w:r>
-        <w:t>with FHIR API requires a deep dive into the extremely sophisticated domain of Healthcare data management. However</w:t>
-      </w:r>
-      <w:r>
+      <w:pPr>
+        <w:rPr>
+          <w:color w:val="000000" w:themeColor="text1"/>
+        </w:rPr>
+      </w:pPr>
+      <w:r>
+        <w:rPr>
+          <w:color w:val="000000" w:themeColor="text1"/>
+        </w:rPr>
+        <w:t>Working with FHIR API requires a deep dive into the extremely sophisticated domain of Healthcare data management. However</w:t>
+      </w:r>
+      <w:r>
+        <w:rPr>
+          <w:color w:val="000000" w:themeColor="text1"/>
+        </w:rPr>
+        <w:t>,</w:t>
+      </w:r>
+      <w:r>
+        <w:rPr>
+          <w:color w:val="000000" w:themeColor="text1"/>
+        </w:rPr>
         <w:t xml:space="preserve"> that was worth it because FHIR is a great architectural example of a good organization of complex real data structures.</w:t>
       </w:r>
     </w:p>
     <w:p>
-      <w:r>
-        <w:t>Also, it was my first serious experience of fully remote work with a team distributed in six different time zones from West Coast (UTC-8) to Singapore (UTC+8)</w:t>
-      </w:r>
-    </w:p>
-    <w:p/>
+      <w:pPr>
+        <w:rPr>
+          <w:color w:val="000000" w:themeColor="text1"/>
+          <w:lang w:val="en-US"/>
+        </w:rPr>
+      </w:pPr>
+      <w:r>
+        <w:rPr>
+          <w:color w:val="000000" w:themeColor="text1"/>
+        </w:rPr>
+        <w:t xml:space="preserve">Also, it was </w:t>
+      </w:r>
+      <w:r>
+        <w:rPr>
+          <w:color w:val="000000" w:themeColor="text1"/>
+        </w:rPr>
+        <w:t>a</w:t>
+      </w:r>
+      <w:r>
+        <w:rPr>
+          <w:color w:val="000000" w:themeColor="text1"/>
+        </w:rPr>
+        <w:t xml:space="preserve"> </w:t>
+      </w:r>
+      <w:r>
+        <w:rPr>
+          <w:color w:val="000000" w:themeColor="text1"/>
+        </w:rPr>
+        <w:t xml:space="preserve">considerable </w:t>
+      </w:r>
+      <w:r>
+        <w:rPr>
+          <w:color w:val="000000" w:themeColor="text1"/>
+        </w:rPr>
+        <w:t>experience of fully remote work with a team distributed in six different time zones from West Coast (UTC-8) to Singapore (UTC+8)</w:t>
+      </w:r>
+      <w:r>
+        <w:rPr>
+          <w:color w:val="000000" w:themeColor="text1"/>
+        </w:rPr>
+        <w:t>.</w:t>
+      </w:r>
+    </w:p>
+    <w:p>
+      <w:pPr>
+        <w:rPr>
+          <w:color w:val="000000" w:themeColor="text1"/>
+        </w:rPr>
+      </w:pPr>
+    </w:p>
     <w:p>
       <w:pPr>
         <w:pStyle w:val="Heading2"/>
         <w:rPr>
-          <w:lang w:val="en-US"/>
-        </w:rPr>
-      </w:pPr>
-      <w:r>
-        <w:rPr>
+          <w:color w:val="000000" w:themeColor="text1"/>
+          <w:lang w:val="en-US"/>
+        </w:rPr>
+      </w:pPr>
+      <w:r>
+        <w:rPr>
+          <w:color w:val="000000" w:themeColor="text1"/>
           <w:lang w:val="en-US"/>
         </w:rPr>
         <w:t>Lead UI/Front-end developer </w:t>
@@ -1337,6 +1647,7 @@
         <w:rPr>
           <w:i/>
           <w:iCs/>
+          <w:color w:val="000000" w:themeColor="text1"/>
           <w:lang w:val="en-US"/>
         </w:rPr>
         <w:t>/</w:t>
@@ -1345,6 +1656,7 @@
         <w:rPr>
           <w:i/>
           <w:iCs/>
+          <w:color w:val="000000" w:themeColor="text1"/>
           <w:lang w:val="en-US"/>
         </w:rPr>
         <w:t xml:space="preserve"> </w:t>
@@ -1352,12 +1664,14 @@
       <w:r>
         <w:rPr>
           <w:bCs/>
+          <w:color w:val="000000" w:themeColor="text1"/>
           <w:lang w:val="en-US"/>
         </w:rPr>
         <w:t>Codenetix</w:t>
       </w:r>
       <w:r>
         <w:rPr>
+          <w:color w:val="000000" w:themeColor="text1"/>
           <w:lang w:val="en-US"/>
         </w:rPr>
         <w:t> </w:t>
@@ -1366,23 +1680,34 @@
         <w:rPr>
           <w:i/>
           <w:iCs/>
+          <w:color w:val="000000" w:themeColor="text1"/>
           <w:lang w:val="en-US"/>
         </w:rPr>
         <w:t>/</w:t>
       </w:r>
       <w:r>
         <w:rPr>
+          <w:color w:val="000000" w:themeColor="text1"/>
           <w:lang w:val="en-US"/>
         </w:rPr>
         <w:t xml:space="preserve"> </w:t>
       </w:r>
       <w:r>
+        <w:rPr>
+          <w:color w:val="000000" w:themeColor="text1"/>
+        </w:rPr>
         <w:t>Nov. 2016 - Jul</w:t>
       </w:r>
       <w:r>
+        <w:rPr>
+          <w:color w:val="000000" w:themeColor="text1"/>
+        </w:rPr>
         <w:t>y</w:t>
       </w:r>
       <w:r>
+        <w:rPr>
+          <w:color w:val="000000" w:themeColor="text1"/>
+        </w:rPr>
         <w:t xml:space="preserve"> 2018</w:t>
       </w:r>
     </w:p>
@@ -1390,17 +1715,20 @@
       <w:pPr>
         <w:pStyle w:val="Subtitle"/>
         <w:rPr>
-          <w:lang w:val="en-US"/>
-        </w:rPr>
-      </w:pPr>
-      <w:r>
-        <w:rPr>
+          <w:color w:val="000000" w:themeColor="text1"/>
+          <w:lang w:val="en-US"/>
+        </w:rPr>
+      </w:pPr>
+      <w:r>
+        <w:rPr>
+          <w:color w:val="000000" w:themeColor="text1"/>
           <w:lang w:val="en-US"/>
         </w:rPr>
         <w:t>CODENETIX is a software agency with the focus on complex custom solutions and just a dream team of passionate skillful specialists</w:t>
       </w:r>
       <w:r>
         <w:rPr>
+          <w:color w:val="000000" w:themeColor="text1"/>
           <w:lang w:val="ru-RU"/>
         </w:rPr>
         <w:t>︎</w:t>
@@ -1410,11 +1738,13 @@
       <w:pPr>
         <w:pStyle w:val="Heading3"/>
         <w:rPr>
-          <w:lang w:val="en-US"/>
-        </w:rPr>
-      </w:pPr>
-      <w:r>
-        <w:rPr>
+          <w:color w:val="000000" w:themeColor="text1"/>
+          <w:lang w:val="en-US"/>
+        </w:rPr>
+      </w:pPr>
+      <w:r>
+        <w:rPr>
+          <w:color w:val="000000" w:themeColor="text1"/>
           <w:lang w:val="en-US"/>
         </w:rPr>
         <w:t>Used Skills</w:t>
@@ -1423,11 +1753,13 @@
     <w:p>
       <w:pPr>
         <w:rPr>
-          <w:lang w:val="en-US"/>
-        </w:rPr>
-      </w:pPr>
-      <w:r>
-        <w:rPr>
+          <w:color w:val="000000" w:themeColor="text1"/>
+          <w:lang w:val="en-US"/>
+        </w:rPr>
+      </w:pPr>
+      <w:r>
+        <w:rPr>
+          <w:color w:val="000000" w:themeColor="text1"/>
           <w:lang w:val="en-US"/>
         </w:rPr>
         <w:t>ES6, React (with React Router, Redux, SAGA), Gatsby, HTML5/SCSS, CSS and Canvas animation, Docker, UX/UI expertise, Agile</w:t>
@@ -1436,8 +1768,14 @@
     <w:p>
       <w:pPr>
         <w:pStyle w:val="Heading3"/>
-      </w:pPr>
-      <w:r>
+        <w:rPr>
+          <w:color w:val="000000" w:themeColor="text1"/>
+        </w:rPr>
+      </w:pPr>
+      <w:r>
+        <w:rPr>
+          <w:color w:val="000000" w:themeColor="text1"/>
+        </w:rPr>
         <w:t>Responsibilities</w:t>
       </w:r>
     </w:p>
@@ -1445,11 +1783,13 @@
       <w:pPr>
         <w:pStyle w:val="ListParagraph"/>
         <w:rPr>
-          <w:lang w:val="en-US"/>
-        </w:rPr>
-      </w:pPr>
-      <w:r>
-        <w:rPr>
+          <w:color w:val="000000" w:themeColor="text1"/>
+          <w:lang w:val="en-US"/>
+        </w:rPr>
+      </w:pPr>
+      <w:r>
+        <w:rPr>
+          <w:color w:val="000000" w:themeColor="text1"/>
           <w:lang w:val="en-US"/>
         </w:rPr>
         <w:t>Developed and managed robust codebases with appealing interfaces for a variety of applications, from design to production</w:t>
@@ -1459,11 +1799,13 @@
       <w:pPr>
         <w:pStyle w:val="ListParagraph"/>
         <w:rPr>
-          <w:lang w:val="en-US"/>
-        </w:rPr>
-      </w:pPr>
-      <w:r>
-        <w:rPr>
+          <w:color w:val="000000" w:themeColor="text1"/>
+          <w:lang w:val="en-US"/>
+        </w:rPr>
+      </w:pPr>
+      <w:r>
+        <w:rPr>
+          <w:color w:val="000000" w:themeColor="text1"/>
           <w:lang w:val="en-US"/>
         </w:rPr>
         <w:t>Made interactive multimedia content and complex animations with Canvas and HTML/CSS</w:t>
@@ -1473,11 +1815,13 @@
       <w:pPr>
         <w:pStyle w:val="ListParagraph"/>
         <w:rPr>
-          <w:lang w:val="en-US"/>
-        </w:rPr>
-      </w:pPr>
-      <w:r>
-        <w:rPr>
+          <w:color w:val="000000" w:themeColor="text1"/>
+          <w:lang w:val="en-US"/>
+        </w:rPr>
+      </w:pPr>
+      <w:r>
+        <w:rPr>
+          <w:color w:val="000000" w:themeColor="text1"/>
           <w:lang w:val="en-US"/>
         </w:rPr>
         <w:t>Defined overall technology direction for the company projects</w:t>
@@ -1487,25 +1831,36 @@
       <w:pPr>
         <w:pStyle w:val="ListParagraph"/>
         <w:rPr>
-          <w:lang w:val="en-US"/>
-        </w:rPr>
-      </w:pPr>
-      <w:r>
-        <w:rPr>
-          <w:lang w:val="en-US"/>
-        </w:rPr>
-        <w:t>Team leading and mentoring, establishing and maintaining high code standards and best practices</w:t>
+          <w:color w:val="000000" w:themeColor="text1"/>
+          <w:lang w:val="en-US"/>
+        </w:rPr>
+      </w:pPr>
+      <w:r>
+        <w:rPr>
+          <w:color w:val="000000" w:themeColor="text1"/>
+          <w:lang w:val="en-US"/>
+        </w:rPr>
+        <w:t xml:space="preserve">Led and mentored the team, established and maintained high code quality standards </w:t>
+      </w:r>
+      <w:r>
+        <w:rPr>
+          <w:color w:val="000000" w:themeColor="text1"/>
+          <w:lang w:val="en-US"/>
+        </w:rPr>
+        <w:t>and best practices</w:t>
       </w:r>
     </w:p>
     <w:p>
       <w:pPr>
         <w:pStyle w:val="ListParagraph"/>
         <w:rPr>
-          <w:lang w:val="en-US"/>
-        </w:rPr>
-      </w:pPr>
-      <w:r>
-        <w:rPr>
+          <w:color w:val="000000" w:themeColor="text1"/>
+          <w:lang w:val="en-US"/>
+        </w:rPr>
+      </w:pPr>
+      <w:r>
+        <w:rPr>
+          <w:color w:val="000000" w:themeColor="text1"/>
           <w:lang w:val="en-US"/>
         </w:rPr>
         <w:t>Assisted in the collection and documentation of user's requirements, development of user stories, estimates and work plans</w:t>
@@ -1515,11 +1870,13 @@
       <w:pPr>
         <w:pStyle w:val="ListParagraph"/>
         <w:rPr>
-          <w:lang w:val="en-US"/>
-        </w:rPr>
-      </w:pPr>
-      <w:r>
-        <w:rPr>
+          <w:color w:val="000000" w:themeColor="text1"/>
+          <w:lang w:val="en-US"/>
+        </w:rPr>
+      </w:pPr>
+      <w:r>
+        <w:rPr>
+          <w:color w:val="000000" w:themeColor="text1"/>
           <w:lang w:val="en-US"/>
         </w:rPr>
         <w:t>Created wireframes and prototypes, occasionally took up UX/UI-design tasks</w:t>
@@ -1529,11 +1886,13 @@
       <w:pPr>
         <w:pStyle w:val="Heading3"/>
         <w:rPr>
-          <w:lang w:val="en-US"/>
-        </w:rPr>
-      </w:pPr>
-      <w:r>
-        <w:rPr>
+          <w:color w:val="000000" w:themeColor="text1"/>
+          <w:lang w:val="en-US"/>
+        </w:rPr>
+      </w:pPr>
+      <w:r>
+        <w:rPr>
+          <w:color w:val="000000" w:themeColor="text1"/>
           <w:lang w:val="en-US"/>
         </w:rPr>
         <w:t>Challenges</w:t>
@@ -1542,11 +1901,13 @@
     <w:p>
       <w:pPr>
         <w:rPr>
-          <w:lang w:val="en-US"/>
-        </w:rPr>
-      </w:pPr>
-      <w:r>
-        <w:rPr>
+          <w:color w:val="000000" w:themeColor="text1"/>
+          <w:lang w:val="en-US"/>
+        </w:rPr>
+      </w:pPr>
+      <w:r>
+        <w:rPr>
+          <w:color w:val="000000" w:themeColor="text1"/>
           <w:lang w:val="en-US"/>
         </w:rPr>
         <w:t>This position gave me a lot of new professional experience. I joined the team at an early stage of its formation and took an active part in its growth and development, forming a great front-end team from scratch.</w:t>
@@ -1555,33 +1916,77 @@
     <w:p>
       <w:pPr>
         <w:rPr>
-          <w:lang w:val="en-US"/>
-        </w:rPr>
-      </w:pPr>
-      <w:r>
-        <w:rPr>
-          <w:lang w:val="en-US"/>
-        </w:rPr>
-        <w:t>It was an exceptional experience working in many roles and quickly switching between roles and tasks, often outside the front-end of development.</w:t>
-      </w:r>
-    </w:p>
-    <w:p/>
+          <w:color w:val="000000" w:themeColor="text1"/>
+          <w:lang w:val="en-US"/>
+        </w:rPr>
+      </w:pPr>
+      <w:r>
+        <w:rPr>
+          <w:color w:val="000000" w:themeColor="text1"/>
+          <w:lang w:val="en-US"/>
+        </w:rPr>
+        <w:t xml:space="preserve">It was an exceptional experience </w:t>
+      </w:r>
+      <w:r>
+        <w:rPr>
+          <w:color w:val="000000" w:themeColor="text1"/>
+          <w:lang w:val="en-US"/>
+        </w:rPr>
+        <w:t xml:space="preserve">performing </w:t>
+      </w:r>
+      <w:r>
+        <w:rPr>
+          <w:color w:val="000000" w:themeColor="text1"/>
+          <w:lang w:val="en-US"/>
+        </w:rPr>
+        <w:t>many roles and</w:t>
+      </w:r>
+      <w:r>
+        <w:rPr>
+          <w:color w:val="000000" w:themeColor="text1"/>
+          <w:lang w:val="en-US"/>
+        </w:rPr>
+        <w:t xml:space="preserve"> quickly switching between them</w:t>
+      </w:r>
+      <w:r>
+        <w:rPr>
+          <w:color w:val="000000" w:themeColor="text1"/>
+          <w:lang w:val="en-US"/>
+        </w:rPr>
+        <w:t xml:space="preserve"> and tasks, often outside the front-end of development.</w:t>
+      </w:r>
+    </w:p>
+    <w:p>
+      <w:pPr>
+        <w:rPr>
+          <w:color w:val="000000" w:themeColor="text1"/>
+        </w:rPr>
+      </w:pPr>
+    </w:p>
     <w:p>
       <w:pPr>
         <w:pStyle w:val="Heading2"/>
+        <w:rPr>
+          <w:color w:val="000000" w:themeColor="text1"/>
+        </w:rPr>
       </w:pPr>
       <w:r>
         <w:rPr>
           <w:rStyle w:val="job-title"/>
+          <w:color w:val="000000" w:themeColor="text1"/>
         </w:rPr>
         <w:t>Front-end developer</w:t>
       </w:r>
       <w:r>
+        <w:rPr>
+          <w:color w:val="000000" w:themeColor="text1"/>
+        </w:rPr>
         <w:t> </w:t>
       </w:r>
       <w:r>
         <w:rPr>
           <w:rStyle w:val="slash"/>
+          <w:color w:val="000000" w:themeColor="text1"/>
         </w:rPr>
         <w:t xml:space="preserve">/ </w:t>
       </w:r>
@@ -1589,22 +1994,28 @@
       <w:r>
         <w:rPr>
           <w:rStyle w:val="company"/>
+          <w:color w:val="000000" w:themeColor="text1"/>
         </w:rPr>
         <w:t>Bandlab</w:t>
       </w:r>
       <w:proofErr w:type="spellEnd"/>
       <w:r>
+        <w:rPr>
+          <w:color w:val="000000" w:themeColor="text1"/>
+        </w:rPr>
         <w:t> </w:t>
       </w:r>
       <w:r>
         <w:rPr>
           <w:rStyle w:val="slash"/>
+          <w:color w:val="000000" w:themeColor="text1"/>
         </w:rPr>
         <w:t xml:space="preserve">/ </w:t>
       </w:r>
       <w:r>
         <w:rPr>
           <w:rStyle w:val="interval"/>
+          <w:color w:val="000000" w:themeColor="text1"/>
         </w:rPr>
         <w:t>Sept. 2014 - Oct. 2016</w:t>
       </w:r>
@@ -1612,6 +2023,9 @@
     <w:p>
       <w:pPr>
         <w:pStyle w:val="Subtitle"/>
+        <w:rPr>
+          <w:color w:val="000000" w:themeColor="text1"/>
+        </w:rPr>
       </w:pPr>
       <w:proofErr w:type="spellStart"/>
       <w:r>
@@ -1619,6 +2033,7 @@
           <w:rStyle w:val="Emphasis"/>
           <w:i/>
           <w:iCs w:val="0"/>
+          <w:color w:val="000000" w:themeColor="text1"/>
         </w:rPr>
         <w:t>BandLab</w:t>
       </w:r>
@@ -1628,6 +2043,7 @@
           <w:rStyle w:val="Emphasis"/>
           <w:i/>
           <w:iCs w:val="0"/>
+          <w:color w:val="000000" w:themeColor="text1"/>
         </w:rPr>
         <w:t xml:space="preserve"> is a Singapore based social music creation platform, the combination of social network, multitrack audio workstation and VCS-like music storage</w:t>
       </w:r>
@@ -1635,8 +2051,14 @@
     <w:p>
       <w:pPr>
         <w:pStyle w:val="Heading3"/>
-      </w:pPr>
-      <w:r>
+        <w:rPr>
+          <w:color w:val="000000" w:themeColor="text1"/>
+        </w:rPr>
+      </w:pPr>
+      <w:r>
+        <w:rPr>
+          <w:color w:val="000000" w:themeColor="text1"/>
+        </w:rPr>
         <w:t>Used Skills</w:t>
       </w:r>
     </w:p>
@@ -1644,7 +2066,7 @@
       <w:pPr>
         <w:rPr>
           <w:rFonts w:ascii="Nunito" w:hAnsi="Nunito"/>
-          <w:color w:val="242424"/>
+          <w:color w:val="000000" w:themeColor="text1"/>
           <w:sz w:val="26"/>
           <w:szCs w:val="26"/>
           <w:lang w:val="en-US"/>
@@ -1652,6 +2074,7 @@
       </w:pPr>
       <w:r>
         <w:rPr>
+          <w:color w:val="000000" w:themeColor="text1"/>
           <w:lang w:val="en-US"/>
         </w:rPr>
         <w:t xml:space="preserve">Vanilla JS ES5/ES6, AngularJS 1.x, Web Audio API, HTML5, SASS, Canvas, SVG, </w:t>
@@ -1659,6 +2082,7 @@
       <w:proofErr w:type="spellStart"/>
       <w:r>
         <w:rPr>
+          <w:color w:val="000000" w:themeColor="text1"/>
           <w:lang w:val="en-US"/>
         </w:rPr>
         <w:t>WebWorkers</w:t>
@@ -1666,6 +2090,7 @@
       <w:proofErr w:type="spellEnd"/>
       <w:r>
         <w:rPr>
+          <w:color w:val="000000" w:themeColor="text1"/>
           <w:lang w:val="en-US"/>
         </w:rPr>
         <w:t xml:space="preserve">, </w:t>
@@ -1673,6 +2098,7 @@
       <w:proofErr w:type="spellStart"/>
       <w:r>
         <w:rPr>
+          <w:color w:val="000000" w:themeColor="text1"/>
           <w:lang w:val="en-US"/>
         </w:rPr>
         <w:t>IndexedDB</w:t>
@@ -1680,6 +2106,7 @@
       <w:proofErr w:type="spellEnd"/>
       <w:r>
         <w:rPr>
+          <w:color w:val="000000" w:themeColor="text1"/>
           <w:lang w:val="en-US"/>
         </w:rPr>
         <w:t>, Local Storage, WebRTC</w:t>
@@ -1687,7 +2114,7 @@
       <w:r>
         <w:rPr>
           <w:rFonts w:ascii="Nunito" w:hAnsi="Nunito"/>
-          <w:color w:val="242424"/>
+          <w:color w:val="000000" w:themeColor="text1"/>
           <w:sz w:val="26"/>
           <w:szCs w:val="26"/>
           <w:lang w:val="en-US"/>
@@ -1698,48 +2125,84 @@
     <w:p>
       <w:pPr>
         <w:pStyle w:val="Heading3"/>
-      </w:pPr>
-      <w:r>
+        <w:rPr>
+          <w:color w:val="000000" w:themeColor="text1"/>
+        </w:rPr>
+      </w:pPr>
+      <w:r>
+        <w:rPr>
+          <w:color w:val="000000" w:themeColor="text1"/>
+        </w:rPr>
         <w:t>Responsibilities</w:t>
       </w:r>
     </w:p>
     <w:p>
       <w:pPr>
         <w:pStyle w:val="ListParagraph"/>
-      </w:pPr>
-      <w:r>
+        <w:rPr>
+          <w:color w:val="000000" w:themeColor="text1"/>
+        </w:rPr>
+      </w:pPr>
+      <w:r>
+        <w:rPr>
+          <w:color w:val="000000" w:themeColor="text1"/>
+        </w:rPr>
         <w:t>Developed a browser-based multitrack digital audio workstation with AngularJS 1.x. and Web Audio API</w:t>
       </w:r>
     </w:p>
     <w:p>
       <w:pPr>
         <w:pStyle w:val="Heading3"/>
-      </w:pPr>
-      <w:r>
+        <w:rPr>
+          <w:color w:val="000000" w:themeColor="text1"/>
+        </w:rPr>
+      </w:pPr>
+      <w:r>
+        <w:rPr>
+          <w:color w:val="000000" w:themeColor="text1"/>
+        </w:rPr>
         <w:t>Challenges</w:t>
       </w:r>
     </w:p>
     <w:p>
       <w:pPr>
         <w:rPr>
-          <w:lang w:val="en-US"/>
-        </w:rPr>
-      </w:pPr>
-      <w:r>
-        <w:rPr>
-          <w:lang w:val="en-US"/>
-        </w:rPr>
-        <w:t xml:space="preserve">Making SPA with functionality of GarageBand is an ambiguous challenge that required strong JavaScript skills, profound knowledge of digital signal processing and Web Audio API. </w:t>
-      </w:r>
-    </w:p>
-    <w:p>
-      <w:pPr>
-        <w:rPr>
-          <w:lang w:val="en-US"/>
-        </w:rPr>
-      </w:pPr>
-      <w:r>
-        <w:rPr>
+          <w:color w:val="000000" w:themeColor="text1"/>
+          <w:lang w:val="en-US"/>
+        </w:rPr>
+      </w:pPr>
+      <w:r>
+        <w:rPr>
+          <w:color w:val="000000" w:themeColor="text1"/>
+          <w:lang w:val="en-US"/>
+        </w:rPr>
+        <w:t>Making SPA wi</w:t>
+      </w:r>
+      <w:r>
+        <w:rPr>
+          <w:color w:val="000000" w:themeColor="text1"/>
+          <w:lang w:val="en-US"/>
+        </w:rPr>
+        <w:t>th functionality of GarageBand wa</w:t>
+      </w:r>
+      <w:r>
+        <w:rPr>
+          <w:color w:val="000000" w:themeColor="text1"/>
+          <w:lang w:val="en-US"/>
+        </w:rPr>
+        <w:t xml:space="preserve">s an ambiguous challenge that required strong JavaScript skills, profound knowledge of digital signal processing and Web Audio API. </w:t>
+      </w:r>
+    </w:p>
+    <w:p>
+      <w:pPr>
+        <w:rPr>
+          <w:color w:val="000000" w:themeColor="text1"/>
+          <w:lang w:val="en-US"/>
+        </w:rPr>
+      </w:pPr>
+      <w:r>
+        <w:rPr>
+          <w:color w:val="000000" w:themeColor="text1"/>
           <w:lang w:val="en-US"/>
         </w:rPr>
         <w:t xml:space="preserve">I faced many nontrivial tasks on the way such as multitrack sound mixing, adding audio effects, audio latency detection, sound pitch detection with the use of Fourier analysis and autocorrelation, and so on. The solution of these issues required good math skills, rational usage of design patterns and understanding of sound nature. </w:t>
@@ -1748,26 +2211,100 @@
     <w:p>
       <w:pPr>
         <w:rPr>
-          <w:lang w:val="en-US"/>
-        </w:rPr>
-      </w:pPr>
-      <w:r>
-        <w:rPr>
-          <w:lang w:val="en-US"/>
-        </w:rPr>
-        <w:t>Eventually, I’m proud to take part in making one of the best web-based audio workstation of today.</w:t>
-      </w:r>
-    </w:p>
-    <w:p/>
+          <w:color w:val="000000" w:themeColor="text1"/>
+          <w:lang w:val="en-US"/>
+        </w:rPr>
+      </w:pPr>
+      <w:r>
+        <w:rPr>
+          <w:color w:val="000000" w:themeColor="text1"/>
+          <w:lang w:val="en-US"/>
+        </w:rPr>
+        <w:lastRenderedPageBreak/>
+        <w:t>Eventually</w:t>
+      </w:r>
+      <w:r>
+        <w:rPr>
+          <w:color w:val="000000" w:themeColor="text1"/>
+          <w:lang w:val="en-US"/>
+        </w:rPr>
+        <w:t>,</w:t>
+      </w:r>
+      <w:r>
+        <w:rPr>
+          <w:color w:val="000000" w:themeColor="text1"/>
+          <w:lang w:val="en-US"/>
+        </w:rPr>
+        <w:t xml:space="preserve"> I a</w:t>
+      </w:r>
+      <w:r>
+        <w:rPr>
+          <w:color w:val="000000" w:themeColor="text1"/>
+          <w:lang w:val="en-US"/>
+        </w:rPr>
+        <w:t xml:space="preserve">m </w:t>
+      </w:r>
+      <w:r>
+        <w:rPr>
+          <w:color w:val="000000" w:themeColor="text1"/>
+          <w:lang w:val="en-US"/>
+        </w:rPr>
+        <w:t>proud of having taken</w:t>
+      </w:r>
+      <w:r>
+        <w:rPr>
+          <w:color w:val="000000" w:themeColor="text1"/>
+          <w:lang w:val="en-US"/>
+        </w:rPr>
+        <w:t xml:space="preserve"> part in </w:t>
+      </w:r>
+      <w:r>
+        <w:rPr>
+          <w:color w:val="000000" w:themeColor="text1"/>
+          <w:lang w:val="en-US"/>
+        </w:rPr>
+        <w:t>creating</w:t>
+      </w:r>
+      <w:r>
+        <w:rPr>
+          <w:color w:val="000000" w:themeColor="text1"/>
+          <w:lang w:val="en-US"/>
+        </w:rPr>
+        <w:t xml:space="preserve"> one of the best web-based audio workstation</w:t>
+      </w:r>
+      <w:r>
+        <w:rPr>
+          <w:color w:val="000000" w:themeColor="text1"/>
+          <w:lang w:val="en-US"/>
+        </w:rPr>
+        <w:t>s</w:t>
+      </w:r>
+      <w:r>
+        <w:rPr>
+          <w:color w:val="000000" w:themeColor="text1"/>
+          <w:lang w:val="en-US"/>
+        </w:rPr>
+        <w:t xml:space="preserve"> of today.</w:t>
+      </w:r>
+    </w:p>
+    <w:p>
+      <w:pPr>
+        <w:rPr>
+          <w:color w:val="000000" w:themeColor="text1"/>
+        </w:rPr>
+      </w:pPr>
+    </w:p>
     <w:p>
       <w:pPr>
         <w:pStyle w:val="Heading2"/>
         <w:rPr>
-          <w:lang w:val="en-US"/>
-        </w:rPr>
-      </w:pPr>
-      <w:r>
-        <w:rPr>
+          <w:color w:val="000000" w:themeColor="text1"/>
+          <w:lang w:val="en-US"/>
+        </w:rPr>
+      </w:pPr>
+      <w:r>
+        <w:rPr>
+          <w:color w:val="000000" w:themeColor="text1"/>
           <w:lang w:val="en-US"/>
         </w:rPr>
         <w:t>Front-end developer </w:t>
@@ -1776,12 +2313,14 @@
         <w:rPr>
           <w:i/>
           <w:iCs/>
+          <w:color w:val="000000" w:themeColor="text1"/>
           <w:lang w:val="en-US"/>
         </w:rPr>
         <w:t xml:space="preserve">/ </w:t>
       </w:r>
       <w:r>
         <w:rPr>
+          <w:color w:val="000000" w:themeColor="text1"/>
           <w:lang w:val="en-US"/>
         </w:rPr>
         <w:t xml:space="preserve">DXC </w:t>
@@ -1789,6 +2328,7 @@
       <w:proofErr w:type="spellStart"/>
       <w:r>
         <w:rPr>
+          <w:color w:val="000000" w:themeColor="text1"/>
           <w:lang w:val="en-US"/>
         </w:rPr>
         <w:t>Luxoft</w:t>
@@ -1796,6 +2336,7 @@
       <w:proofErr w:type="spellEnd"/>
       <w:r>
         <w:rPr>
+          <w:color w:val="000000" w:themeColor="text1"/>
           <w:lang w:val="en-US"/>
         </w:rPr>
         <w:t> </w:t>
@@ -1804,39 +2345,48 @@
         <w:rPr>
           <w:i/>
           <w:iCs/>
+          <w:color w:val="000000" w:themeColor="text1"/>
           <w:lang w:val="en-US"/>
         </w:rPr>
         <w:t>/</w:t>
       </w:r>
       <w:r>
+        <w:rPr>
+          <w:color w:val="000000" w:themeColor="text1"/>
+        </w:rPr>
         <w:t xml:space="preserve"> </w:t>
       </w:r>
       <w:r>
         <w:rPr>
+          <w:color w:val="000000" w:themeColor="text1"/>
           <w:lang w:val="en-US"/>
         </w:rPr>
         <w:t>Jul</w:t>
       </w:r>
       <w:r>
         <w:rPr>
+          <w:color w:val="000000" w:themeColor="text1"/>
           <w:lang w:val="en-US"/>
         </w:rPr>
         <w:t>y</w:t>
       </w:r>
       <w:r>
         <w:rPr>
+          <w:color w:val="000000" w:themeColor="text1"/>
           <w:lang w:val="en-US"/>
         </w:rPr>
         <w:t xml:space="preserve"> 2012 - Sept.</w:t>
       </w:r>
       <w:r>
         <w:rPr>
+          <w:color w:val="000000" w:themeColor="text1"/>
           <w:lang w:val="en-US"/>
         </w:rPr>
         <w:t xml:space="preserve"> </w:t>
       </w:r>
       <w:r>
         <w:rPr>
+          <w:color w:val="000000" w:themeColor="text1"/>
           <w:lang w:val="en-US"/>
         </w:rPr>
         <w:t>2014</w:t>
@@ -1846,12 +2396,14 @@
       <w:pPr>
         <w:pStyle w:val="Subtitle"/>
         <w:rPr>
+          <w:color w:val="000000" w:themeColor="text1"/>
           <w:lang w:val="en-US"/>
         </w:rPr>
       </w:pPr>
       <w:proofErr w:type="spellStart"/>
       <w:r>
         <w:rPr>
+          <w:color w:val="000000" w:themeColor="text1"/>
           <w:lang w:val="en-US"/>
         </w:rPr>
         <w:t>Luxoft</w:t>
@@ -1859,6 +2411,7 @@
       <w:proofErr w:type="spellEnd"/>
       <w:r>
         <w:rPr>
+          <w:color w:val="000000" w:themeColor="text1"/>
           <w:lang w:val="en-US"/>
         </w:rPr>
         <w:t xml:space="preserve"> is a DXC Technology Company, is a digital strategy and software engineering firm, with about 13k employees within its 41 offices in 22 countries.</w:t>
@@ -1868,11 +2421,13 @@
       <w:pPr>
         <w:pStyle w:val="Heading3"/>
         <w:rPr>
-          <w:lang w:val="en-US"/>
-        </w:rPr>
-      </w:pPr>
-      <w:r>
-        <w:rPr>
+          <w:color w:val="000000" w:themeColor="text1"/>
+          <w:lang w:val="en-US"/>
+        </w:rPr>
+      </w:pPr>
+      <w:r>
+        <w:rPr>
+          <w:color w:val="000000" w:themeColor="text1"/>
           <w:lang w:val="en-US"/>
         </w:rPr>
         <w:t>Used Skills</w:t>
@@ -1881,11 +2436,13 @@
     <w:p>
       <w:pPr>
         <w:rPr>
-          <w:lang w:val="en-US"/>
-        </w:rPr>
-      </w:pPr>
-      <w:r>
-        <w:rPr>
+          <w:color w:val="000000" w:themeColor="text1"/>
+          <w:lang w:val="en-US"/>
+        </w:rPr>
+      </w:pPr>
+      <w:r>
+        <w:rPr>
+          <w:color w:val="000000" w:themeColor="text1"/>
           <w:lang w:val="en-US"/>
         </w:rPr>
         <w:t xml:space="preserve">HTML5, CSS3, LESS, </w:t>
@@ -1893,6 +2450,7 @@
       <w:proofErr w:type="spellStart"/>
       <w:r>
         <w:rPr>
+          <w:color w:val="000000" w:themeColor="text1"/>
           <w:lang w:val="en-US"/>
         </w:rPr>
         <w:t>VanillaJS</w:t>
@@ -1900,6 +2458,7 @@
       <w:proofErr w:type="spellEnd"/>
       <w:r>
         <w:rPr>
+          <w:color w:val="000000" w:themeColor="text1"/>
           <w:lang w:val="en-US"/>
         </w:rPr>
         <w:t xml:space="preserve">, jQuery, XSLT with .NET-driven CMS (Sitecore, </w:t>
@@ -1907,6 +2466,7 @@
       <w:proofErr w:type="spellStart"/>
       <w:r>
         <w:rPr>
+          <w:color w:val="000000" w:themeColor="text1"/>
           <w:lang w:val="en-US"/>
         </w:rPr>
         <w:t>Sharepoint</w:t>
@@ -1914,6 +2474,7 @@
       <w:proofErr w:type="spellEnd"/>
       <w:r>
         <w:rPr>
+          <w:color w:val="000000" w:themeColor="text1"/>
           <w:lang w:val="en-US"/>
         </w:rPr>
         <w:t>), UI/UX expertise, Agile</w:t>
@@ -1922,8 +2483,14 @@
     <w:p>
       <w:pPr>
         <w:pStyle w:val="Heading3"/>
-      </w:pPr>
-      <w:r>
+        <w:rPr>
+          <w:color w:val="000000" w:themeColor="text1"/>
+        </w:rPr>
+      </w:pPr>
+      <w:r>
+        <w:rPr>
+          <w:color w:val="000000" w:themeColor="text1"/>
+        </w:rPr>
         <w:t>Responsibilities</w:t>
       </w:r>
     </w:p>
@@ -1931,11 +2498,13 @@
       <w:pPr>
         <w:pStyle w:val="ListParagraph"/>
         <w:rPr>
-          <w:lang w:val="en-US"/>
-        </w:rPr>
-      </w:pPr>
-      <w:r>
-        <w:rPr>
+          <w:color w:val="000000" w:themeColor="text1"/>
+          <w:lang w:val="en-US"/>
+        </w:rPr>
+      </w:pPr>
+      <w:r>
+        <w:rPr>
+          <w:color w:val="000000" w:themeColor="text1"/>
           <w:lang w:val="en-US"/>
         </w:rPr>
         <w:t xml:space="preserve">Created adaptive HTML5/CSS3 layouts with jQuery for projects such as </w:t>
@@ -1943,6 +2512,7 @@
       <w:proofErr w:type="spellStart"/>
       <w:r>
         <w:rPr>
+          <w:color w:val="000000" w:themeColor="text1"/>
           <w:lang w:val="en-US"/>
         </w:rPr>
         <w:t>PromSvyazBank</w:t>
@@ -1950,6 +2520,7 @@
       <w:proofErr w:type="spellEnd"/>
       <w:r>
         <w:rPr>
+          <w:color w:val="000000" w:themeColor="text1"/>
           <w:lang w:val="en-US"/>
         </w:rPr>
         <w:t xml:space="preserve"> public site, </w:t>
@@ -1957,6 +2528,7 @@
       <w:proofErr w:type="spellStart"/>
       <w:r>
         <w:rPr>
+          <w:color w:val="000000" w:themeColor="text1"/>
           <w:lang w:val="en-US"/>
         </w:rPr>
         <w:t>LikePR</w:t>
@@ -1964,6 +2536,7 @@
       <w:proofErr w:type="spellEnd"/>
       <w:r>
         <w:rPr>
+          <w:color w:val="000000" w:themeColor="text1"/>
           <w:lang w:val="en-US"/>
         </w:rPr>
         <w:t xml:space="preserve"> OneClick Yakutsk platform, M-Video internal services</w:t>
@@ -1973,11 +2546,13 @@
       <w:pPr>
         <w:pStyle w:val="ListParagraph"/>
         <w:rPr>
-          <w:lang w:val="en-US"/>
-        </w:rPr>
-      </w:pPr>
-      <w:r>
-        <w:rPr>
+          <w:color w:val="000000" w:themeColor="text1"/>
+          <w:lang w:val="en-US"/>
+        </w:rPr>
+      </w:pPr>
+      <w:r>
+        <w:rPr>
+          <w:color w:val="000000" w:themeColor="text1"/>
           <w:lang w:val="en-US"/>
         </w:rPr>
         <w:t>Assisted in the collection and documentation of user's requirements, development of user stories, estimates and work plans</w:t>
@@ -1987,11 +2562,13 @@
       <w:pPr>
         <w:pStyle w:val="ListParagraph"/>
         <w:rPr>
-          <w:lang w:val="en-US"/>
-        </w:rPr>
-      </w:pPr>
-      <w:r>
-        <w:rPr>
+          <w:color w:val="000000" w:themeColor="text1"/>
+          <w:lang w:val="en-US"/>
+        </w:rPr>
+      </w:pPr>
+      <w:r>
+        <w:rPr>
+          <w:color w:val="000000" w:themeColor="text1"/>
           <w:lang w:val="en-US"/>
         </w:rPr>
         <w:t>Optimized front-end for high load sites and mobile devices</w:t>
@@ -2001,11 +2578,13 @@
       <w:pPr>
         <w:pStyle w:val="ListParagraph"/>
         <w:rPr>
-          <w:lang w:val="en-US"/>
-        </w:rPr>
-      </w:pPr>
-      <w:r>
-        <w:rPr>
+          <w:color w:val="000000" w:themeColor="text1"/>
+          <w:lang w:val="en-US"/>
+        </w:rPr>
+      </w:pPr>
+      <w:r>
+        <w:rPr>
+          <w:color w:val="000000" w:themeColor="text1"/>
           <w:lang w:val="en-US"/>
         </w:rPr>
         <w:t>Managed a small team of front-end developers</w:t>
@@ -2015,11 +2594,13 @@
       <w:pPr>
         <w:pStyle w:val="Heading3"/>
         <w:rPr>
-          <w:lang w:val="en-US"/>
-        </w:rPr>
-      </w:pPr>
-      <w:r>
-        <w:rPr>
+          <w:color w:val="000000" w:themeColor="text1"/>
+          <w:lang w:val="en-US"/>
+        </w:rPr>
+      </w:pPr>
+      <w:r>
+        <w:rPr>
+          <w:color w:val="000000" w:themeColor="text1"/>
           <w:lang w:val="en-US"/>
         </w:rPr>
         <w:t>Challenges</w:t>
@@ -2028,32 +2609,43 @@
     <w:p>
       <w:pPr>
         <w:rPr>
-          <w:lang w:val="en-US"/>
-        </w:rPr>
-      </w:pPr>
-      <w:r>
-        <w:rPr>
+          <w:color w:val="000000" w:themeColor="text1"/>
+          <w:lang w:val="en-US"/>
+        </w:rPr>
+      </w:pPr>
+      <w:r>
+        <w:rPr>
+          <w:color w:val="000000" w:themeColor="text1"/>
           <w:lang w:val="en-US"/>
         </w:rPr>
         <w:t>Crafting top notch interfaces for large companies, developing interactive maps, complex client-side data validation and calculations (loan calculators, credit wizards, etc.)</w:t>
       </w:r>
     </w:p>
-    <w:p/>
+    <w:p>
+      <w:pPr>
+        <w:rPr>
+          <w:color w:val="000000" w:themeColor="text1"/>
+        </w:rPr>
+      </w:pPr>
+    </w:p>
     <w:p>
       <w:pPr>
         <w:pStyle w:val="Heading2"/>
         <w:rPr>
-          <w:lang w:val="en-US"/>
-        </w:rPr>
-      </w:pPr>
-      <w:r>
-        <w:rPr>
+          <w:color w:val="000000" w:themeColor="text1"/>
+          <w:lang w:val="en-US"/>
+        </w:rPr>
+      </w:pPr>
+      <w:r>
+        <w:rPr>
+          <w:color w:val="000000" w:themeColor="text1"/>
           <w:lang w:val="en-US"/>
         </w:rPr>
         <w:t>Web</w:t>
       </w:r>
       <w:r>
         <w:rPr>
+          <w:color w:val="000000" w:themeColor="text1"/>
           <w:lang w:val="en-US"/>
         </w:rPr>
         <w:t xml:space="preserve"> developer</w:t>
@@ -2062,12 +2654,14 @@
         <w:rPr>
           <w:i/>
           <w:iCs/>
+          <w:color w:val="000000" w:themeColor="text1"/>
           <w:lang w:val="en-US"/>
         </w:rPr>
         <w:t xml:space="preserve"> / </w:t>
       </w:r>
       <w:r>
         <w:rPr>
+          <w:color w:val="000000" w:themeColor="text1"/>
           <w:lang w:val="en-US"/>
         </w:rPr>
         <w:t>Mir IT </w:t>
@@ -2076,26 +2670,39 @@
         <w:rPr>
           <w:i/>
           <w:iCs/>
+          <w:color w:val="000000" w:themeColor="text1"/>
           <w:lang w:val="en-US"/>
         </w:rPr>
         <w:t>/</w:t>
       </w:r>
       <w:r>
-        <w:t xml:space="preserve"> </w:t>
-      </w:r>
-      <w:r>
-        <w:t>Jun</w:t>
-      </w:r>
-      <w:r>
+        <w:rPr>
+          <w:color w:val="000000" w:themeColor="text1"/>
+        </w:rPr>
+        <w:t xml:space="preserve"> Jun</w:t>
+      </w:r>
+      <w:r>
+        <w:rPr>
+          <w:color w:val="000000" w:themeColor="text1"/>
+        </w:rPr>
         <w:t>e</w:t>
       </w:r>
       <w:r>
+        <w:rPr>
+          <w:color w:val="000000" w:themeColor="text1"/>
+        </w:rPr>
         <w:t xml:space="preserve"> 2011 - Jul</w:t>
       </w:r>
       <w:r>
+        <w:rPr>
+          <w:color w:val="000000" w:themeColor="text1"/>
+        </w:rPr>
         <w:t>y</w:t>
       </w:r>
       <w:r>
+        <w:rPr>
+          <w:color w:val="000000" w:themeColor="text1"/>
+        </w:rPr>
         <w:t xml:space="preserve"> 2012</w:t>
       </w:r>
     </w:p>
@@ -2103,11 +2710,13 @@
       <w:pPr>
         <w:pStyle w:val="Subtitle"/>
         <w:rPr>
-          <w:lang w:val="en-US"/>
-        </w:rPr>
-      </w:pPr>
-      <w:r>
-        <w:rPr>
+          <w:color w:val="000000" w:themeColor="text1"/>
+          <w:lang w:val="en-US"/>
+        </w:rPr>
+      </w:pPr>
+      <w:r>
+        <w:rPr>
+          <w:color w:val="000000" w:themeColor="text1"/>
           <w:lang w:val="en-US"/>
         </w:rPr>
         <w:t>Mir IT is a small software company focused on web development, design and SEO services</w:t>
@@ -2117,11 +2726,13 @@
       <w:pPr>
         <w:pStyle w:val="Heading3"/>
         <w:rPr>
-          <w:lang w:val="en-US"/>
-        </w:rPr>
-      </w:pPr>
-      <w:r>
-        <w:rPr>
+          <w:color w:val="000000" w:themeColor="text1"/>
+          <w:lang w:val="en-US"/>
+        </w:rPr>
+      </w:pPr>
+      <w:r>
+        <w:rPr>
+          <w:color w:val="000000" w:themeColor="text1"/>
           <w:lang w:val="en-US"/>
         </w:rPr>
         <w:t>Used Skills</w:t>
@@ -2130,11 +2741,13 @@
     <w:p>
       <w:pPr>
         <w:rPr>
-          <w:lang w:val="en-US"/>
-        </w:rPr>
-      </w:pPr>
-      <w:r>
-        <w:rPr>
+          <w:color w:val="000000" w:themeColor="text1"/>
+          <w:lang w:val="en-US"/>
+        </w:rPr>
+      </w:pPr>
+      <w:r>
+        <w:rPr>
+          <w:color w:val="000000" w:themeColor="text1"/>
           <w:lang w:val="en-US"/>
         </w:rPr>
         <w:t>PHP, HTML5, CSS, JavaScript, jQuery, C#, ADO.NET, MS SQL Server, MySQL</w:t>
@@ -2143,8 +2756,14 @@
     <w:p>
       <w:pPr>
         <w:pStyle w:val="Heading3"/>
-      </w:pPr>
-      <w:r>
+        <w:rPr>
+          <w:color w:val="000000" w:themeColor="text1"/>
+        </w:rPr>
+      </w:pPr>
+      <w:r>
+        <w:rPr>
+          <w:color w:val="000000" w:themeColor="text1"/>
+        </w:rPr>
         <w:t>Responsibilities</w:t>
       </w:r>
     </w:p>
@@ -2152,11 +2771,13 @@
       <w:pPr>
         <w:pStyle w:val="ListParagraph"/>
         <w:rPr>
-          <w:lang w:val="en-US"/>
-        </w:rPr>
-      </w:pPr>
-      <w:r>
-        <w:rPr>
+          <w:color w:val="000000" w:themeColor="text1"/>
+          <w:lang w:val="en-US"/>
+        </w:rPr>
+      </w:pPr>
+      <w:r>
+        <w:rPr>
+          <w:color w:val="000000" w:themeColor="text1"/>
           <w:lang w:val="en-US"/>
         </w:rPr>
         <w:t>Developed and tested web sites with LAMP stack and HTML/CSS/jQuery</w:t>
@@ -2166,38 +2787,50 @@
       <w:pPr>
         <w:pStyle w:val="ListParagraph"/>
         <w:rPr>
-          <w:lang w:val="en-US"/>
-        </w:rPr>
-      </w:pPr>
-      <w:r>
-        <w:rPr>
+          <w:color w:val="000000" w:themeColor="text1"/>
+          <w:lang w:val="en-US"/>
+        </w:rPr>
+      </w:pPr>
+      <w:r>
+        <w:rPr>
+          <w:color w:val="000000" w:themeColor="text1"/>
           <w:lang w:val="en-US"/>
         </w:rPr>
         <w:t>Developed electronic document management systems with C# and MS SQL/SQLite</w:t>
       </w:r>
     </w:p>
-    <w:p/>
+    <w:p>
+      <w:pPr>
+        <w:rPr>
+          <w:color w:val="000000" w:themeColor="text1"/>
+        </w:rPr>
+      </w:pPr>
+    </w:p>
     <w:p>
       <w:pPr>
         <w:pStyle w:val="Heading2"/>
         <w:rPr>
-          <w:lang w:val="en-US"/>
-        </w:rPr>
-      </w:pPr>
-      <w:r>
-        <w:rPr>
+          <w:color w:val="000000" w:themeColor="text1"/>
+          <w:lang w:val="en-US"/>
+        </w:rPr>
+      </w:pPr>
+      <w:r>
+        <w:rPr>
+          <w:color w:val="000000" w:themeColor="text1"/>
           <w:lang w:val="en-US"/>
         </w:rPr>
         <w:t xml:space="preserve">Teaching </w:t>
       </w:r>
       <w:r>
         <w:rPr>
+          <w:color w:val="000000" w:themeColor="text1"/>
           <w:lang w:val="en-US"/>
         </w:rPr>
         <w:t>Assistant</w:t>
       </w:r>
       <w:r>
         <w:rPr>
+          <w:color w:val="000000" w:themeColor="text1"/>
           <w:lang w:val="en-US"/>
         </w:rPr>
         <w:t xml:space="preserve"> </w:t>
@@ -2206,12 +2839,14 @@
         <w:rPr>
           <w:i/>
           <w:iCs/>
+          <w:color w:val="000000" w:themeColor="text1"/>
           <w:lang w:val="en-US"/>
         </w:rPr>
         <w:t xml:space="preserve">/ </w:t>
       </w:r>
       <w:r>
         <w:rPr>
+          <w:color w:val="000000" w:themeColor="text1"/>
           <w:lang w:val="en-US"/>
         </w:rPr>
         <w:t>Omsk State Technical University </w:t>
@@ -2220,15 +2855,20 @@
         <w:rPr>
           <w:i/>
           <w:iCs/>
+          <w:color w:val="000000" w:themeColor="text1"/>
           <w:lang w:val="en-US"/>
         </w:rPr>
         <w:t>/</w:t>
       </w:r>
       <w:r>
+        <w:rPr>
+          <w:color w:val="000000" w:themeColor="text1"/>
+        </w:rPr>
         <w:t xml:space="preserve"> </w:t>
       </w:r>
       <w:r>
         <w:rPr>
+          <w:color w:val="000000" w:themeColor="text1"/>
           <w:lang w:val="en-US"/>
         </w:rPr>
         <w:t>Sept. 2009 – Sept. 2014</w:t>
@@ -2238,11 +2878,13 @@
       <w:pPr>
         <w:pStyle w:val="Heading3"/>
         <w:rPr>
-          <w:lang w:val="en-US"/>
-        </w:rPr>
-      </w:pPr>
-      <w:r>
-        <w:rPr>
+          <w:color w:val="000000" w:themeColor="text1"/>
+          <w:lang w:val="en-US"/>
+        </w:rPr>
+      </w:pPr>
+      <w:r>
+        <w:rPr>
+          <w:color w:val="000000" w:themeColor="text1"/>
           <w:lang w:val="en-US"/>
         </w:rPr>
         <w:t>Used Skills</w:t>
@@ -2251,11 +2893,13 @@
     <w:p>
       <w:pPr>
         <w:rPr>
-          <w:lang w:val="en-US"/>
-        </w:rPr>
-      </w:pPr>
-      <w:r>
-        <w:rPr>
+          <w:color w:val="000000" w:themeColor="text1"/>
+          <w:lang w:val="en-US"/>
+        </w:rPr>
+      </w:pPr>
+      <w:r>
+        <w:rPr>
+          <w:color w:val="000000" w:themeColor="text1"/>
           <w:lang w:val="en-US"/>
         </w:rPr>
         <w:t>Public speech, explanation and communication skills, research.</w:t>
@@ -2264,8 +2908,14 @@
     <w:p>
       <w:pPr>
         <w:pStyle w:val="Heading3"/>
-      </w:pPr>
-      <w:r>
+        <w:rPr>
+          <w:color w:val="000000" w:themeColor="text1"/>
+        </w:rPr>
+      </w:pPr>
+      <w:r>
+        <w:rPr>
+          <w:color w:val="000000" w:themeColor="text1"/>
+        </w:rPr>
         <w:t>Responsibilities</w:t>
       </w:r>
     </w:p>
@@ -2273,11 +2923,13 @@
       <w:pPr>
         <w:pStyle w:val="ListParagraph"/>
         <w:rPr>
-          <w:lang w:val="en-US"/>
-        </w:rPr>
-      </w:pPr>
-      <w:r>
-        <w:rPr>
+          <w:color w:val="000000" w:themeColor="text1"/>
+          <w:lang w:val="en-US"/>
+        </w:rPr>
+      </w:pPr>
+      <w:r>
+        <w:rPr>
+          <w:color w:val="000000" w:themeColor="text1"/>
           <w:lang w:val="en-US"/>
         </w:rPr>
         <w:t>Developed and conducted courses (Artificial Intelligence Systems, Decision Support System)</w:t>
@@ -2287,11 +2939,13 @@
       <w:pPr>
         <w:pStyle w:val="ListParagraph"/>
         <w:rPr>
-          <w:lang w:val="en-US"/>
-        </w:rPr>
-      </w:pPr>
-      <w:r>
-        <w:rPr>
+          <w:color w:val="000000" w:themeColor="text1"/>
+          <w:lang w:val="en-US"/>
+        </w:rPr>
+      </w:pPr>
+      <w:r>
+        <w:rPr>
+          <w:color w:val="000000" w:themeColor="text1"/>
           <w:lang w:val="en-US"/>
         </w:rPr>
         <w:t>Set up and conducted practical classes (Control theory)</w:t>
@@ -2301,26 +2955,36 @@
       <w:pPr>
         <w:pStyle w:val="ListParagraph"/>
         <w:rPr>
-          <w:lang w:val="en-US"/>
-        </w:rPr>
-      </w:pPr>
-      <w:r>
-        <w:rPr>
+          <w:color w:val="000000" w:themeColor="text1"/>
+          <w:lang w:val="en-US"/>
+        </w:rPr>
+      </w:pPr>
+      <w:r>
+        <w:rPr>
+          <w:color w:val="000000" w:themeColor="text1"/>
           <w:lang w:val="en-US"/>
         </w:rPr>
         <w:t>Conducted exams and assessed students` knowledge</w:t>
       </w:r>
     </w:p>
-    <w:p/>
+    <w:p>
+      <w:pPr>
+        <w:rPr>
+          <w:color w:val="000000" w:themeColor="text1"/>
+        </w:rPr>
+      </w:pPr>
+    </w:p>
     <w:p>
       <w:pPr>
         <w:pStyle w:val="Heading2"/>
         <w:rPr>
-          <w:lang w:val="en-US"/>
-        </w:rPr>
-      </w:pPr>
-      <w:r>
-        <w:rPr>
+          <w:color w:val="000000" w:themeColor="text1"/>
+          <w:lang w:val="en-US"/>
+        </w:rPr>
+      </w:pPr>
+      <w:r>
+        <w:rPr>
+          <w:color w:val="000000" w:themeColor="text1"/>
           <w:lang w:val="en-US"/>
         </w:rPr>
         <w:lastRenderedPageBreak/>
@@ -2328,18 +2992,21 @@
       </w:r>
       <w:r>
         <w:rPr>
+          <w:color w:val="000000" w:themeColor="text1"/>
           <w:lang w:val="en-US"/>
         </w:rPr>
         <w:t xml:space="preserve"> developer, 3D </w:t>
       </w:r>
       <w:r>
         <w:rPr>
+          <w:color w:val="000000" w:themeColor="text1"/>
           <w:lang w:val="en-US"/>
         </w:rPr>
         <w:t>artist</w:t>
       </w:r>
       <w:r>
         <w:rPr>
+          <w:color w:val="000000" w:themeColor="text1"/>
           <w:lang w:val="en-US"/>
         </w:rPr>
         <w:t>, Photographer </w:t>
@@ -2348,12 +3015,14 @@
         <w:rPr>
           <w:i/>
           <w:iCs/>
+          <w:color w:val="000000" w:themeColor="text1"/>
           <w:lang w:val="en-US"/>
         </w:rPr>
         <w:t xml:space="preserve">/ </w:t>
       </w:r>
       <w:r>
         <w:rPr>
+          <w:color w:val="000000" w:themeColor="text1"/>
           <w:lang w:val="en-US"/>
         </w:rPr>
         <w:t>Freelance </w:t>
@@ -2362,30 +3031,35 @@
         <w:rPr>
           <w:i/>
           <w:iCs/>
+          <w:color w:val="000000" w:themeColor="text1"/>
           <w:lang w:val="en-US"/>
         </w:rPr>
         <w:t xml:space="preserve">/ </w:t>
       </w:r>
       <w:r>
         <w:rPr>
+          <w:color w:val="000000" w:themeColor="text1"/>
           <w:lang w:val="en-US"/>
         </w:rPr>
         <w:t>200</w:t>
       </w:r>
       <w:r>
         <w:rPr>
+          <w:color w:val="000000" w:themeColor="text1"/>
           <w:lang w:val="en-US"/>
         </w:rPr>
         <w:t>8</w:t>
       </w:r>
       <w:r>
         <w:rPr>
+          <w:color w:val="000000" w:themeColor="text1"/>
           <w:lang w:val="en-US"/>
         </w:rPr>
         <w:t xml:space="preserve"> – 201</w:t>
       </w:r>
       <w:r>
         <w:rPr>
+          <w:color w:val="000000" w:themeColor="text1"/>
           <w:lang w:val="en-US"/>
         </w:rPr>
         <w:t>1</w:t>
@@ -2395,11 +3069,13 @@
       <w:pPr>
         <w:pStyle w:val="Heading3"/>
         <w:rPr>
-          <w:lang w:val="en-US"/>
-        </w:rPr>
-      </w:pPr>
-      <w:r>
-        <w:rPr>
+          <w:color w:val="000000" w:themeColor="text1"/>
+          <w:lang w:val="en-US"/>
+        </w:rPr>
+      </w:pPr>
+      <w:r>
+        <w:rPr>
+          <w:color w:val="000000" w:themeColor="text1"/>
           <w:lang w:val="en-US"/>
         </w:rPr>
         <w:t>Used Skills</w:t>
@@ -2408,11 +3084,13 @@
     <w:p>
       <w:pPr>
         <w:rPr>
-          <w:lang w:val="en-US"/>
-        </w:rPr>
-      </w:pPr>
-      <w:r>
-        <w:rPr>
+          <w:color w:val="000000" w:themeColor="text1"/>
+          <w:lang w:val="en-US"/>
+        </w:rPr>
+      </w:pPr>
+      <w:r>
+        <w:rPr>
+          <w:color w:val="000000" w:themeColor="text1"/>
           <w:lang w:val="en-US"/>
         </w:rPr>
         <w:t>HTML5, CSS, JavaScript, PHP, C#/ASP.NET, MySQL, 3Ds Max, Sony Vegas, Adobe Photoshop, Adobe Lightroom</w:t>
@@ -2421,8 +3099,14 @@
     <w:p>
       <w:pPr>
         <w:pStyle w:val="Heading3"/>
-      </w:pPr>
-      <w:r>
+        <w:rPr>
+          <w:color w:val="000000" w:themeColor="text1"/>
+        </w:rPr>
+      </w:pPr>
+      <w:r>
+        <w:rPr>
+          <w:color w:val="000000" w:themeColor="text1"/>
+        </w:rPr>
         <w:t>Responsibilities</w:t>
       </w:r>
     </w:p>
@@ -2430,11 +3114,13 @@
       <w:pPr>
         <w:pStyle w:val="ListParagraph"/>
         <w:rPr>
-          <w:lang w:val="en-US"/>
-        </w:rPr>
-      </w:pPr>
-      <w:r>
-        <w:rPr>
+          <w:color w:val="000000" w:themeColor="text1"/>
+          <w:lang w:val="en-US"/>
+        </w:rPr>
+      </w:pPr>
+      <w:r>
+        <w:rPr>
+          <w:color w:val="000000" w:themeColor="text1"/>
           <w:lang w:val="en-US"/>
         </w:rPr>
         <w:t>Web design and programming with HTML5, CSS3, JavaScript ES5, PHP, C#/ASP.NET, MySQL</w:t>
@@ -2444,11 +3130,13 @@
       <w:pPr>
         <w:pStyle w:val="ListParagraph"/>
         <w:rPr>
-          <w:lang w:val="en-US"/>
-        </w:rPr>
-      </w:pPr>
-      <w:r>
-        <w:rPr>
+          <w:color w:val="000000" w:themeColor="text1"/>
+          <w:lang w:val="en-US"/>
+        </w:rPr>
+      </w:pPr>
+      <w:r>
+        <w:rPr>
+          <w:color w:val="000000" w:themeColor="text1"/>
           <w:lang w:val="en-US"/>
         </w:rPr>
         <w:t>3d-modelling and animation, video editing</w:t>
@@ -2458,12 +3146,14 @@
       <w:pPr>
         <w:pStyle w:val="ListParagraph"/>
         <w:rPr>
+          <w:color w:val="000000" w:themeColor="text1"/>
           <w:lang w:val="ru-RU"/>
         </w:rPr>
       </w:pPr>
       <w:proofErr w:type="spellStart"/>
       <w:r>
         <w:rPr>
+          <w:color w:val="000000" w:themeColor="text1"/>
           <w:lang w:val="ru-RU"/>
         </w:rPr>
         <w:t>Event</w:t>
@@ -2471,6 +3161,7 @@
       <w:proofErr w:type="spellEnd"/>
       <w:r>
         <w:rPr>
+          <w:color w:val="000000" w:themeColor="text1"/>
           <w:lang w:val="ru-RU"/>
         </w:rPr>
         <w:t xml:space="preserve"> </w:t>
@@ -2478,6 +3169,7 @@
       <w:proofErr w:type="spellStart"/>
       <w:r>
         <w:rPr>
+          <w:color w:val="000000" w:themeColor="text1"/>
           <w:lang w:val="ru-RU"/>
         </w:rPr>
         <w:t>and</w:t>
@@ -2485,6 +3177,7 @@
       <w:proofErr w:type="spellEnd"/>
       <w:r>
         <w:rPr>
+          <w:color w:val="000000" w:themeColor="text1"/>
           <w:lang w:val="ru-RU"/>
         </w:rPr>
         <w:t xml:space="preserve"> </w:t>
@@ -2492,6 +3185,7 @@
       <w:proofErr w:type="spellStart"/>
       <w:r>
         <w:rPr>
+          <w:color w:val="000000" w:themeColor="text1"/>
           <w:lang w:val="ru-RU"/>
         </w:rPr>
         <w:t>studio</w:t>
@@ -2499,6 +3193,7 @@
       <w:proofErr w:type="spellEnd"/>
       <w:r>
         <w:rPr>
+          <w:color w:val="000000" w:themeColor="text1"/>
           <w:lang w:val="ru-RU"/>
         </w:rPr>
         <w:t xml:space="preserve"> </w:t>
@@ -2506,18 +3201,31 @@
       <w:proofErr w:type="spellStart"/>
       <w:r>
         <w:rPr>
+          <w:color w:val="000000" w:themeColor="text1"/>
           <w:lang w:val="ru-RU"/>
         </w:rPr>
         <w:t>photography</w:t>
       </w:r>
       <w:proofErr w:type="spellEnd"/>
     </w:p>
-    <w:p/>
+    <w:p>
+      <w:pPr>
+        <w:rPr>
+          <w:color w:val="000000" w:themeColor="text1"/>
+        </w:rPr>
+      </w:pPr>
+    </w:p>
     <w:p>
       <w:pPr>
         <w:pStyle w:val="Heading1"/>
-      </w:pPr>
-      <w:r>
+        <w:rPr>
+          <w:color w:val="000000" w:themeColor="text1"/>
+        </w:rPr>
+      </w:pPr>
+      <w:r>
+        <w:rPr>
+          <w:color w:val="000000" w:themeColor="text1"/>
+        </w:rPr>
         <w:t>Education</w:t>
       </w:r>
     </w:p>
@@ -2525,11 +3233,13 @@
       <w:pPr>
         <w:pStyle w:val="Heading2"/>
         <w:rPr>
-          <w:lang w:val="en-US"/>
-        </w:rPr>
-      </w:pPr>
-      <w:r>
-        <w:rPr>
+          <w:color w:val="000000" w:themeColor="text1"/>
+          <w:lang w:val="en-US"/>
+        </w:rPr>
+      </w:pPr>
+      <w:r>
+        <w:rPr>
+          <w:color w:val="000000" w:themeColor="text1"/>
           <w:lang w:val="en-US"/>
         </w:rPr>
         <w:t>Doctor of Philosophy (postgraduate student), Computer science (unfinished)</w:t>
@@ -2538,11 +3248,13 @@
     <w:p>
       <w:pPr>
         <w:rPr>
-          <w:lang w:val="en-US"/>
-        </w:rPr>
-      </w:pPr>
-      <w:r>
-        <w:rPr>
+          <w:color w:val="000000" w:themeColor="text1"/>
+          <w:lang w:val="en-US"/>
+        </w:rPr>
+      </w:pPr>
+      <w:r>
+        <w:rPr>
+          <w:color w:val="000000" w:themeColor="text1"/>
           <w:lang w:val="en-US"/>
         </w:rPr>
         <w:t>Omsk State Technical University, 2013 - 2015.</w:t>
@@ -2552,11 +3264,13 @@
       <w:pPr>
         <w:pStyle w:val="Heading2"/>
         <w:rPr>
-          <w:lang w:val="en-US"/>
-        </w:rPr>
-      </w:pPr>
-      <w:r>
-        <w:rPr>
+          <w:color w:val="000000" w:themeColor="text1"/>
+          <w:lang w:val="en-US"/>
+        </w:rPr>
+      </w:pPr>
+      <w:r>
+        <w:rPr>
+          <w:color w:val="000000" w:themeColor="text1"/>
           <w:lang w:val="en-US"/>
         </w:rPr>
         <w:t>Master of Science, Computer science</w:t>
@@ -2565,11 +3279,13 @@
     <w:p>
       <w:pPr>
         <w:rPr>
-          <w:lang w:val="en-US"/>
-        </w:rPr>
-      </w:pPr>
-      <w:r>
-        <w:rPr>
+          <w:color w:val="000000" w:themeColor="text1"/>
+          <w:lang w:val="en-US"/>
+        </w:rPr>
+      </w:pPr>
+      <w:r>
+        <w:rPr>
+          <w:color w:val="000000" w:themeColor="text1"/>
           <w:lang w:val="en-US"/>
         </w:rPr>
         <w:t>Omsk State Technical University, 2009-2011 - GPA 4.9/5.0</w:t>
@@ -2579,11 +3295,13 @@
       <w:pPr>
         <w:pStyle w:val="Heading2"/>
         <w:rPr>
-          <w:lang w:val="en-US"/>
-        </w:rPr>
-      </w:pPr>
-      <w:r>
-        <w:rPr>
+          <w:color w:val="000000" w:themeColor="text1"/>
+          <w:lang w:val="en-US"/>
+        </w:rPr>
+      </w:pPr>
+      <w:r>
+        <w:rPr>
+          <w:color w:val="000000" w:themeColor="text1"/>
           <w:lang w:val="en-US"/>
         </w:rPr>
         <w:t>Bachelor of Science, Computer science</w:t>
@@ -2592,11 +3310,13 @@
     <w:p>
       <w:pPr>
         <w:rPr>
-          <w:lang w:val="en-US"/>
-        </w:rPr>
-      </w:pPr>
-      <w:r>
-        <w:rPr>
+          <w:color w:val="000000" w:themeColor="text1"/>
+          <w:lang w:val="en-US"/>
+        </w:rPr>
+      </w:pPr>
+      <w:r>
+        <w:rPr>
+          <w:color w:val="000000" w:themeColor="text1"/>
           <w:lang w:val="en-US"/>
         </w:rPr>
         <w:t>Omsk State Technical University, 2005-2009 - GPA 4.6/5.0</w:t>
@@ -2606,12 +3326,19 @@
       <w:pPr>
         <w:rPr>
           <w:b/>
+          <w:color w:val="000000" w:themeColor="text1"/>
           <w:sz w:val="40"/>
           <w:szCs w:val="40"/>
         </w:rPr>
       </w:pPr>
     </w:p>
-    <w:p/>
+    <w:p>
+      <w:pPr>
+        <w:rPr>
+          <w:color w:val="000000" w:themeColor="text1"/>
+        </w:rPr>
+      </w:pPr>
+    </w:p>
     <w:sectPr>
       <w:footerReference w:type="even" r:id="rId10"/>
       <w:footerReference w:type="default" r:id="rId11"/>
@@ -2756,7 +3483,7 @@
             <w:rStyle w:val="PageNumber"/>
             <w:noProof/>
           </w:rPr>
-          <w:t>1</w:t>
+          <w:t>5</w:t>
         </w:r>
         <w:r>
           <w:rPr>
@@ -4594,7 +5321,6 @@
     <w:lsdException w:name="HTML Sample" w:semiHidden="1" w:unhideWhenUsed="1"/>
     <w:lsdException w:name="HTML Typewriter" w:semiHidden="1" w:unhideWhenUsed="1"/>
     <w:lsdException w:name="HTML Variable" w:semiHidden="1" w:unhideWhenUsed="1"/>
-    <w:lsdException w:name="Normal Table" w:semiHidden="1" w:unhideWhenUsed="1"/>
     <w:lsdException w:name="annotation subject" w:semiHidden="1" w:unhideWhenUsed="1"/>
     <w:lsdException w:name="No List" w:semiHidden="1" w:unhideWhenUsed="1"/>
     <w:lsdException w:name="Outline List 1" w:semiHidden="1" w:unhideWhenUsed="1"/>
@@ -4637,11 +5363,8 @@
     <w:lsdException w:name="Table Contemporary" w:semiHidden="1" w:unhideWhenUsed="1"/>
     <w:lsdException w:name="Table Elegant" w:semiHidden="1" w:unhideWhenUsed="1"/>
     <w:lsdException w:name="Table Professional" w:semiHidden="1" w:unhideWhenUsed="1"/>
-    <w:lsdException w:name="Table Subtle 1" w:semiHidden="1" w:unhideWhenUsed="1"/>
     <w:lsdException w:name="Table Subtle 2" w:semiHidden="1" w:unhideWhenUsed="1"/>
     <w:lsdException w:name="Table Web 1" w:semiHidden="1" w:unhideWhenUsed="1"/>
-    <w:lsdException w:name="Table Web 2" w:semiHidden="1" w:unhideWhenUsed="1"/>
-    <w:lsdException w:name="Table Web 3" w:semiHidden="1" w:unhideWhenUsed="1"/>
     <w:lsdException w:name="Balloon Text" w:semiHidden="1" w:unhideWhenUsed="1"/>
     <w:lsdException w:name="Table Grid" w:uiPriority="39"/>
     <w:lsdException w:name="Table Theme" w:semiHidden="1" w:unhideWhenUsed="1"/>
@@ -5112,8 +5835,8 @@
       <w:u w:val="single"/>
     </w:rPr>
   </w:style>
-  <w:style w:type="character" w:styleId="UnresolvedMention">
-    <w:name w:val="Unresolved Mention"/>
+  <w:style w:type="character" w:customStyle="1" w:styleId="UnresolvedMention1">
+    <w:name w:val="Unresolved Mention1"/>
     <w:basedOn w:val="DefaultParagraphFont"/>
     <w:uiPriority w:val="99"/>
     <w:semiHidden/>
@@ -5532,7 +6255,7 @@
 </file>
 
 <file path=customXml/itemProps1.xml><?xml version="1.0" encoding="utf-8"?>
-<ds:datastoreItem xmlns:ds="http://schemas.openxmlformats.org/officeDocument/2006/customXml" ds:itemID="{D7F8D91E-9159-BB41-8DA1-3870EC227AA8}">
+<ds:datastoreItem xmlns:ds="http://schemas.openxmlformats.org/officeDocument/2006/customXml" ds:itemID="{40CDC97A-52E7-704E-8D79-36630C9A0754}">
   <ds:schemaRefs>
     <ds:schemaRef ds:uri="http://schemas.openxmlformats.org/officeDocument/2006/bibliography"/>
   </ds:schemaRefs>

</xml_diff>

<commit_message>
fix: site link in CV
</commit_message>
<xml_diff>
--- a/static/pavel-buramensky-cv.docx
+++ b/static/pavel-buramensky-cv.docx
@@ -9,6 +9,8 @@
           <w:color w:val="FF0000"/>
         </w:rPr>
       </w:pPr>
+      <w:bookmarkStart w:id="0" w:name="_GoBack"/>
+      <w:bookmarkEnd w:id="0"/>
     </w:p>
     <w:tbl>
       <w:tblPr>
@@ -150,7 +152,27 @@
                   <w:szCs w:val="22"/>
                   <w:lang w:val="en-US"/>
                 </w:rPr>
-                <w:t>paulbu.com</w:t>
+                <w:t>pau</w:t>
+              </w:r>
+              <w:r>
+                <w:rPr>
+                  <w:rStyle w:val="Hyperlink"/>
+                  <w:color w:val="000000" w:themeColor="text1"/>
+                  <w:sz w:val="22"/>
+                  <w:szCs w:val="22"/>
+                  <w:lang w:val="en-US"/>
+                </w:rPr>
+                <w:t>l</w:t>
+              </w:r>
+              <w:r>
+                <w:rPr>
+                  <w:rStyle w:val="Hyperlink"/>
+                  <w:color w:val="000000" w:themeColor="text1"/>
+                  <w:sz w:val="22"/>
+                  <w:szCs w:val="22"/>
+                  <w:lang w:val="en-US"/>
+                </w:rPr>
+                <w:t>bu.com</w:t>
               </w:r>
             </w:hyperlink>
           </w:p>
@@ -222,15 +244,7 @@
         <w:rPr>
           <w:color w:val="000000" w:themeColor="text1"/>
         </w:rPr>
-        <w:t>10+ years o</w:t>
-      </w:r>
-      <w:bookmarkStart w:id="0" w:name="_GoBack"/>
-      <w:bookmarkEnd w:id="0"/>
-      <w:r>
-        <w:rPr>
-          <w:color w:val="000000" w:themeColor="text1"/>
-        </w:rPr>
-        <w:t>f front</w:t>
+        <w:t>10+ years of front</w:t>
       </w:r>
       <w:r>
         <w:rPr>
@@ -5321,6 +5335,7 @@
     <w:lsdException w:name="HTML Sample" w:semiHidden="1" w:unhideWhenUsed="1"/>
     <w:lsdException w:name="HTML Typewriter" w:semiHidden="1" w:unhideWhenUsed="1"/>
     <w:lsdException w:name="HTML Variable" w:semiHidden="1" w:unhideWhenUsed="1"/>
+    <w:lsdException w:name="Normal Table" w:semiHidden="1" w:unhideWhenUsed="1"/>
     <w:lsdException w:name="annotation subject" w:semiHidden="1" w:unhideWhenUsed="1"/>
     <w:lsdException w:name="No List" w:semiHidden="1" w:unhideWhenUsed="1"/>
     <w:lsdException w:name="Outline List 1" w:semiHidden="1" w:unhideWhenUsed="1"/>
@@ -5363,8 +5378,11 @@
     <w:lsdException w:name="Table Contemporary" w:semiHidden="1" w:unhideWhenUsed="1"/>
     <w:lsdException w:name="Table Elegant" w:semiHidden="1" w:unhideWhenUsed="1"/>
     <w:lsdException w:name="Table Professional" w:semiHidden="1" w:unhideWhenUsed="1"/>
+    <w:lsdException w:name="Table Subtle 1" w:semiHidden="1" w:unhideWhenUsed="1"/>
     <w:lsdException w:name="Table Subtle 2" w:semiHidden="1" w:unhideWhenUsed="1"/>
     <w:lsdException w:name="Table Web 1" w:semiHidden="1" w:unhideWhenUsed="1"/>
+    <w:lsdException w:name="Table Web 2" w:semiHidden="1" w:unhideWhenUsed="1"/>
+    <w:lsdException w:name="Table Web 3" w:semiHidden="1" w:unhideWhenUsed="1"/>
     <w:lsdException w:name="Balloon Text" w:semiHidden="1" w:unhideWhenUsed="1"/>
     <w:lsdException w:name="Table Grid" w:uiPriority="39"/>
     <w:lsdException w:name="Table Theme" w:semiHidden="1" w:unhideWhenUsed="1"/>
@@ -6255,7 +6273,7 @@
 </file>
 
 <file path=customXml/itemProps1.xml><?xml version="1.0" encoding="utf-8"?>
-<ds:datastoreItem xmlns:ds="http://schemas.openxmlformats.org/officeDocument/2006/customXml" ds:itemID="{40CDC97A-52E7-704E-8D79-36630C9A0754}">
+<ds:datastoreItem xmlns:ds="http://schemas.openxmlformats.org/officeDocument/2006/customXml" ds:itemID="{AD92A5F4-1D3D-8D40-A2D5-AF432F525EE3}">
   <ds:schemaRefs>
     <ds:schemaRef ds:uri="http://schemas.openxmlformats.org/officeDocument/2006/bibliography"/>
   </ds:schemaRefs>

</xml_diff>

<commit_message>
feat: update cv files
</commit_message>
<xml_diff>
--- a/static/pavel-buramensky-cv.docx
+++ b/static/pavel-buramensky-cv.docx
@@ -9,8 +9,6 @@
           <w:color w:val="FF0000"/>
         </w:rPr>
       </w:pPr>
-      <w:bookmarkStart w:id="0" w:name="_GoBack"/>
-      <w:bookmarkEnd w:id="0"/>
     </w:p>
     <w:tbl>
       <w:tblPr>
@@ -152,27 +150,7 @@
                   <w:szCs w:val="22"/>
                   <w:lang w:val="en-US"/>
                 </w:rPr>
-                <w:t>pau</w:t>
-              </w:r>
-              <w:r>
-                <w:rPr>
-                  <w:rStyle w:val="Hyperlink"/>
-                  <w:color w:val="000000" w:themeColor="text1"/>
-                  <w:sz w:val="22"/>
-                  <w:szCs w:val="22"/>
-                  <w:lang w:val="en-US"/>
-                </w:rPr>
-                <w:t>l</w:t>
-              </w:r>
-              <w:r>
-                <w:rPr>
-                  <w:rStyle w:val="Hyperlink"/>
-                  <w:color w:val="000000" w:themeColor="text1"/>
-                  <w:sz w:val="22"/>
-                  <w:szCs w:val="22"/>
-                  <w:lang w:val="en-US"/>
-                </w:rPr>
-                <w:t>bu.com</w:t>
+                <w:t>paulbu.com</w:t>
               </w:r>
             </w:hyperlink>
           </w:p>
@@ -235,40 +213,30 @@
     </w:p>
     <w:p>
       <w:pPr>
-        <w:rPr>
-          <w:color w:val="000000" w:themeColor="text1"/>
-          <w:lang w:val="en-US"/>
-        </w:rPr>
-      </w:pPr>
-      <w:r>
-        <w:rPr>
-          <w:color w:val="000000" w:themeColor="text1"/>
-        </w:rPr>
+        <w:pStyle w:val="ListParagraph"/>
+        <w:rPr>
+          <w:lang w:val="en-US"/>
+        </w:rPr>
+      </w:pPr>
+      <w:r>
         <w:t>10+ years of front</w:t>
       </w:r>
       <w:r>
-        <w:rPr>
-          <w:color w:val="000000" w:themeColor="text1"/>
-        </w:rPr>
         <w:t>-</w:t>
       </w:r>
       <w:r>
-        <w:rPr>
-          <w:color w:val="000000" w:themeColor="text1"/>
-        </w:rPr>
         <w:t>end focused experience</w:t>
       </w:r>
     </w:p>
     <w:p>
       <w:pPr>
-        <w:rPr>
-          <w:color w:val="000000" w:themeColor="text1"/>
-          <w:lang w:val="en-US"/>
-        </w:rPr>
-      </w:pPr>
-      <w:r>
-        <w:rPr>
-          <w:color w:val="000000" w:themeColor="text1"/>
+        <w:pStyle w:val="ListParagraph"/>
+        <w:rPr>
+          <w:lang w:val="en-US"/>
+        </w:rPr>
+      </w:pPr>
+      <w:r>
+        <w:rPr>
           <w:lang w:val="en-US"/>
         </w:rPr>
         <w:t>Combine strong programming skills with good handle on UX design</w:t>
@@ -276,14 +244,13 @@
     </w:p>
     <w:p>
       <w:pPr>
-        <w:rPr>
-          <w:color w:val="000000" w:themeColor="text1"/>
-          <w:lang w:val="en-US"/>
-        </w:rPr>
-      </w:pPr>
-      <w:r>
-        <w:rPr>
-          <w:color w:val="000000" w:themeColor="text1"/>
+        <w:pStyle w:val="ListParagraph"/>
+        <w:rPr>
+          <w:lang w:val="en-US"/>
+        </w:rPr>
+      </w:pPr>
+      <w:r>
+        <w:rPr>
           <w:lang w:val="en-US"/>
         </w:rPr>
         <w:t>Wild about creating an immersive and sleek user experience</w:t>
@@ -291,27 +258,17 @@
     </w:p>
     <w:p>
       <w:pPr>
-        <w:rPr>
-          <w:color w:val="000000" w:themeColor="text1"/>
-        </w:rPr>
-      </w:pPr>
-      <w:r>
-        <w:rPr>
-          <w:color w:val="000000" w:themeColor="text1"/>
-        </w:rPr>
+        <w:pStyle w:val="ListParagraph"/>
+      </w:pPr>
+      <w:r>
         <w:t>Master Degree in Computer Science</w:t>
       </w:r>
     </w:p>
     <w:p>
       <w:pPr>
-        <w:rPr>
-          <w:color w:val="000000" w:themeColor="text1"/>
-        </w:rPr>
-      </w:pPr>
-      <w:r>
-        <w:rPr>
-          <w:color w:val="000000" w:themeColor="text1"/>
-        </w:rPr>
+        <w:pStyle w:val="ListParagraph"/>
+      </w:pPr>
+      <w:r>
         <w:t>Open to relocation and remote work</w:t>
       </w:r>
     </w:p>
@@ -353,7 +310,15 @@
         <w:rPr>
           <w:color w:val="000000" w:themeColor="text1"/>
         </w:rPr>
-        <w:t>ve been doing front-end development for over a decade, mostly for complex web applications, like multitrack audio workstation or electronic health record system. Besides, I really enjoy creating stylish web-sites, fancy CSS/SVG animations and data visualization. No matter what I do, my ultimate goal is to deliver a first-class user experience.</w:t>
+        <w:t>ve been doing front-end development for over a decade, mostly for complex web applications, like multitrack audio workstation or electronic health record system. Besides, I really enjoy creating stylish web-sites, fancy CSS/SVG animations and data visualization. No matter what I do, my ultimate goal is to deliver a first-class user ex</w:t>
+      </w:r>
+      <w:bookmarkStart w:id="0" w:name="_GoBack"/>
+      <w:bookmarkEnd w:id="0"/>
+      <w:r>
+        <w:rPr>
+          <w:color w:val="000000" w:themeColor="text1"/>
+        </w:rPr>
+        <w:t>perience.</w:t>
       </w:r>
     </w:p>
     <w:p>
@@ -541,12 +506,69 @@
           <w:lang w:val="en-US"/>
         </w:rPr>
       </w:pPr>
+      <w:r>
+        <w:rPr>
+          <w:color w:val="000000" w:themeColor="text1"/>
+        </w:rPr>
+        <w:t>JavaScript</w:t>
+      </w:r>
+      <w:r>
+        <w:rPr>
+          <w:color w:val="000000" w:themeColor="text1"/>
+        </w:rPr>
+        <w:t xml:space="preserve">, </w:t>
+      </w:r>
+      <w:r>
+        <w:rPr>
+          <w:color w:val="000000" w:themeColor="text1"/>
+          <w:lang w:val="en-US"/>
+        </w:rPr>
+        <w:t>TypeScript, HTML5, CSS, SCSS, LESS, JSS</w:t>
+      </w:r>
+    </w:p>
+    <w:p>
+      <w:pPr>
+        <w:pStyle w:val="Heading3"/>
+        <w:rPr>
+          <w:color w:val="000000" w:themeColor="text1"/>
+          <w:lang w:val="en-US"/>
+        </w:rPr>
+      </w:pPr>
+      <w:r>
+        <w:rPr>
+          <w:color w:val="000000" w:themeColor="text1"/>
+          <w:lang w:val="en-US"/>
+        </w:rPr>
+        <w:t>JavaScript Frameworks and SSR</w:t>
+      </w:r>
+    </w:p>
+    <w:p>
+      <w:pPr>
+        <w:rPr>
+          <w:color w:val="000000" w:themeColor="text1"/>
+          <w:lang w:val="en-US"/>
+        </w:rPr>
+      </w:pPr>
+      <w:r>
+        <w:rPr>
+          <w:color w:val="000000" w:themeColor="text1"/>
+          <w:lang w:val="en-US"/>
+        </w:rPr>
+        <w:t xml:space="preserve">Vue </w:t>
+      </w:r>
+      <w:r>
+        <w:rPr>
+          <w:color w:val="000000" w:themeColor="text1"/>
+        </w:rPr>
+        <w:t xml:space="preserve">(with </w:t>
+      </w:r>
       <w:proofErr w:type="spellStart"/>
       <w:r>
         <w:rPr>
           <w:color w:val="000000" w:themeColor="text1"/>
-        </w:rPr>
-        <w:t>Javascript</w:t>
+          <w:lang w:val="en-US"/>
+        </w:rPr>
+        <w:t>Vuex</w:t>
       </w:r>
       <w:proofErr w:type="spellEnd"/>
       <w:r>
@@ -560,7 +582,74 @@
           <w:color w:val="000000" w:themeColor="text1"/>
           <w:lang w:val="en-US"/>
         </w:rPr>
-        <w:t>TypeScript, HTML5, CSS, SCSS, LESS, JSS</w:t>
+        <w:t>Vue Router</w:t>
+      </w:r>
+      <w:r>
+        <w:rPr>
+          <w:color w:val="000000" w:themeColor="text1"/>
+        </w:rPr>
+        <w:t xml:space="preserve">, </w:t>
+      </w:r>
+      <w:proofErr w:type="spellStart"/>
+      <w:r>
+        <w:rPr>
+          <w:color w:val="000000" w:themeColor="text1"/>
+          <w:lang w:val="en-US"/>
+        </w:rPr>
+        <w:t>Vuetify</w:t>
+      </w:r>
+      <w:proofErr w:type="spellEnd"/>
+      <w:r>
+        <w:rPr>
+          <w:color w:val="000000" w:themeColor="text1"/>
+          <w:lang w:val="en-US"/>
+        </w:rPr>
+        <w:t xml:space="preserve"> and </w:t>
+      </w:r>
+      <w:proofErr w:type="spellStart"/>
+      <w:r>
+        <w:rPr>
+          <w:color w:val="000000" w:themeColor="text1"/>
+          <w:lang w:val="en-US"/>
+        </w:rPr>
+        <w:t>Vuelidate</w:t>
+      </w:r>
+      <w:proofErr w:type="spellEnd"/>
+      <w:r>
+        <w:rPr>
+          <w:color w:val="000000" w:themeColor="text1"/>
+        </w:rPr>
+        <w:t>)</w:t>
+      </w:r>
+      <w:r>
+        <w:rPr>
+          <w:color w:val="000000" w:themeColor="text1"/>
+          <w:lang w:val="en-US"/>
+        </w:rPr>
+        <w:t xml:space="preserve">, React, AngularJS 1.x, </w:t>
+      </w:r>
+      <w:proofErr w:type="spellStart"/>
+      <w:r>
+        <w:rPr>
+          <w:color w:val="000000" w:themeColor="text1"/>
+          <w:lang w:val="en-US"/>
+        </w:rPr>
+        <w:t>NuxtJS</w:t>
+      </w:r>
+      <w:proofErr w:type="spellEnd"/>
+      <w:r>
+        <w:rPr>
+          <w:color w:val="000000" w:themeColor="text1"/>
+          <w:lang w:val="en-US"/>
+        </w:rPr>
+        <w:t xml:space="preserve">, </w:t>
+      </w:r>
+      <w:r>
+        <w:rPr>
+          <w:color w:val="000000" w:themeColor="text1"/>
+          <w:lang w:val="en-US"/>
+        </w:rPr>
+        <w:t>Gatsby</w:t>
       </w:r>
     </w:p>
     <w:p>
@@ -576,28 +665,22 @@
           <w:color w:val="000000" w:themeColor="text1"/>
           <w:lang w:val="en-US"/>
         </w:rPr>
-        <w:t>JavaScript Frameworks and SSR</w:t>
-      </w:r>
-    </w:p>
-    <w:p>
-      <w:pPr>
-        <w:rPr>
-          <w:color w:val="000000" w:themeColor="text1"/>
-          <w:lang w:val="en-US"/>
-        </w:rPr>
-      </w:pPr>
-      <w:r>
-        <w:rPr>
-          <w:color w:val="000000" w:themeColor="text1"/>
-          <w:lang w:val="en-US"/>
-        </w:rPr>
-        <w:t xml:space="preserve">Vue </w:t>
-      </w:r>
-      <w:r>
-        <w:rPr>
-          <w:color w:val="000000" w:themeColor="text1"/>
-        </w:rPr>
-        <w:t xml:space="preserve">(with </w:t>
+        <w:t>Browser APIs</w:t>
+      </w:r>
+    </w:p>
+    <w:p>
+      <w:pPr>
+        <w:rPr>
+          <w:color w:val="000000" w:themeColor="text1"/>
+          <w:lang w:val="en-US"/>
+        </w:rPr>
+      </w:pPr>
+      <w:r>
+        <w:rPr>
+          <w:color w:val="000000" w:themeColor="text1"/>
+          <w:lang w:val="en-US"/>
+        </w:rPr>
+        <w:t xml:space="preserve">Web Audio (Web Audio API, MIDI API), Web Graphics (SVG, Canvas), Data Storage (Local Storage, </w:t>
       </w:r>
       <w:proofErr w:type="spellStart"/>
       <w:r>
@@ -605,12 +688,20 @@
           <w:color w:val="000000" w:themeColor="text1"/>
           <w:lang w:val="en-US"/>
         </w:rPr>
-        <w:t>Vuex</w:t>
+        <w:t>IndexedDB</w:t>
       </w:r>
       <w:proofErr w:type="spellEnd"/>
       <w:r>
         <w:rPr>
           <w:color w:val="000000" w:themeColor="text1"/>
+          <w:lang w:val="en-US"/>
+        </w:rPr>
+        <w:t>)</w:t>
+      </w:r>
+      <w:r>
+        <w:rPr>
+          <w:color w:val="000000" w:themeColor="text1"/>
+          <w:lang w:val="en-US"/>
         </w:rPr>
         <w:t xml:space="preserve">, </w:t>
       </w:r>
@@ -619,138 +710,22 @@
           <w:color w:val="000000" w:themeColor="text1"/>
           <w:lang w:val="en-US"/>
         </w:rPr>
-        <w:t>Vue Router</w:t>
-      </w:r>
-      <w:r>
-        <w:rPr>
-          <w:color w:val="000000" w:themeColor="text1"/>
-        </w:rPr>
-        <w:t xml:space="preserve">, </w:t>
-      </w:r>
-      <w:proofErr w:type="spellStart"/>
-      <w:r>
-        <w:rPr>
-          <w:color w:val="000000" w:themeColor="text1"/>
-          <w:lang w:val="en-US"/>
-        </w:rPr>
-        <w:t>Vuetify</w:t>
-      </w:r>
-      <w:proofErr w:type="spellEnd"/>
-      <w:r>
-        <w:rPr>
-          <w:color w:val="000000" w:themeColor="text1"/>
-          <w:lang w:val="en-US"/>
-        </w:rPr>
-        <w:t xml:space="preserve"> and </w:t>
-      </w:r>
-      <w:proofErr w:type="spellStart"/>
-      <w:r>
-        <w:rPr>
-          <w:color w:val="000000" w:themeColor="text1"/>
-          <w:lang w:val="en-US"/>
-        </w:rPr>
-        <w:t>Vuelidate</w:t>
-      </w:r>
-      <w:proofErr w:type="spellEnd"/>
-      <w:r>
-        <w:rPr>
-          <w:color w:val="000000" w:themeColor="text1"/>
-        </w:rPr>
-        <w:t>)</w:t>
-      </w:r>
-      <w:r>
-        <w:rPr>
-          <w:color w:val="000000" w:themeColor="text1"/>
-          <w:lang w:val="en-US"/>
-        </w:rPr>
-        <w:t xml:space="preserve">, React, AngularJS 1.x, </w:t>
-      </w:r>
-      <w:proofErr w:type="spellStart"/>
-      <w:r>
-        <w:rPr>
-          <w:color w:val="000000" w:themeColor="text1"/>
-          <w:lang w:val="en-US"/>
-        </w:rPr>
-        <w:t>NuxtJS</w:t>
-      </w:r>
-      <w:proofErr w:type="spellEnd"/>
-      <w:r>
-        <w:rPr>
-          <w:color w:val="000000" w:themeColor="text1"/>
-          <w:lang w:val="en-US"/>
-        </w:rPr>
-        <w:t xml:space="preserve">, </w:t>
-      </w:r>
-      <w:r>
-        <w:rPr>
-          <w:color w:val="000000" w:themeColor="text1"/>
-          <w:lang w:val="en-US"/>
-        </w:rPr>
-        <w:t>Gatsby</w:t>
-      </w:r>
-    </w:p>
-    <w:p>
-      <w:pPr>
-        <w:pStyle w:val="Heading3"/>
-        <w:rPr>
-          <w:color w:val="000000" w:themeColor="text1"/>
-          <w:lang w:val="en-US"/>
-        </w:rPr>
-      </w:pPr>
-      <w:r>
-        <w:rPr>
-          <w:color w:val="000000" w:themeColor="text1"/>
-          <w:lang w:val="en-US"/>
-        </w:rPr>
-        <w:t>Browser APIs</w:t>
-      </w:r>
-    </w:p>
-    <w:p>
-      <w:pPr>
-        <w:rPr>
-          <w:color w:val="000000" w:themeColor="text1"/>
-          <w:lang w:val="en-US"/>
-        </w:rPr>
-      </w:pPr>
-      <w:r>
-        <w:rPr>
-          <w:color w:val="000000" w:themeColor="text1"/>
-          <w:lang w:val="en-US"/>
-        </w:rPr>
-        <w:t xml:space="preserve">Web Audio (Web Audio API, MIDI API), Web Graphics (SVG, Canvas), Data Storage (Local Storage, </w:t>
-      </w:r>
-      <w:proofErr w:type="spellStart"/>
-      <w:r>
-        <w:rPr>
-          <w:color w:val="000000" w:themeColor="text1"/>
-          <w:lang w:val="en-US"/>
-        </w:rPr>
-        <w:t>IndexedDB</w:t>
-      </w:r>
-      <w:proofErr w:type="spellEnd"/>
-      <w:r>
-        <w:rPr>
-          <w:color w:val="000000" w:themeColor="text1"/>
-          <w:lang w:val="en-US"/>
-        </w:rPr>
-        <w:t>)</w:t>
-      </w:r>
-      <w:r>
-        <w:rPr>
-          <w:color w:val="000000" w:themeColor="text1"/>
-          <w:lang w:val="en-US"/>
-        </w:rPr>
-        <w:t xml:space="preserve">, </w:t>
-      </w:r>
-      <w:proofErr w:type="spellStart"/>
-      <w:r>
-        <w:rPr>
-          <w:color w:val="000000" w:themeColor="text1"/>
-          <w:lang w:val="en-US"/>
-        </w:rPr>
-        <w:t>WebWorkers</w:t>
-      </w:r>
-      <w:proofErr w:type="spellEnd"/>
+        <w:t>Web</w:t>
+      </w:r>
+      <w:r>
+        <w:rPr>
+          <w:color w:val="000000" w:themeColor="text1"/>
+          <w:lang w:val="en-US"/>
+        </w:rPr>
+        <w:t xml:space="preserve"> </w:t>
+      </w:r>
+      <w:r>
+        <w:rPr>
+          <w:color w:val="000000" w:themeColor="text1"/>
+          <w:lang w:val="en-US"/>
+        </w:rPr>
+        <w:t>Worker</w:t>
+      </w:r>
     </w:p>
     <w:p>
       <w:pPr>
@@ -924,15 +899,13 @@
         </w:rPr>
         <w:t xml:space="preserve">, </w:t>
       </w:r>
-      <w:proofErr w:type="spellStart"/>
-      <w:r>
-        <w:rPr>
-          <w:color w:val="000000" w:themeColor="text1"/>
-          <w:lang w:val="en-US"/>
-        </w:rPr>
-        <w:t>WebSockets</w:t>
-      </w:r>
-      <w:proofErr w:type="spellEnd"/>
+      <w:r>
+        <w:rPr>
+          <w:color w:val="000000" w:themeColor="text1"/>
+          <w:lang w:val="en-US"/>
+        </w:rPr>
+        <w:t>WebSocket</w:t>
+      </w:r>
     </w:p>
     <w:p>
       <w:pPr>
@@ -4490,6 +4463,118 @@
     </w:lvl>
   </w:abstractNum>
   <w:abstractNum w:abstractNumId="7" w15:restartNumberingAfterBreak="0">
+    <w:nsid w:val="50F92AE7"/>
+    <w:multiLevelType w:val="hybridMultilevel"/>
+    <w:tmpl w:val="47FA8EF8"/>
+    <w:lvl w:ilvl="0" w:tplc="E6584012">
+      <w:numFmt w:val="bullet"/>
+      <w:lvlText w:val="-"/>
+      <w:lvlJc w:val="left"/>
+      <w:pPr>
+        <w:ind w:left="720" w:hanging="360"/>
+      </w:pPr>
+      <w:rPr>
+        <w:rFonts w:ascii="Calibri" w:eastAsia="Calibri" w:hAnsi="Calibri" w:cs="Calibri" w:hint="default"/>
+      </w:rPr>
+    </w:lvl>
+    <w:lvl w:ilvl="1" w:tplc="08090003" w:tentative="1">
+      <w:start w:val="1"/>
+      <w:numFmt w:val="bullet"/>
+      <w:lvlText w:val="o"/>
+      <w:lvlJc w:val="left"/>
+      <w:pPr>
+        <w:ind w:left="1440" w:hanging="360"/>
+      </w:pPr>
+      <w:rPr>
+        <w:rFonts w:ascii="Courier New" w:hAnsi="Courier New" w:hint="default"/>
+      </w:rPr>
+    </w:lvl>
+    <w:lvl w:ilvl="2" w:tplc="08090005" w:tentative="1">
+      <w:start w:val="1"/>
+      <w:numFmt w:val="bullet"/>
+      <w:lvlText w:val=""/>
+      <w:lvlJc w:val="left"/>
+      <w:pPr>
+        <w:ind w:left="2160" w:hanging="360"/>
+      </w:pPr>
+      <w:rPr>
+        <w:rFonts w:ascii="Wingdings" w:hAnsi="Wingdings" w:hint="default"/>
+      </w:rPr>
+    </w:lvl>
+    <w:lvl w:ilvl="3" w:tplc="08090001" w:tentative="1">
+      <w:start w:val="1"/>
+      <w:numFmt w:val="bullet"/>
+      <w:lvlText w:val=""/>
+      <w:lvlJc w:val="left"/>
+      <w:pPr>
+        <w:ind w:left="2880" w:hanging="360"/>
+      </w:pPr>
+      <w:rPr>
+        <w:rFonts w:ascii="Symbol" w:hAnsi="Symbol" w:hint="default"/>
+      </w:rPr>
+    </w:lvl>
+    <w:lvl w:ilvl="4" w:tplc="08090003" w:tentative="1">
+      <w:start w:val="1"/>
+      <w:numFmt w:val="bullet"/>
+      <w:lvlText w:val="o"/>
+      <w:lvlJc w:val="left"/>
+      <w:pPr>
+        <w:ind w:left="3600" w:hanging="360"/>
+      </w:pPr>
+      <w:rPr>
+        <w:rFonts w:ascii="Courier New" w:hAnsi="Courier New" w:hint="default"/>
+      </w:rPr>
+    </w:lvl>
+    <w:lvl w:ilvl="5" w:tplc="08090005" w:tentative="1">
+      <w:start w:val="1"/>
+      <w:numFmt w:val="bullet"/>
+      <w:lvlText w:val=""/>
+      <w:lvlJc w:val="left"/>
+      <w:pPr>
+        <w:ind w:left="4320" w:hanging="360"/>
+      </w:pPr>
+      <w:rPr>
+        <w:rFonts w:ascii="Wingdings" w:hAnsi="Wingdings" w:hint="default"/>
+      </w:rPr>
+    </w:lvl>
+    <w:lvl w:ilvl="6" w:tplc="08090001" w:tentative="1">
+      <w:start w:val="1"/>
+      <w:numFmt w:val="bullet"/>
+      <w:lvlText w:val=""/>
+      <w:lvlJc w:val="left"/>
+      <w:pPr>
+        <w:ind w:left="5040" w:hanging="360"/>
+      </w:pPr>
+      <w:rPr>
+        <w:rFonts w:ascii="Symbol" w:hAnsi="Symbol" w:hint="default"/>
+      </w:rPr>
+    </w:lvl>
+    <w:lvl w:ilvl="7" w:tplc="08090003" w:tentative="1">
+      <w:start w:val="1"/>
+      <w:numFmt w:val="bullet"/>
+      <w:lvlText w:val="o"/>
+      <w:lvlJc w:val="left"/>
+      <w:pPr>
+        <w:ind w:left="5760" w:hanging="360"/>
+      </w:pPr>
+      <w:rPr>
+        <w:rFonts w:ascii="Courier New" w:hAnsi="Courier New" w:hint="default"/>
+      </w:rPr>
+    </w:lvl>
+    <w:lvl w:ilvl="8" w:tplc="08090005" w:tentative="1">
+      <w:start w:val="1"/>
+      <w:numFmt w:val="bullet"/>
+      <w:lvlText w:val=""/>
+      <w:lvlJc w:val="left"/>
+      <w:pPr>
+        <w:ind w:left="6480" w:hanging="360"/>
+      </w:pPr>
+      <w:rPr>
+        <w:rFonts w:ascii="Wingdings" w:hAnsi="Wingdings" w:hint="default"/>
+      </w:rPr>
+    </w:lvl>
+  </w:abstractNum>
+  <w:abstractNum w:abstractNumId="8" w15:restartNumberingAfterBreak="0">
     <w:nsid w:val="67712DBD"/>
     <w:multiLevelType w:val="multilevel"/>
     <w:tmpl w:val="B8B2F8C4"/>
@@ -4638,7 +4723,7 @@
       </w:rPr>
     </w:lvl>
   </w:abstractNum>
-  <w:abstractNum w:abstractNumId="8" w15:restartNumberingAfterBreak="0">
+  <w:abstractNum w:abstractNumId="9" w15:restartNumberingAfterBreak="0">
     <w:nsid w:val="6EA8629B"/>
     <w:multiLevelType w:val="multilevel"/>
     <w:tmpl w:val="3470395E"/>
@@ -4755,7 +4840,7 @@
       </w:rPr>
     </w:lvl>
   </w:abstractNum>
-  <w:abstractNum w:abstractNumId="9" w15:restartNumberingAfterBreak="0">
+  <w:abstractNum w:abstractNumId="10" w15:restartNumberingAfterBreak="0">
     <w:nsid w:val="74727CB3"/>
     <w:multiLevelType w:val="multilevel"/>
     <w:tmpl w:val="471C62E2"/>
@@ -4904,7 +4989,7 @@
       </w:rPr>
     </w:lvl>
   </w:abstractNum>
-  <w:abstractNum w:abstractNumId="10" w15:restartNumberingAfterBreak="0">
+  <w:abstractNum w:abstractNumId="11" w15:restartNumberingAfterBreak="0">
     <w:nsid w:val="7666669B"/>
     <w:multiLevelType w:val="multilevel"/>
     <w:tmpl w:val="3B3E2C5A"/>
@@ -5053,7 +5138,7 @@
       </w:rPr>
     </w:lvl>
   </w:abstractNum>
-  <w:abstractNum w:abstractNumId="11" w15:restartNumberingAfterBreak="0">
+  <w:abstractNum w:abstractNumId="12" w15:restartNumberingAfterBreak="0">
     <w:nsid w:val="79E3433E"/>
     <w:multiLevelType w:val="multilevel"/>
     <w:tmpl w:val="D6F05C94"/>
@@ -5177,7 +5262,7 @@
     <w:abstractNumId w:val="6"/>
   </w:num>
   <w:num w:numId="2">
-    <w:abstractNumId w:val="8"/>
+    <w:abstractNumId w:val="9"/>
   </w:num>
   <w:num w:numId="3">
     <w:abstractNumId w:val="4"/>
@@ -5186,13 +5271,13 @@
     <w:abstractNumId w:val="2"/>
   </w:num>
   <w:num w:numId="5">
-    <w:abstractNumId w:val="11"/>
+    <w:abstractNumId w:val="12"/>
   </w:num>
   <w:num w:numId="6">
     <w:abstractNumId w:val="3"/>
   </w:num>
   <w:num w:numId="7">
-    <w:abstractNumId w:val="9"/>
+    <w:abstractNumId w:val="10"/>
   </w:num>
   <w:num w:numId="8">
     <w:abstractNumId w:val="5"/>
@@ -5201,13 +5286,16 @@
     <w:abstractNumId w:val="0"/>
   </w:num>
   <w:num w:numId="10">
-    <w:abstractNumId w:val="7"/>
+    <w:abstractNumId w:val="8"/>
   </w:num>
   <w:num w:numId="11">
     <w:abstractNumId w:val="1"/>
   </w:num>
   <w:num w:numId="12">
-    <w:abstractNumId w:val="10"/>
+    <w:abstractNumId w:val="11"/>
+  </w:num>
+  <w:num w:numId="13">
+    <w:abstractNumId w:val="7"/>
   </w:num>
 </w:numbering>
 </file>
@@ -5945,6 +6033,36 @@
       </w:tblBorders>
     </w:tblPr>
   </w:style>
+  <w:style w:type="paragraph" w:styleId="BalloonText">
+    <w:name w:val="Balloon Text"/>
+    <w:basedOn w:val="Normal"/>
+    <w:link w:val="BalloonTextChar"/>
+    <w:uiPriority w:val="99"/>
+    <w:semiHidden/>
+    <w:unhideWhenUsed/>
+    <w:rsid w:val="0051634D"/>
+    <w:pPr>
+      <w:spacing w:before="0" w:after="0"/>
+    </w:pPr>
+    <w:rPr>
+      <w:rFonts w:ascii="Times New Roman" w:hAnsi="Times New Roman" w:cs="Times New Roman"/>
+      <w:sz w:val="18"/>
+      <w:szCs w:val="18"/>
+    </w:rPr>
+  </w:style>
+  <w:style w:type="character" w:customStyle="1" w:styleId="BalloonTextChar">
+    <w:name w:val="Balloon Text Char"/>
+    <w:basedOn w:val="DefaultParagraphFont"/>
+    <w:link w:val="BalloonText"/>
+    <w:uiPriority w:val="99"/>
+    <w:semiHidden/>
+    <w:rsid w:val="0051634D"/>
+    <w:rPr>
+      <w:rFonts w:ascii="Times New Roman" w:hAnsi="Times New Roman" w:cs="Times New Roman"/>
+      <w:sz w:val="18"/>
+      <w:szCs w:val="18"/>
+    </w:rPr>
+  </w:style>
 </w:styles>
 </file>
 
@@ -6273,7 +6391,7 @@
 </file>
 
 <file path=customXml/itemProps1.xml><?xml version="1.0" encoding="utf-8"?>
-<ds:datastoreItem xmlns:ds="http://schemas.openxmlformats.org/officeDocument/2006/customXml" ds:itemID="{AD92A5F4-1D3D-8D40-A2D5-AF432F525EE3}">
+<ds:datastoreItem xmlns:ds="http://schemas.openxmlformats.org/officeDocument/2006/customXml" ds:itemID="{E15CA203-D408-FF4F-9EDD-20537A603C2A}">
   <ds:schemaRefs>
     <ds:schemaRef ds:uri="http://schemas.openxmlformats.org/officeDocument/2006/bibliography"/>
   </ds:schemaRefs>

</xml_diff>

<commit_message>
feat: update contact data in CV
</commit_message>
<xml_diff>
--- a/static/pavel-buramensky-cv.docx
+++ b/static/pavel-buramensky-cv.docx
@@ -1,6 +1,6 @@
 
 <file path=word/document.xml><?xml version="1.0" encoding="utf-8"?>
-<w:document xmlns:wpc="http://schemas.microsoft.com/office/word/2010/wordprocessingCanvas" xmlns:cx="http://schemas.microsoft.com/office/drawing/2014/chartex" xmlns:cx1="http://schemas.microsoft.com/office/drawing/2015/9/8/chartex" xmlns:cx2="http://schemas.microsoft.com/office/drawing/2015/10/21/chartex" xmlns:cx3="http://schemas.microsoft.com/office/drawing/2016/5/9/chartex" xmlns:cx4="http://schemas.microsoft.com/office/drawing/2016/5/10/chartex" xmlns:cx5="http://schemas.microsoft.com/office/drawing/2016/5/11/chartex" xmlns:cx6="http://schemas.microsoft.com/office/drawing/2016/5/12/chartex" xmlns:cx7="http://schemas.microsoft.com/office/drawing/2016/5/13/chartex" xmlns:cx8="http://schemas.microsoft.com/office/drawing/2016/5/14/chartex" xmlns:mc="http://schemas.openxmlformats.org/markup-compatibility/2006" xmlns:aink="http://schemas.microsoft.com/office/drawing/2016/ink" xmlns:am3d="http://schemas.microsoft.com/office/drawing/2017/model3d" xmlns:o="urn:schemas-microsoft-com:office:office" xmlns:r="http://schemas.openxmlformats.org/officeDocument/2006/relationships" xmlns:m="http://schemas.openxmlformats.org/officeDocument/2006/math" xmlns:v="urn:schemas-microsoft-com:vml" xmlns:wp14="http://schemas.microsoft.com/office/word/2010/wordprocessingDrawing" xmlns:wp="http://schemas.openxmlformats.org/drawingml/2006/wordprocessingDrawing" xmlns:w10="urn:schemas-microsoft-com:office:word" xmlns:w="http://schemas.openxmlformats.org/wordprocessingml/2006/main" xmlns:w14="http://schemas.microsoft.com/office/word/2010/wordml" xmlns:w15="http://schemas.microsoft.com/office/word/2012/wordml" xmlns:w16cex="http://schemas.microsoft.com/office/word/2018/wordml/cex" xmlns:w16cid="http://schemas.microsoft.com/office/word/2016/wordml/cid" xmlns:w16="http://schemas.microsoft.com/office/word/2018/wordml" xmlns:w16se="http://schemas.microsoft.com/office/word/2015/wordml/symex" xmlns:wpg="http://schemas.microsoft.com/office/word/2010/wordprocessingGroup" xmlns:wpi="http://schemas.microsoft.com/office/word/2010/wordprocessingInk" xmlns:wne="http://schemas.microsoft.com/office/word/2006/wordml" xmlns:wps="http://schemas.microsoft.com/office/word/2010/wordprocessingShape" mc:Ignorable="w14 w15 w16se w16cid w16 w16cex wp14">
+<w:document xmlns:wpc="http://schemas.microsoft.com/office/word/2010/wordprocessingCanvas" xmlns:cx="http://schemas.microsoft.com/office/drawing/2014/chartex" xmlns:cx1="http://schemas.microsoft.com/office/drawing/2015/9/8/chartex" xmlns:cx2="http://schemas.microsoft.com/office/drawing/2015/10/21/chartex" xmlns:cx3="http://schemas.microsoft.com/office/drawing/2016/5/9/chartex" xmlns:cx4="http://schemas.microsoft.com/office/drawing/2016/5/10/chartex" xmlns:cx5="http://schemas.microsoft.com/office/drawing/2016/5/11/chartex" xmlns:cx6="http://schemas.microsoft.com/office/drawing/2016/5/12/chartex" xmlns:cx7="http://schemas.microsoft.com/office/drawing/2016/5/13/chartex" xmlns:cx8="http://schemas.microsoft.com/office/drawing/2016/5/14/chartex" xmlns:mc="http://schemas.openxmlformats.org/markup-compatibility/2006" xmlns:aink="http://schemas.microsoft.com/office/drawing/2016/ink" xmlns:am3d="http://schemas.microsoft.com/office/drawing/2017/model3d" xmlns:o="urn:schemas-microsoft-com:office:office" xmlns:r="http://schemas.openxmlformats.org/officeDocument/2006/relationships" xmlns:m="http://schemas.openxmlformats.org/officeDocument/2006/math" xmlns:v="urn:schemas-microsoft-com:vml" xmlns:wp14="http://schemas.microsoft.com/office/word/2010/wordprocessingDrawing" xmlns:wp="http://schemas.openxmlformats.org/drawingml/2006/wordprocessingDrawing" xmlns:w10="urn:schemas-microsoft-com:office:word" xmlns:w="http://schemas.openxmlformats.org/wordprocessingml/2006/main" xmlns:w14="http://schemas.microsoft.com/office/word/2010/wordml" xmlns:w15="http://schemas.microsoft.com/office/word/2012/wordml" xmlns:w16cex="http://schemas.microsoft.com/office/word/2018/wordml/cex" xmlns:w16cid="http://schemas.microsoft.com/office/word/2016/wordml/cid" xmlns:w16="http://schemas.microsoft.com/office/word/2018/wordml" xmlns:w16sdtdh="http://schemas.microsoft.com/office/word/2020/wordml/sdtdatahash" xmlns:w16se="http://schemas.microsoft.com/office/word/2015/wordml/symex" xmlns:wpg="http://schemas.microsoft.com/office/word/2010/wordprocessingGroup" xmlns:wpi="http://schemas.microsoft.com/office/word/2010/wordprocessingInk" xmlns:wne="http://schemas.microsoft.com/office/word/2006/wordml" xmlns:wps="http://schemas.microsoft.com/office/word/2010/wordprocessingShape" mc:Ignorable="w14 w15 w16se w16cid w16 w16cex w16sdtdh wp14">
   <w:body>
     <w:p>
       <w:pPr>
@@ -121,7 +121,16 @@
                 <w:szCs w:val="22"/>
                 <w:lang w:val="en-US"/>
               </w:rPr>
-              <w:t xml:space="preserve">Russia, </w:t>
+              <w:t>Kazakhstan</w:t>
+            </w:r>
+            <w:r>
+              <w:rPr>
+                <w:color w:val="000000" w:themeColor="text1"/>
+                <w:sz w:val="22"/>
+                <w:szCs w:val="22"/>
+                <w:lang w:val="en-US"/>
+              </w:rPr>
+              <w:t xml:space="preserve">, </w:t>
             </w:r>
             <w:r>
               <w:rPr>
@@ -129,7 +138,7 @@
                 <w:sz w:val="22"/>
                 <w:szCs w:val="22"/>
               </w:rPr>
-              <w:t>Omsk</w:t>
+              <w:t>Astana</w:t>
             </w:r>
           </w:p>
           <w:p>
@@ -190,7 +199,63 @@
                 <w:sz w:val="22"/>
                 <w:szCs w:val="22"/>
               </w:rPr>
-              <w:t>+7 923-670-80-40</w:t>
+              <w:t xml:space="preserve">+7 </w:t>
+            </w:r>
+            <w:r>
+              <w:rPr>
+                <w:color w:val="000000" w:themeColor="text1"/>
+                <w:sz w:val="22"/>
+                <w:szCs w:val="22"/>
+              </w:rPr>
+              <w:t>705</w:t>
+            </w:r>
+            <w:r>
+              <w:rPr>
+                <w:color w:val="000000" w:themeColor="text1"/>
+                <w:sz w:val="22"/>
+                <w:szCs w:val="22"/>
+              </w:rPr>
+              <w:t>-</w:t>
+            </w:r>
+            <w:r>
+              <w:rPr>
+                <w:color w:val="000000" w:themeColor="text1"/>
+                <w:sz w:val="22"/>
+                <w:szCs w:val="22"/>
+              </w:rPr>
+              <w:t>201</w:t>
+            </w:r>
+            <w:r>
+              <w:rPr>
+                <w:color w:val="000000" w:themeColor="text1"/>
+                <w:sz w:val="22"/>
+                <w:szCs w:val="22"/>
+              </w:rPr>
+              <w:t>-</w:t>
+            </w:r>
+            <w:r>
+              <w:rPr>
+                <w:color w:val="000000" w:themeColor="text1"/>
+                <w:sz w:val="22"/>
+                <w:szCs w:val="22"/>
+              </w:rPr>
+              <w:t>23</w:t>
+            </w:r>
+            <w:r>
+              <w:rPr>
+                <w:color w:val="000000" w:themeColor="text1"/>
+                <w:sz w:val="22"/>
+                <w:szCs w:val="22"/>
+              </w:rPr>
+              <w:t>-</w:t>
+            </w:r>
+            <w:r>
+              <w:rPr>
+                <w:color w:val="000000" w:themeColor="text1"/>
+                <w:sz w:val="22"/>
+                <w:szCs w:val="22"/>
+              </w:rPr>
+              <w:t>77</w:t>
             </w:r>
           </w:p>
         </w:tc>
@@ -310,15 +375,7 @@
         <w:rPr>
           <w:color w:val="000000" w:themeColor="text1"/>
         </w:rPr>
-        <w:t>ve been doing front-end development for over a decade, mostly for complex web applications, like multitrack audio workstation or electronic health record system. Besides, I really enjoy creating stylish web-sites, fancy CSS/SVG animations and data visualization. No matter what I do, my ultimate goal is to deliver a first-class user ex</w:t>
-      </w:r>
-      <w:bookmarkStart w:id="0" w:name="_GoBack"/>
-      <w:bookmarkEnd w:id="0"/>
-      <w:r>
-        <w:rPr>
-          <w:color w:val="000000" w:themeColor="text1"/>
-        </w:rPr>
-        <w:t>perience.</w:t>
+        <w:t>ve been doing front-end development for over a decade, mostly for complex web applications, like multitrack audio workstation or electronic health record system. Besides, I really enjoy creating stylish web-sites, fancy CSS/SVG animations and data visualization. No matter what I do, my ultimate goal is to deliver a first-class user experience.</w:t>
       </w:r>
     </w:p>
     <w:p>
@@ -756,7 +813,198 @@
           <w:color w:val="000000" w:themeColor="text1"/>
           <w:lang w:val="en-US"/>
         </w:rPr>
-        <w:t xml:space="preserve">Photoshop, </w:t>
+        <w:t>Photoshop, Figma, Illustrator, Balsamiq</w:t>
+      </w:r>
+    </w:p>
+    <w:p>
+      <w:pPr>
+        <w:pStyle w:val="Heading3"/>
+        <w:rPr>
+          <w:color w:val="000000" w:themeColor="text1"/>
+          <w:lang w:val="en-US"/>
+        </w:rPr>
+      </w:pPr>
+      <w:r>
+        <w:rPr>
+          <w:color w:val="000000" w:themeColor="text1"/>
+          <w:lang w:val="en-US"/>
+        </w:rPr>
+        <w:t>Infrastructure</w:t>
+      </w:r>
+    </w:p>
+    <w:p>
+      <w:pPr>
+        <w:rPr>
+          <w:color w:val="000000" w:themeColor="text1"/>
+          <w:lang w:val="en-US"/>
+        </w:rPr>
+      </w:pPr>
+      <w:r>
+        <w:rPr>
+          <w:color w:val="000000" w:themeColor="text1"/>
+          <w:lang w:val="en-US"/>
+        </w:rPr>
+        <w:t>Git</w:t>
+      </w:r>
+      <w:r>
+        <w:rPr>
+          <w:color w:val="000000" w:themeColor="text1"/>
+          <w:lang w:val="en-US"/>
+        </w:rPr>
+        <w:t xml:space="preserve"> (</w:t>
+      </w:r>
+      <w:r>
+        <w:rPr>
+          <w:color w:val="000000" w:themeColor="text1"/>
+          <w:lang w:val="en-US"/>
+        </w:rPr>
+        <w:t>GitHub, Gitlab, Bitbucket)</w:t>
+      </w:r>
+      <w:r>
+        <w:rPr>
+          <w:color w:val="000000" w:themeColor="text1"/>
+          <w:lang w:val="en-US"/>
+        </w:rPr>
+        <w:t xml:space="preserve">, </w:t>
+      </w:r>
+      <w:r>
+        <w:rPr>
+          <w:color w:val="000000" w:themeColor="text1"/>
+          <w:lang w:val="en-US"/>
+        </w:rPr>
+        <w:t>Bundling/Automation (Webpack, gulp)</w:t>
+      </w:r>
+      <w:r>
+        <w:rPr>
+          <w:color w:val="000000" w:themeColor="text1"/>
+          <w:lang w:val="en-US"/>
+        </w:rPr>
+        <w:t xml:space="preserve">, </w:t>
+      </w:r>
+      <w:r>
+        <w:rPr>
+          <w:color w:val="000000" w:themeColor="text1"/>
+          <w:lang w:val="en-US"/>
+        </w:rPr>
+        <w:t>Docker</w:t>
+      </w:r>
+    </w:p>
+    <w:p>
+      <w:pPr>
+        <w:pStyle w:val="Heading3"/>
+        <w:rPr>
+          <w:color w:val="000000" w:themeColor="text1"/>
+          <w:lang w:val="en-US"/>
+        </w:rPr>
+      </w:pPr>
+      <w:r>
+        <w:rPr>
+          <w:color w:val="000000" w:themeColor="text1"/>
+          <w:lang w:val="en-US"/>
+        </w:rPr>
+        <w:t>Server communication</w:t>
+      </w:r>
+    </w:p>
+    <w:p>
+      <w:pPr>
+        <w:rPr>
+          <w:color w:val="000000" w:themeColor="text1"/>
+          <w:lang w:val="en-US"/>
+        </w:rPr>
+      </w:pPr>
+      <w:r>
+        <w:rPr>
+          <w:color w:val="000000" w:themeColor="text1"/>
+          <w:lang w:val="en-US"/>
+        </w:rPr>
+        <w:t>REST API</w:t>
+      </w:r>
+      <w:r>
+        <w:rPr>
+          <w:color w:val="000000" w:themeColor="text1"/>
+          <w:lang w:val="en-US"/>
+        </w:rPr>
+        <w:t xml:space="preserve">, </w:t>
+      </w:r>
+      <w:r>
+        <w:rPr>
+          <w:color w:val="000000" w:themeColor="text1"/>
+          <w:lang w:val="en-US"/>
+        </w:rPr>
+        <w:t>GraphQL</w:t>
+      </w:r>
+      <w:r>
+        <w:rPr>
+          <w:color w:val="000000" w:themeColor="text1"/>
+          <w:lang w:val="en-US"/>
+        </w:rPr>
+        <w:t xml:space="preserve">, </w:t>
+      </w:r>
+      <w:r>
+        <w:rPr>
+          <w:color w:val="000000" w:themeColor="text1"/>
+          <w:lang w:val="en-US"/>
+        </w:rPr>
+        <w:t>WebSocket</w:t>
+      </w:r>
+    </w:p>
+    <w:p>
+      <w:pPr>
+        <w:pStyle w:val="Heading3"/>
+        <w:rPr>
+          <w:color w:val="000000" w:themeColor="text1"/>
+          <w:lang w:val="en-US"/>
+        </w:rPr>
+      </w:pPr>
+      <w:r>
+        <w:rPr>
+          <w:color w:val="000000" w:themeColor="text1"/>
+          <w:lang w:val="en-US"/>
+        </w:rPr>
+        <w:t>Code quality and performance</w:t>
+      </w:r>
+    </w:p>
+    <w:p>
+      <w:pPr>
+        <w:rPr>
+          <w:color w:val="000000" w:themeColor="text1"/>
+          <w:lang w:val="en-US"/>
+        </w:rPr>
+      </w:pPr>
+      <w:r>
+        <w:rPr>
+          <w:color w:val="000000" w:themeColor="text1"/>
+          <w:lang w:val="en-US"/>
+        </w:rPr>
+        <w:t>Linting, Formatting, Style guides</w:t>
+      </w:r>
+      <w:r>
+        <w:rPr>
+          <w:color w:val="000000" w:themeColor="text1"/>
+          <w:lang w:val="en-US"/>
+        </w:rPr>
+        <w:t xml:space="preserve">, </w:t>
+      </w:r>
+      <w:r>
+        <w:rPr>
+          <w:color w:val="000000" w:themeColor="text1"/>
+          <w:lang w:val="en-US"/>
+        </w:rPr>
+        <w:t>Unit-testing (Jest, Vue Test Utils, Mocha/Ava)</w:t>
+      </w:r>
+      <w:r>
+        <w:rPr>
+          <w:color w:val="000000" w:themeColor="text1"/>
+          <w:lang w:val="en-US"/>
+        </w:rPr>
+        <w:t xml:space="preserve">, </w:t>
+      </w:r>
+      <w:r>
+        <w:rPr>
+          <w:color w:val="000000" w:themeColor="text1"/>
+          <w:lang w:val="en-US"/>
+        </w:rPr>
+        <w:t>Documentation (</w:t>
       </w:r>
       <w:proofErr w:type="spellStart"/>
       <w:r>
@@ -764,7 +1012,7 @@
           <w:color w:val="000000" w:themeColor="text1"/>
           <w:lang w:val="en-US"/>
         </w:rPr>
-        <w:t>Figma</w:t>
+        <w:t>JSDoc</w:t>
       </w:r>
       <w:proofErr w:type="spellEnd"/>
       <w:r>
@@ -772,7 +1020,35 @@
           <w:color w:val="000000" w:themeColor="text1"/>
           <w:lang w:val="en-US"/>
         </w:rPr>
-        <w:t>, Illustrator, Balsamiq</w:t>
+        <w:t>, Swagger)</w:t>
+      </w:r>
+      <w:r>
+        <w:rPr>
+          <w:color w:val="000000" w:themeColor="text1"/>
+          <w:lang w:val="en-US"/>
+        </w:rPr>
+        <w:t xml:space="preserve">, </w:t>
+      </w:r>
+      <w:r>
+        <w:rPr>
+          <w:color w:val="000000" w:themeColor="text1"/>
+          <w:lang w:val="en-US"/>
+        </w:rPr>
+        <w:t>Code review</w:t>
+      </w:r>
+      <w:r>
+        <w:rPr>
+          <w:color w:val="000000" w:themeColor="text1"/>
+          <w:lang w:val="en-US"/>
+        </w:rPr>
+        <w:t xml:space="preserve">, </w:t>
+      </w:r>
+      <w:r>
+        <w:rPr>
+          <w:color w:val="000000" w:themeColor="text1"/>
+          <w:lang w:val="en-US"/>
+        </w:rPr>
+        <w:t>Web page performance </w:t>
       </w:r>
     </w:p>
     <w:p>
@@ -788,36 +1064,22 @@
           <w:color w:val="000000" w:themeColor="text1"/>
           <w:lang w:val="en-US"/>
         </w:rPr>
-        <w:t>Infrastructure</w:t>
-      </w:r>
-    </w:p>
-    <w:p>
-      <w:pPr>
-        <w:rPr>
-          <w:color w:val="000000" w:themeColor="text1"/>
-          <w:lang w:val="en-US"/>
-        </w:rPr>
-      </w:pPr>
-      <w:r>
-        <w:rPr>
-          <w:color w:val="000000" w:themeColor="text1"/>
-          <w:lang w:val="en-US"/>
-        </w:rPr>
-        <w:t>Git</w:t>
-      </w:r>
-      <w:r>
-        <w:rPr>
-          <w:color w:val="000000" w:themeColor="text1"/>
-          <w:lang w:val="en-US"/>
-        </w:rPr>
-        <w:t xml:space="preserve"> (</w:t>
-      </w:r>
-      <w:r>
-        <w:rPr>
-          <w:color w:val="000000" w:themeColor="text1"/>
-          <w:lang w:val="en-US"/>
-        </w:rPr>
-        <w:t>GitHub, Gitlab, Bitbucket)</w:t>
+        <w:t>Workflow &amp; Methodology</w:t>
+      </w:r>
+    </w:p>
+    <w:p>
+      <w:pPr>
+        <w:rPr>
+          <w:color w:val="000000" w:themeColor="text1"/>
+          <w:lang w:val="en-US"/>
+        </w:rPr>
+      </w:pPr>
+      <w:r>
+        <w:rPr>
+          <w:color w:val="000000" w:themeColor="text1"/>
+          <w:lang w:val="en-US"/>
+        </w:rPr>
+        <w:t>Agile SCRUM/KANBAN</w:t>
       </w:r>
       <w:r>
         <w:rPr>
@@ -831,7 +1093,7 @@
           <w:color w:val="000000" w:themeColor="text1"/>
           <w:lang w:val="en-US"/>
         </w:rPr>
-        <w:t>Bundling/Automation (Webpack, gulp)</w:t>
+        <w:t>JIRA</w:t>
       </w:r>
       <w:r>
         <w:rPr>
@@ -845,7 +1107,21 @@
           <w:color w:val="000000" w:themeColor="text1"/>
           <w:lang w:val="en-US"/>
         </w:rPr>
-        <w:t>Docker</w:t>
+        <w:t>Confluence</w:t>
+      </w:r>
+      <w:r>
+        <w:rPr>
+          <w:color w:val="000000" w:themeColor="text1"/>
+          <w:lang w:val="en-US"/>
+        </w:rPr>
+        <w:t xml:space="preserve">, </w:t>
+      </w:r>
+      <w:r>
+        <w:rPr>
+          <w:color w:val="000000" w:themeColor="text1"/>
+          <w:lang w:val="en-US"/>
+        </w:rPr>
+        <w:t>Trello</w:t>
       </w:r>
     </w:p>
     <w:p>
@@ -861,22 +1137,29 @@
           <w:color w:val="000000" w:themeColor="text1"/>
           <w:lang w:val="en-US"/>
         </w:rPr>
-        <w:t>Server communication</w:t>
-      </w:r>
-    </w:p>
-    <w:p>
-      <w:pPr>
-        <w:rPr>
-          <w:color w:val="000000" w:themeColor="text1"/>
-          <w:lang w:val="en-US"/>
-        </w:rPr>
-      </w:pPr>
-      <w:r>
-        <w:rPr>
-          <w:color w:val="000000" w:themeColor="text1"/>
-          <w:lang w:val="en-US"/>
-        </w:rPr>
-        <w:t>REST API</w:t>
+        <w:t>Languages</w:t>
+      </w:r>
+    </w:p>
+    <w:p>
+      <w:pPr>
+        <w:rPr>
+          <w:color w:val="000000" w:themeColor="text1"/>
+          <w:lang w:val="en-US"/>
+        </w:rPr>
+      </w:pPr>
+      <w:r>
+        <w:rPr>
+          <w:color w:val="000000" w:themeColor="text1"/>
+          <w:lang w:val="en-US"/>
+        </w:rPr>
+        <w:t>Russian</w:t>
+      </w:r>
+      <w:r>
+        <w:rPr>
+          <w:color w:val="000000" w:themeColor="text1"/>
+          <w:lang w:val="en-US"/>
+        </w:rPr>
+        <w:t xml:space="preserve"> (Native)</w:t>
       </w:r>
       <w:r>
         <w:rPr>
@@ -890,264 +1173,6 @@
           <w:color w:val="000000" w:themeColor="text1"/>
           <w:lang w:val="en-US"/>
         </w:rPr>
-        <w:t>GraphQL</w:t>
-      </w:r>
-      <w:r>
-        <w:rPr>
-          <w:color w:val="000000" w:themeColor="text1"/>
-          <w:lang w:val="en-US"/>
-        </w:rPr>
-        <w:t xml:space="preserve">, </w:t>
-      </w:r>
-      <w:r>
-        <w:rPr>
-          <w:color w:val="000000" w:themeColor="text1"/>
-          <w:lang w:val="en-US"/>
-        </w:rPr>
-        <w:t>WebSocket</w:t>
-      </w:r>
-    </w:p>
-    <w:p>
-      <w:pPr>
-        <w:pStyle w:val="Heading3"/>
-        <w:rPr>
-          <w:color w:val="000000" w:themeColor="text1"/>
-          <w:lang w:val="en-US"/>
-        </w:rPr>
-      </w:pPr>
-      <w:r>
-        <w:rPr>
-          <w:color w:val="000000" w:themeColor="text1"/>
-          <w:lang w:val="en-US"/>
-        </w:rPr>
-        <w:t>Code quality and performance</w:t>
-      </w:r>
-    </w:p>
-    <w:p>
-      <w:pPr>
-        <w:rPr>
-          <w:color w:val="000000" w:themeColor="text1"/>
-          <w:lang w:val="en-US"/>
-        </w:rPr>
-      </w:pPr>
-      <w:r>
-        <w:rPr>
-          <w:color w:val="000000" w:themeColor="text1"/>
-          <w:lang w:val="en-US"/>
-        </w:rPr>
-        <w:t>Linting, Formatting, Style guides</w:t>
-      </w:r>
-      <w:r>
-        <w:rPr>
-          <w:color w:val="000000" w:themeColor="text1"/>
-          <w:lang w:val="en-US"/>
-        </w:rPr>
-        <w:t xml:space="preserve">, </w:t>
-      </w:r>
-      <w:r>
-        <w:rPr>
-          <w:color w:val="000000" w:themeColor="text1"/>
-          <w:lang w:val="en-US"/>
-        </w:rPr>
-        <w:t xml:space="preserve">Unit-testing (Jest, Vue Test </w:t>
-      </w:r>
-      <w:proofErr w:type="spellStart"/>
-      <w:r>
-        <w:rPr>
-          <w:color w:val="000000" w:themeColor="text1"/>
-          <w:lang w:val="en-US"/>
-        </w:rPr>
-        <w:t>Utils</w:t>
-      </w:r>
-      <w:proofErr w:type="spellEnd"/>
-      <w:r>
-        <w:rPr>
-          <w:color w:val="000000" w:themeColor="text1"/>
-          <w:lang w:val="en-US"/>
-        </w:rPr>
-        <w:t>, Mocha/Ava)</w:t>
-      </w:r>
-      <w:r>
-        <w:rPr>
-          <w:color w:val="000000" w:themeColor="text1"/>
-          <w:lang w:val="en-US"/>
-        </w:rPr>
-        <w:t xml:space="preserve">, </w:t>
-      </w:r>
-      <w:r>
-        <w:rPr>
-          <w:color w:val="000000" w:themeColor="text1"/>
-          <w:lang w:val="en-US"/>
-        </w:rPr>
-        <w:t>Documentation (</w:t>
-      </w:r>
-      <w:proofErr w:type="spellStart"/>
-      <w:r>
-        <w:rPr>
-          <w:color w:val="000000" w:themeColor="text1"/>
-          <w:lang w:val="en-US"/>
-        </w:rPr>
-        <w:t>JSDoc</w:t>
-      </w:r>
-      <w:proofErr w:type="spellEnd"/>
-      <w:r>
-        <w:rPr>
-          <w:color w:val="000000" w:themeColor="text1"/>
-          <w:lang w:val="en-US"/>
-        </w:rPr>
-        <w:t>, Swagger)</w:t>
-      </w:r>
-      <w:r>
-        <w:rPr>
-          <w:color w:val="000000" w:themeColor="text1"/>
-          <w:lang w:val="en-US"/>
-        </w:rPr>
-        <w:t xml:space="preserve">, </w:t>
-      </w:r>
-      <w:r>
-        <w:rPr>
-          <w:color w:val="000000" w:themeColor="text1"/>
-          <w:lang w:val="en-US"/>
-        </w:rPr>
-        <w:t>Code review</w:t>
-      </w:r>
-      <w:r>
-        <w:rPr>
-          <w:color w:val="000000" w:themeColor="text1"/>
-          <w:lang w:val="en-US"/>
-        </w:rPr>
-        <w:t xml:space="preserve">, </w:t>
-      </w:r>
-      <w:r>
-        <w:rPr>
-          <w:color w:val="000000" w:themeColor="text1"/>
-          <w:lang w:val="en-US"/>
-        </w:rPr>
-        <w:t>Web page performance </w:t>
-      </w:r>
-    </w:p>
-    <w:p>
-      <w:pPr>
-        <w:pStyle w:val="Heading3"/>
-        <w:rPr>
-          <w:color w:val="000000" w:themeColor="text1"/>
-          <w:lang w:val="en-US"/>
-        </w:rPr>
-      </w:pPr>
-      <w:r>
-        <w:rPr>
-          <w:color w:val="000000" w:themeColor="text1"/>
-          <w:lang w:val="en-US"/>
-        </w:rPr>
-        <w:t>Workflow &amp; Methodology</w:t>
-      </w:r>
-    </w:p>
-    <w:p>
-      <w:pPr>
-        <w:rPr>
-          <w:color w:val="000000" w:themeColor="text1"/>
-          <w:lang w:val="en-US"/>
-        </w:rPr>
-      </w:pPr>
-      <w:r>
-        <w:rPr>
-          <w:color w:val="000000" w:themeColor="text1"/>
-          <w:lang w:val="en-US"/>
-        </w:rPr>
-        <w:t>Agile SCRUM/KANBAN</w:t>
-      </w:r>
-      <w:r>
-        <w:rPr>
-          <w:color w:val="000000" w:themeColor="text1"/>
-          <w:lang w:val="en-US"/>
-        </w:rPr>
-        <w:t xml:space="preserve">, </w:t>
-      </w:r>
-      <w:r>
-        <w:rPr>
-          <w:color w:val="000000" w:themeColor="text1"/>
-          <w:lang w:val="en-US"/>
-        </w:rPr>
-        <w:t>JIRA</w:t>
-      </w:r>
-      <w:r>
-        <w:rPr>
-          <w:color w:val="000000" w:themeColor="text1"/>
-          <w:lang w:val="en-US"/>
-        </w:rPr>
-        <w:t xml:space="preserve">, </w:t>
-      </w:r>
-      <w:r>
-        <w:rPr>
-          <w:color w:val="000000" w:themeColor="text1"/>
-          <w:lang w:val="en-US"/>
-        </w:rPr>
-        <w:t>Confluence</w:t>
-      </w:r>
-      <w:r>
-        <w:rPr>
-          <w:color w:val="000000" w:themeColor="text1"/>
-          <w:lang w:val="en-US"/>
-        </w:rPr>
-        <w:t xml:space="preserve">, </w:t>
-      </w:r>
-      <w:r>
-        <w:rPr>
-          <w:color w:val="000000" w:themeColor="text1"/>
-          <w:lang w:val="en-US"/>
-        </w:rPr>
-        <w:t>Trello</w:t>
-      </w:r>
-    </w:p>
-    <w:p>
-      <w:pPr>
-        <w:pStyle w:val="Heading3"/>
-        <w:rPr>
-          <w:color w:val="000000" w:themeColor="text1"/>
-          <w:lang w:val="en-US"/>
-        </w:rPr>
-      </w:pPr>
-      <w:r>
-        <w:rPr>
-          <w:color w:val="000000" w:themeColor="text1"/>
-          <w:lang w:val="en-US"/>
-        </w:rPr>
-        <w:t>Languages</w:t>
-      </w:r>
-    </w:p>
-    <w:p>
-      <w:pPr>
-        <w:rPr>
-          <w:color w:val="000000" w:themeColor="text1"/>
-          <w:lang w:val="en-US"/>
-        </w:rPr>
-      </w:pPr>
-      <w:r>
-        <w:rPr>
-          <w:color w:val="000000" w:themeColor="text1"/>
-          <w:lang w:val="en-US"/>
-        </w:rPr>
-        <w:t>Russian</w:t>
-      </w:r>
-      <w:r>
-        <w:rPr>
-          <w:color w:val="000000" w:themeColor="text1"/>
-          <w:lang w:val="en-US"/>
-        </w:rPr>
-        <w:t xml:space="preserve"> (Native)</w:t>
-      </w:r>
-      <w:r>
-        <w:rPr>
-          <w:color w:val="000000" w:themeColor="text1"/>
-          <w:lang w:val="en-US"/>
-        </w:rPr>
-        <w:t xml:space="preserve">, </w:t>
-      </w:r>
-      <w:r>
-        <w:rPr>
-          <w:color w:val="000000" w:themeColor="text1"/>
-          <w:lang w:val="en-US"/>
-        </w:rPr>
         <w:t>English</w:t>
       </w:r>
       <w:r>
@@ -1201,8 +1226,8 @@
           <w:color w:val="000000" w:themeColor="text1"/>
         </w:rPr>
       </w:pPr>
-      <w:bookmarkStart w:id="1" w:name="_btghstjkkm6v" w:colFirst="0" w:colLast="0"/>
-      <w:bookmarkEnd w:id="1"/>
+      <w:bookmarkStart w:id="0" w:name="_btghstjkkm6v" w:colFirst="0" w:colLast="0"/>
+      <w:bookmarkEnd w:id="0"/>
       <w:r>
         <w:rPr>
           <w:color w:val="000000" w:themeColor="text1"/>
@@ -1233,13 +1258,78 @@
           <w:szCs w:val="24"/>
         </w:rPr>
       </w:pPr>
-      <w:bookmarkStart w:id="2" w:name="_3at6ngfowylt" w:colFirst="0" w:colLast="0"/>
+      <w:bookmarkStart w:id="1" w:name="_3at6ngfowylt" w:colFirst="0" w:colLast="0"/>
+      <w:bookmarkEnd w:id="1"/>
+      <w:r>
+        <w:rPr>
+          <w:color w:val="000000" w:themeColor="text1"/>
+        </w:rPr>
+        <w:t>Holmusk is a data science and health technology company that aims to reverse chronic disease and behavioral health issues.</w:t>
+      </w:r>
+    </w:p>
+    <w:p>
+      <w:pPr>
+        <w:pStyle w:val="Heading3"/>
+        <w:rPr>
+          <w:color w:val="000000" w:themeColor="text1"/>
+        </w:rPr>
+      </w:pPr>
+      <w:bookmarkStart w:id="2" w:name="_x05etrmoeccd" w:colFirst="0" w:colLast="0"/>
       <w:bookmarkEnd w:id="2"/>
       <w:r>
         <w:rPr>
           <w:color w:val="000000" w:themeColor="text1"/>
         </w:rPr>
-        <w:t>Holmusk is a data science and health technology company that aims to reverse chronic disease and behavioral health issues.</w:t>
+        <w:t>Used skills</w:t>
+      </w:r>
+    </w:p>
+    <w:p>
+      <w:pPr>
+        <w:rPr>
+          <w:color w:val="000000" w:themeColor="text1"/>
+        </w:rPr>
+      </w:pPr>
+      <w:proofErr w:type="spellStart"/>
+      <w:r>
+        <w:rPr>
+          <w:color w:val="000000" w:themeColor="text1"/>
+        </w:rPr>
+        <w:t>VueJS</w:t>
+      </w:r>
+      <w:proofErr w:type="spellEnd"/>
+      <w:r>
+        <w:rPr>
+          <w:color w:val="000000" w:themeColor="text1"/>
+        </w:rPr>
+        <w:t xml:space="preserve"> (with </w:t>
+      </w:r>
+      <w:proofErr w:type="spellStart"/>
+      <w:r>
+        <w:rPr>
+          <w:color w:val="000000" w:themeColor="text1"/>
+        </w:rPr>
+        <w:t>Vuex</w:t>
+      </w:r>
+      <w:proofErr w:type="spellEnd"/>
+      <w:r>
+        <w:rPr>
+          <w:color w:val="000000" w:themeColor="text1"/>
+        </w:rPr>
+        <w:t xml:space="preserve"> and Vue Router), </w:t>
+      </w:r>
+      <w:proofErr w:type="spellStart"/>
+      <w:r>
+        <w:rPr>
+          <w:color w:val="000000" w:themeColor="text1"/>
+        </w:rPr>
+        <w:t>Vuetify</w:t>
+      </w:r>
+      <w:proofErr w:type="spellEnd"/>
+      <w:r>
+        <w:rPr>
+          <w:color w:val="000000" w:themeColor="text1"/>
+        </w:rPr>
+        <w:t>, TypeScript, Jest, Vue Test Utils, FHIR API, HTML5/CSS3, SASS, UX expertise, Team leading, SCRUM</w:t>
       </w:r>
     </w:p>
     <w:p>
@@ -1249,87 +1339,8 @@
           <w:color w:val="000000" w:themeColor="text1"/>
         </w:rPr>
       </w:pPr>
-      <w:bookmarkStart w:id="3" w:name="_x05etrmoeccd" w:colFirst="0" w:colLast="0"/>
+      <w:bookmarkStart w:id="3" w:name="_oqk77gvtts20" w:colFirst="0" w:colLast="0"/>
       <w:bookmarkEnd w:id="3"/>
-      <w:r>
-        <w:rPr>
-          <w:color w:val="000000" w:themeColor="text1"/>
-        </w:rPr>
-        <w:t>Used skills</w:t>
-      </w:r>
-    </w:p>
-    <w:p>
-      <w:pPr>
-        <w:rPr>
-          <w:color w:val="000000" w:themeColor="text1"/>
-        </w:rPr>
-      </w:pPr>
-      <w:proofErr w:type="spellStart"/>
-      <w:r>
-        <w:rPr>
-          <w:color w:val="000000" w:themeColor="text1"/>
-        </w:rPr>
-        <w:t>VueJS</w:t>
-      </w:r>
-      <w:proofErr w:type="spellEnd"/>
-      <w:r>
-        <w:rPr>
-          <w:color w:val="000000" w:themeColor="text1"/>
-        </w:rPr>
-        <w:t xml:space="preserve"> (with </w:t>
-      </w:r>
-      <w:proofErr w:type="spellStart"/>
-      <w:r>
-        <w:rPr>
-          <w:color w:val="000000" w:themeColor="text1"/>
-        </w:rPr>
-        <w:t>Vuex</w:t>
-      </w:r>
-      <w:proofErr w:type="spellEnd"/>
-      <w:r>
-        <w:rPr>
-          <w:color w:val="000000" w:themeColor="text1"/>
-        </w:rPr>
-        <w:t xml:space="preserve"> and Vue Router), </w:t>
-      </w:r>
-      <w:proofErr w:type="spellStart"/>
-      <w:r>
-        <w:rPr>
-          <w:color w:val="000000" w:themeColor="text1"/>
-        </w:rPr>
-        <w:t>Vuetify</w:t>
-      </w:r>
-      <w:proofErr w:type="spellEnd"/>
-      <w:r>
-        <w:rPr>
-          <w:color w:val="000000" w:themeColor="text1"/>
-        </w:rPr>
-        <w:t xml:space="preserve">, TypeScript, Jest, Vue Test </w:t>
-      </w:r>
-      <w:proofErr w:type="spellStart"/>
-      <w:r>
-        <w:rPr>
-          <w:color w:val="000000" w:themeColor="text1"/>
-        </w:rPr>
-        <w:t>Utils</w:t>
-      </w:r>
-      <w:proofErr w:type="spellEnd"/>
-      <w:r>
-        <w:rPr>
-          <w:color w:val="000000" w:themeColor="text1"/>
-        </w:rPr>
-        <w:t>, FHIR API, HTML5/CSS3, SASS, UX expertise, Team leading, SCRUM</w:t>
-      </w:r>
-    </w:p>
-    <w:p>
-      <w:pPr>
-        <w:pStyle w:val="Heading3"/>
-        <w:rPr>
-          <w:color w:val="000000" w:themeColor="text1"/>
-        </w:rPr>
-      </w:pPr>
-      <w:bookmarkStart w:id="4" w:name="_oqk77gvtts20" w:colFirst="0" w:colLast="0"/>
-      <w:bookmarkEnd w:id="4"/>
       <w:r>
         <w:rPr>
           <w:color w:val="000000" w:themeColor="text1"/>
@@ -3339,7 +3350,7 @@
 </file>
 
 <file path=word/endnotes.xml><?xml version="1.0" encoding="utf-8"?>
-<w:endnotes xmlns:wpc="http://schemas.microsoft.com/office/word/2010/wordprocessingCanvas" xmlns:cx="http://schemas.microsoft.com/office/drawing/2014/chartex" xmlns:cx1="http://schemas.microsoft.com/office/drawing/2015/9/8/chartex" xmlns:cx2="http://schemas.microsoft.com/office/drawing/2015/10/21/chartex" xmlns:cx3="http://schemas.microsoft.com/office/drawing/2016/5/9/chartex" xmlns:cx4="http://schemas.microsoft.com/office/drawing/2016/5/10/chartex" xmlns:cx5="http://schemas.microsoft.com/office/drawing/2016/5/11/chartex" xmlns:cx6="http://schemas.microsoft.com/office/drawing/2016/5/12/chartex" xmlns:cx7="http://schemas.microsoft.com/office/drawing/2016/5/13/chartex" xmlns:cx8="http://schemas.microsoft.com/office/drawing/2016/5/14/chartex" xmlns:mc="http://schemas.openxmlformats.org/markup-compatibility/2006" xmlns:aink="http://schemas.microsoft.com/office/drawing/2016/ink" xmlns:am3d="http://schemas.microsoft.com/office/drawing/2017/model3d" xmlns:o="urn:schemas-microsoft-com:office:office" xmlns:r="http://schemas.openxmlformats.org/officeDocument/2006/relationships" xmlns:m="http://schemas.openxmlformats.org/officeDocument/2006/math" xmlns:v="urn:schemas-microsoft-com:vml" xmlns:wp14="http://schemas.microsoft.com/office/word/2010/wordprocessingDrawing" xmlns:wp="http://schemas.openxmlformats.org/drawingml/2006/wordprocessingDrawing" xmlns:w10="urn:schemas-microsoft-com:office:word" xmlns:w="http://schemas.openxmlformats.org/wordprocessingml/2006/main" xmlns:w14="http://schemas.microsoft.com/office/word/2010/wordml" xmlns:w15="http://schemas.microsoft.com/office/word/2012/wordml" xmlns:w16cex="http://schemas.microsoft.com/office/word/2018/wordml/cex" xmlns:w16cid="http://schemas.microsoft.com/office/word/2016/wordml/cid" xmlns:w16="http://schemas.microsoft.com/office/word/2018/wordml" xmlns:w16se="http://schemas.microsoft.com/office/word/2015/wordml/symex" xmlns:wpg="http://schemas.microsoft.com/office/word/2010/wordprocessingGroup" xmlns:wpi="http://schemas.microsoft.com/office/word/2010/wordprocessingInk" xmlns:wne="http://schemas.microsoft.com/office/word/2006/wordml" xmlns:wps="http://schemas.microsoft.com/office/word/2010/wordprocessingShape" mc:Ignorable="w14 w15 w16se w16cid w16 w16cex wp14">
+<w:endnotes xmlns:wpc="http://schemas.microsoft.com/office/word/2010/wordprocessingCanvas" xmlns:cx="http://schemas.microsoft.com/office/drawing/2014/chartex" xmlns:cx1="http://schemas.microsoft.com/office/drawing/2015/9/8/chartex" xmlns:cx2="http://schemas.microsoft.com/office/drawing/2015/10/21/chartex" xmlns:cx3="http://schemas.microsoft.com/office/drawing/2016/5/9/chartex" xmlns:cx4="http://schemas.microsoft.com/office/drawing/2016/5/10/chartex" xmlns:cx5="http://schemas.microsoft.com/office/drawing/2016/5/11/chartex" xmlns:cx6="http://schemas.microsoft.com/office/drawing/2016/5/12/chartex" xmlns:cx7="http://schemas.microsoft.com/office/drawing/2016/5/13/chartex" xmlns:cx8="http://schemas.microsoft.com/office/drawing/2016/5/14/chartex" xmlns:mc="http://schemas.openxmlformats.org/markup-compatibility/2006" xmlns:aink="http://schemas.microsoft.com/office/drawing/2016/ink" xmlns:am3d="http://schemas.microsoft.com/office/drawing/2017/model3d" xmlns:o="urn:schemas-microsoft-com:office:office" xmlns:r="http://schemas.openxmlformats.org/officeDocument/2006/relationships" xmlns:m="http://schemas.openxmlformats.org/officeDocument/2006/math" xmlns:v="urn:schemas-microsoft-com:vml" xmlns:wp14="http://schemas.microsoft.com/office/word/2010/wordprocessingDrawing" xmlns:wp="http://schemas.openxmlformats.org/drawingml/2006/wordprocessingDrawing" xmlns:w10="urn:schemas-microsoft-com:office:word" xmlns:w="http://schemas.openxmlformats.org/wordprocessingml/2006/main" xmlns:w14="http://schemas.microsoft.com/office/word/2010/wordml" xmlns:w15="http://schemas.microsoft.com/office/word/2012/wordml" xmlns:w16cex="http://schemas.microsoft.com/office/word/2018/wordml/cex" xmlns:w16cid="http://schemas.microsoft.com/office/word/2016/wordml/cid" xmlns:w16="http://schemas.microsoft.com/office/word/2018/wordml" xmlns:w16sdtdh="http://schemas.microsoft.com/office/word/2020/wordml/sdtdatahash" xmlns:w16se="http://schemas.microsoft.com/office/word/2015/wordml/symex" xmlns:wpg="http://schemas.microsoft.com/office/word/2010/wordprocessingGroup" xmlns:wpi="http://schemas.microsoft.com/office/word/2010/wordprocessingInk" xmlns:wne="http://schemas.microsoft.com/office/word/2006/wordml" xmlns:wps="http://schemas.microsoft.com/office/word/2010/wordprocessingShape" mc:Ignorable="w14 w15 w16se w16cid w16 w16cex w16sdtdh wp14">
   <w:endnote w:type="separator" w:id="-1">
     <w:p>
       <w:pPr>
@@ -3364,7 +3375,7 @@
 </file>
 
 <file path=word/footer1.xml><?xml version="1.0" encoding="utf-8"?>
-<w:ftr xmlns:wpc="http://schemas.microsoft.com/office/word/2010/wordprocessingCanvas" xmlns:cx="http://schemas.microsoft.com/office/drawing/2014/chartex" xmlns:cx1="http://schemas.microsoft.com/office/drawing/2015/9/8/chartex" xmlns:cx2="http://schemas.microsoft.com/office/drawing/2015/10/21/chartex" xmlns:cx3="http://schemas.microsoft.com/office/drawing/2016/5/9/chartex" xmlns:cx4="http://schemas.microsoft.com/office/drawing/2016/5/10/chartex" xmlns:cx5="http://schemas.microsoft.com/office/drawing/2016/5/11/chartex" xmlns:cx6="http://schemas.microsoft.com/office/drawing/2016/5/12/chartex" xmlns:cx7="http://schemas.microsoft.com/office/drawing/2016/5/13/chartex" xmlns:cx8="http://schemas.microsoft.com/office/drawing/2016/5/14/chartex" xmlns:mc="http://schemas.openxmlformats.org/markup-compatibility/2006" xmlns:aink="http://schemas.microsoft.com/office/drawing/2016/ink" xmlns:am3d="http://schemas.microsoft.com/office/drawing/2017/model3d" xmlns:o="urn:schemas-microsoft-com:office:office" xmlns:r="http://schemas.openxmlformats.org/officeDocument/2006/relationships" xmlns:m="http://schemas.openxmlformats.org/officeDocument/2006/math" xmlns:v="urn:schemas-microsoft-com:vml" xmlns:wp14="http://schemas.microsoft.com/office/word/2010/wordprocessingDrawing" xmlns:wp="http://schemas.openxmlformats.org/drawingml/2006/wordprocessingDrawing" xmlns:w10="urn:schemas-microsoft-com:office:word" xmlns:w="http://schemas.openxmlformats.org/wordprocessingml/2006/main" xmlns:w14="http://schemas.microsoft.com/office/word/2010/wordml" xmlns:w15="http://schemas.microsoft.com/office/word/2012/wordml" xmlns:w16cex="http://schemas.microsoft.com/office/word/2018/wordml/cex" xmlns:w16cid="http://schemas.microsoft.com/office/word/2016/wordml/cid" xmlns:w16="http://schemas.microsoft.com/office/word/2018/wordml" xmlns:w16se="http://schemas.microsoft.com/office/word/2015/wordml/symex" xmlns:wpg="http://schemas.microsoft.com/office/word/2010/wordprocessingGroup" xmlns:wpi="http://schemas.microsoft.com/office/word/2010/wordprocessingInk" xmlns:wne="http://schemas.microsoft.com/office/word/2006/wordml" xmlns:wps="http://schemas.microsoft.com/office/word/2010/wordprocessingShape" mc:Ignorable="w14 w15 w16se w16cid w16 w16cex wp14">
+<w:ftr xmlns:wpc="http://schemas.microsoft.com/office/word/2010/wordprocessingCanvas" xmlns:cx="http://schemas.microsoft.com/office/drawing/2014/chartex" xmlns:cx1="http://schemas.microsoft.com/office/drawing/2015/9/8/chartex" xmlns:cx2="http://schemas.microsoft.com/office/drawing/2015/10/21/chartex" xmlns:cx3="http://schemas.microsoft.com/office/drawing/2016/5/9/chartex" xmlns:cx4="http://schemas.microsoft.com/office/drawing/2016/5/10/chartex" xmlns:cx5="http://schemas.microsoft.com/office/drawing/2016/5/11/chartex" xmlns:cx6="http://schemas.microsoft.com/office/drawing/2016/5/12/chartex" xmlns:cx7="http://schemas.microsoft.com/office/drawing/2016/5/13/chartex" xmlns:cx8="http://schemas.microsoft.com/office/drawing/2016/5/14/chartex" xmlns:mc="http://schemas.openxmlformats.org/markup-compatibility/2006" xmlns:aink="http://schemas.microsoft.com/office/drawing/2016/ink" xmlns:am3d="http://schemas.microsoft.com/office/drawing/2017/model3d" xmlns:o="urn:schemas-microsoft-com:office:office" xmlns:r="http://schemas.openxmlformats.org/officeDocument/2006/relationships" xmlns:m="http://schemas.openxmlformats.org/officeDocument/2006/math" xmlns:v="urn:schemas-microsoft-com:vml" xmlns:wp14="http://schemas.microsoft.com/office/word/2010/wordprocessingDrawing" xmlns:wp="http://schemas.openxmlformats.org/drawingml/2006/wordprocessingDrawing" xmlns:w10="urn:schemas-microsoft-com:office:word" xmlns:w="http://schemas.openxmlformats.org/wordprocessingml/2006/main" xmlns:w14="http://schemas.microsoft.com/office/word/2010/wordml" xmlns:w15="http://schemas.microsoft.com/office/word/2012/wordml" xmlns:w16cex="http://schemas.microsoft.com/office/word/2018/wordml/cex" xmlns:w16cid="http://schemas.microsoft.com/office/word/2016/wordml/cid" xmlns:w16="http://schemas.microsoft.com/office/word/2018/wordml" xmlns:w16sdtdh="http://schemas.microsoft.com/office/word/2020/wordml/sdtdatahash" xmlns:w16se="http://schemas.microsoft.com/office/word/2015/wordml/symex" xmlns:wpg="http://schemas.microsoft.com/office/word/2010/wordprocessingGroup" xmlns:wpi="http://schemas.microsoft.com/office/word/2010/wordprocessingInk" xmlns:wne="http://schemas.microsoft.com/office/word/2006/wordml" xmlns:wps="http://schemas.microsoft.com/office/word/2010/wordprocessingShape" mc:Ignorable="w14 w15 w16se w16cid w16 w16cex w16sdtdh wp14">
   <w:sdt>
     <w:sdtPr>
       <w:rPr>
@@ -3421,7 +3432,7 @@
 </file>
 
 <file path=word/footer2.xml><?xml version="1.0" encoding="utf-8"?>
-<w:ftr xmlns:wpc="http://schemas.microsoft.com/office/word/2010/wordprocessingCanvas" xmlns:cx="http://schemas.microsoft.com/office/drawing/2014/chartex" xmlns:cx1="http://schemas.microsoft.com/office/drawing/2015/9/8/chartex" xmlns:cx2="http://schemas.microsoft.com/office/drawing/2015/10/21/chartex" xmlns:cx3="http://schemas.microsoft.com/office/drawing/2016/5/9/chartex" xmlns:cx4="http://schemas.microsoft.com/office/drawing/2016/5/10/chartex" xmlns:cx5="http://schemas.microsoft.com/office/drawing/2016/5/11/chartex" xmlns:cx6="http://schemas.microsoft.com/office/drawing/2016/5/12/chartex" xmlns:cx7="http://schemas.microsoft.com/office/drawing/2016/5/13/chartex" xmlns:cx8="http://schemas.microsoft.com/office/drawing/2016/5/14/chartex" xmlns:mc="http://schemas.openxmlformats.org/markup-compatibility/2006" xmlns:aink="http://schemas.microsoft.com/office/drawing/2016/ink" xmlns:am3d="http://schemas.microsoft.com/office/drawing/2017/model3d" xmlns:o="urn:schemas-microsoft-com:office:office" xmlns:r="http://schemas.openxmlformats.org/officeDocument/2006/relationships" xmlns:m="http://schemas.openxmlformats.org/officeDocument/2006/math" xmlns:v="urn:schemas-microsoft-com:vml" xmlns:wp14="http://schemas.microsoft.com/office/word/2010/wordprocessingDrawing" xmlns:wp="http://schemas.openxmlformats.org/drawingml/2006/wordprocessingDrawing" xmlns:w10="urn:schemas-microsoft-com:office:word" xmlns:w="http://schemas.openxmlformats.org/wordprocessingml/2006/main" xmlns:w14="http://schemas.microsoft.com/office/word/2010/wordml" xmlns:w15="http://schemas.microsoft.com/office/word/2012/wordml" xmlns:w16cex="http://schemas.microsoft.com/office/word/2018/wordml/cex" xmlns:w16cid="http://schemas.microsoft.com/office/word/2016/wordml/cid" xmlns:w16="http://schemas.microsoft.com/office/word/2018/wordml" xmlns:w16se="http://schemas.microsoft.com/office/word/2015/wordml/symex" xmlns:wpg="http://schemas.microsoft.com/office/word/2010/wordprocessingGroup" xmlns:wpi="http://schemas.microsoft.com/office/word/2010/wordprocessingInk" xmlns:wne="http://schemas.microsoft.com/office/word/2006/wordml" xmlns:wps="http://schemas.microsoft.com/office/word/2010/wordprocessingShape" mc:Ignorable="w14 w15 w16se w16cid w16 w16cex wp14">
+<w:ftr xmlns:wpc="http://schemas.microsoft.com/office/word/2010/wordprocessingCanvas" xmlns:cx="http://schemas.microsoft.com/office/drawing/2014/chartex" xmlns:cx1="http://schemas.microsoft.com/office/drawing/2015/9/8/chartex" xmlns:cx2="http://schemas.microsoft.com/office/drawing/2015/10/21/chartex" xmlns:cx3="http://schemas.microsoft.com/office/drawing/2016/5/9/chartex" xmlns:cx4="http://schemas.microsoft.com/office/drawing/2016/5/10/chartex" xmlns:cx5="http://schemas.microsoft.com/office/drawing/2016/5/11/chartex" xmlns:cx6="http://schemas.microsoft.com/office/drawing/2016/5/12/chartex" xmlns:cx7="http://schemas.microsoft.com/office/drawing/2016/5/13/chartex" xmlns:cx8="http://schemas.microsoft.com/office/drawing/2016/5/14/chartex" xmlns:mc="http://schemas.openxmlformats.org/markup-compatibility/2006" xmlns:aink="http://schemas.microsoft.com/office/drawing/2016/ink" xmlns:am3d="http://schemas.microsoft.com/office/drawing/2017/model3d" xmlns:o="urn:schemas-microsoft-com:office:office" xmlns:r="http://schemas.openxmlformats.org/officeDocument/2006/relationships" xmlns:m="http://schemas.openxmlformats.org/officeDocument/2006/math" xmlns:v="urn:schemas-microsoft-com:vml" xmlns:wp14="http://schemas.microsoft.com/office/word/2010/wordprocessingDrawing" xmlns:wp="http://schemas.openxmlformats.org/drawingml/2006/wordprocessingDrawing" xmlns:w10="urn:schemas-microsoft-com:office:word" xmlns:w="http://schemas.openxmlformats.org/wordprocessingml/2006/main" xmlns:w14="http://schemas.microsoft.com/office/word/2010/wordml" xmlns:w15="http://schemas.microsoft.com/office/word/2012/wordml" xmlns:w16cex="http://schemas.microsoft.com/office/word/2018/wordml/cex" xmlns:w16cid="http://schemas.microsoft.com/office/word/2016/wordml/cid" xmlns:w16="http://schemas.microsoft.com/office/word/2018/wordml" xmlns:w16sdtdh="http://schemas.microsoft.com/office/word/2020/wordml/sdtdatahash" xmlns:w16se="http://schemas.microsoft.com/office/word/2015/wordml/symex" xmlns:wpg="http://schemas.microsoft.com/office/word/2010/wordprocessingGroup" xmlns:wpi="http://schemas.microsoft.com/office/word/2010/wordprocessingInk" xmlns:wne="http://schemas.microsoft.com/office/word/2006/wordml" xmlns:wps="http://schemas.microsoft.com/office/word/2010/wordprocessingShape" mc:Ignorable="w14 w15 w16se w16cid w16 w16cex w16sdtdh wp14">
   <w:sdt>
     <w:sdtPr>
       <w:rPr>
@@ -3491,7 +3502,7 @@
 </file>
 
 <file path=word/footnotes.xml><?xml version="1.0" encoding="utf-8"?>
-<w:footnotes xmlns:wpc="http://schemas.microsoft.com/office/word/2010/wordprocessingCanvas" xmlns:cx="http://schemas.microsoft.com/office/drawing/2014/chartex" xmlns:cx1="http://schemas.microsoft.com/office/drawing/2015/9/8/chartex" xmlns:cx2="http://schemas.microsoft.com/office/drawing/2015/10/21/chartex" xmlns:cx3="http://schemas.microsoft.com/office/drawing/2016/5/9/chartex" xmlns:cx4="http://schemas.microsoft.com/office/drawing/2016/5/10/chartex" xmlns:cx5="http://schemas.microsoft.com/office/drawing/2016/5/11/chartex" xmlns:cx6="http://schemas.microsoft.com/office/drawing/2016/5/12/chartex" xmlns:cx7="http://schemas.microsoft.com/office/drawing/2016/5/13/chartex" xmlns:cx8="http://schemas.microsoft.com/office/drawing/2016/5/14/chartex" xmlns:mc="http://schemas.openxmlformats.org/markup-compatibility/2006" xmlns:aink="http://schemas.microsoft.com/office/drawing/2016/ink" xmlns:am3d="http://schemas.microsoft.com/office/drawing/2017/model3d" xmlns:o="urn:schemas-microsoft-com:office:office" xmlns:r="http://schemas.openxmlformats.org/officeDocument/2006/relationships" xmlns:m="http://schemas.openxmlformats.org/officeDocument/2006/math" xmlns:v="urn:schemas-microsoft-com:vml" xmlns:wp14="http://schemas.microsoft.com/office/word/2010/wordprocessingDrawing" xmlns:wp="http://schemas.openxmlformats.org/drawingml/2006/wordprocessingDrawing" xmlns:w10="urn:schemas-microsoft-com:office:word" xmlns:w="http://schemas.openxmlformats.org/wordprocessingml/2006/main" xmlns:w14="http://schemas.microsoft.com/office/word/2010/wordml" xmlns:w15="http://schemas.microsoft.com/office/word/2012/wordml" xmlns:w16cex="http://schemas.microsoft.com/office/word/2018/wordml/cex" xmlns:w16cid="http://schemas.microsoft.com/office/word/2016/wordml/cid" xmlns:w16="http://schemas.microsoft.com/office/word/2018/wordml" xmlns:w16se="http://schemas.microsoft.com/office/word/2015/wordml/symex" xmlns:wpg="http://schemas.microsoft.com/office/word/2010/wordprocessingGroup" xmlns:wpi="http://schemas.microsoft.com/office/word/2010/wordprocessingInk" xmlns:wne="http://schemas.microsoft.com/office/word/2006/wordml" xmlns:wps="http://schemas.microsoft.com/office/word/2010/wordprocessingShape" mc:Ignorable="w14 w15 w16se w16cid w16 w16cex wp14">
+<w:footnotes xmlns:wpc="http://schemas.microsoft.com/office/word/2010/wordprocessingCanvas" xmlns:cx="http://schemas.microsoft.com/office/drawing/2014/chartex" xmlns:cx1="http://schemas.microsoft.com/office/drawing/2015/9/8/chartex" xmlns:cx2="http://schemas.microsoft.com/office/drawing/2015/10/21/chartex" xmlns:cx3="http://schemas.microsoft.com/office/drawing/2016/5/9/chartex" xmlns:cx4="http://schemas.microsoft.com/office/drawing/2016/5/10/chartex" xmlns:cx5="http://schemas.microsoft.com/office/drawing/2016/5/11/chartex" xmlns:cx6="http://schemas.microsoft.com/office/drawing/2016/5/12/chartex" xmlns:cx7="http://schemas.microsoft.com/office/drawing/2016/5/13/chartex" xmlns:cx8="http://schemas.microsoft.com/office/drawing/2016/5/14/chartex" xmlns:mc="http://schemas.openxmlformats.org/markup-compatibility/2006" xmlns:aink="http://schemas.microsoft.com/office/drawing/2016/ink" xmlns:am3d="http://schemas.microsoft.com/office/drawing/2017/model3d" xmlns:o="urn:schemas-microsoft-com:office:office" xmlns:r="http://schemas.openxmlformats.org/officeDocument/2006/relationships" xmlns:m="http://schemas.openxmlformats.org/officeDocument/2006/math" xmlns:v="urn:schemas-microsoft-com:vml" xmlns:wp14="http://schemas.microsoft.com/office/word/2010/wordprocessingDrawing" xmlns:wp="http://schemas.openxmlformats.org/drawingml/2006/wordprocessingDrawing" xmlns:w10="urn:schemas-microsoft-com:office:word" xmlns:w="http://schemas.openxmlformats.org/wordprocessingml/2006/main" xmlns:w14="http://schemas.microsoft.com/office/word/2010/wordml" xmlns:w15="http://schemas.microsoft.com/office/word/2012/wordml" xmlns:w16cex="http://schemas.microsoft.com/office/word/2018/wordml/cex" xmlns:w16cid="http://schemas.microsoft.com/office/word/2016/wordml/cid" xmlns:w16="http://schemas.microsoft.com/office/word/2018/wordml" xmlns:w16sdtdh="http://schemas.microsoft.com/office/word/2020/wordml/sdtdatahash" xmlns:w16se="http://schemas.microsoft.com/office/word/2015/wordml/symex" xmlns:wpg="http://schemas.microsoft.com/office/word/2010/wordprocessingGroup" xmlns:wpi="http://schemas.microsoft.com/office/word/2010/wordprocessingInk" xmlns:wne="http://schemas.microsoft.com/office/word/2006/wordml" xmlns:wps="http://schemas.microsoft.com/office/word/2010/wordprocessingShape" mc:Ignorable="w14 w15 w16se w16cid w16 w16cex w16sdtdh wp14">
   <w:footnote w:type="separator" w:id="-1">
     <w:p>
       <w:pPr>
@@ -3516,7 +3527,7 @@
 </file>
 
 <file path=word/numbering.xml><?xml version="1.0" encoding="utf-8"?>
-<w:numbering xmlns:wpc="http://schemas.microsoft.com/office/word/2010/wordprocessingCanvas" xmlns:cx="http://schemas.microsoft.com/office/drawing/2014/chartex" xmlns:cx1="http://schemas.microsoft.com/office/drawing/2015/9/8/chartex" xmlns:cx2="http://schemas.microsoft.com/office/drawing/2015/10/21/chartex" xmlns:cx3="http://schemas.microsoft.com/office/drawing/2016/5/9/chartex" xmlns:cx4="http://schemas.microsoft.com/office/drawing/2016/5/10/chartex" xmlns:cx5="http://schemas.microsoft.com/office/drawing/2016/5/11/chartex" xmlns:cx6="http://schemas.microsoft.com/office/drawing/2016/5/12/chartex" xmlns:cx7="http://schemas.microsoft.com/office/drawing/2016/5/13/chartex" xmlns:cx8="http://schemas.microsoft.com/office/drawing/2016/5/14/chartex" xmlns:mc="http://schemas.openxmlformats.org/markup-compatibility/2006" xmlns:aink="http://schemas.microsoft.com/office/drawing/2016/ink" xmlns:am3d="http://schemas.microsoft.com/office/drawing/2017/model3d" xmlns:o="urn:schemas-microsoft-com:office:office" xmlns:r="http://schemas.openxmlformats.org/officeDocument/2006/relationships" xmlns:m="http://schemas.openxmlformats.org/officeDocument/2006/math" xmlns:v="urn:schemas-microsoft-com:vml" xmlns:wp14="http://schemas.microsoft.com/office/word/2010/wordprocessingDrawing" xmlns:wp="http://schemas.openxmlformats.org/drawingml/2006/wordprocessingDrawing" xmlns:w10="urn:schemas-microsoft-com:office:word" xmlns:w="http://schemas.openxmlformats.org/wordprocessingml/2006/main" xmlns:w14="http://schemas.microsoft.com/office/word/2010/wordml" xmlns:w15="http://schemas.microsoft.com/office/word/2012/wordml" xmlns:w16cex="http://schemas.microsoft.com/office/word/2018/wordml/cex" xmlns:w16cid="http://schemas.microsoft.com/office/word/2016/wordml/cid" xmlns:w16="http://schemas.microsoft.com/office/word/2018/wordml" xmlns:w16se="http://schemas.microsoft.com/office/word/2015/wordml/symex" xmlns:wpg="http://schemas.microsoft.com/office/word/2010/wordprocessingGroup" xmlns:wpi="http://schemas.microsoft.com/office/word/2010/wordprocessingInk" xmlns:wne="http://schemas.microsoft.com/office/word/2006/wordml" xmlns:wps="http://schemas.microsoft.com/office/word/2010/wordprocessingShape" mc:Ignorable="w14 w15 w16se w16cid w16 w16cex wp14">
+<w:numbering xmlns:wpc="http://schemas.microsoft.com/office/word/2010/wordprocessingCanvas" xmlns:cx="http://schemas.microsoft.com/office/drawing/2014/chartex" xmlns:cx1="http://schemas.microsoft.com/office/drawing/2015/9/8/chartex" xmlns:cx2="http://schemas.microsoft.com/office/drawing/2015/10/21/chartex" xmlns:cx3="http://schemas.microsoft.com/office/drawing/2016/5/9/chartex" xmlns:cx4="http://schemas.microsoft.com/office/drawing/2016/5/10/chartex" xmlns:cx5="http://schemas.microsoft.com/office/drawing/2016/5/11/chartex" xmlns:cx6="http://schemas.microsoft.com/office/drawing/2016/5/12/chartex" xmlns:cx7="http://schemas.microsoft.com/office/drawing/2016/5/13/chartex" xmlns:cx8="http://schemas.microsoft.com/office/drawing/2016/5/14/chartex" xmlns:mc="http://schemas.openxmlformats.org/markup-compatibility/2006" xmlns:aink="http://schemas.microsoft.com/office/drawing/2016/ink" xmlns:am3d="http://schemas.microsoft.com/office/drawing/2017/model3d" xmlns:o="urn:schemas-microsoft-com:office:office" xmlns:r="http://schemas.openxmlformats.org/officeDocument/2006/relationships" xmlns:m="http://schemas.openxmlformats.org/officeDocument/2006/math" xmlns:v="urn:schemas-microsoft-com:vml" xmlns:wp14="http://schemas.microsoft.com/office/word/2010/wordprocessingDrawing" xmlns:wp="http://schemas.openxmlformats.org/drawingml/2006/wordprocessingDrawing" xmlns:w10="urn:schemas-microsoft-com:office:word" xmlns:w="http://schemas.openxmlformats.org/wordprocessingml/2006/main" xmlns:w14="http://schemas.microsoft.com/office/word/2010/wordml" xmlns:w15="http://schemas.microsoft.com/office/word/2012/wordml" xmlns:w16cex="http://schemas.microsoft.com/office/word/2018/wordml/cex" xmlns:w16cid="http://schemas.microsoft.com/office/word/2016/wordml/cid" xmlns:w16="http://schemas.microsoft.com/office/word/2018/wordml" xmlns:w16sdtdh="http://schemas.microsoft.com/office/word/2020/wordml/sdtdatahash" xmlns:w16se="http://schemas.microsoft.com/office/word/2015/wordml/symex" xmlns:wpg="http://schemas.microsoft.com/office/word/2010/wordprocessingGroup" xmlns:wpi="http://schemas.microsoft.com/office/word/2010/wordprocessingInk" xmlns:wne="http://schemas.microsoft.com/office/word/2006/wordml" xmlns:wps="http://schemas.microsoft.com/office/word/2010/wordprocessingShape" mc:Ignorable="w14 w15 w16se w16cid w16 w16cex w16sdtdh wp14">
   <w:abstractNum w:abstractNumId="0" w15:restartNumberingAfterBreak="0">
     <w:nsid w:val="00130F9E"/>
     <w:multiLevelType w:val="multilevel"/>
@@ -5301,7 +5312,7 @@
 </file>
 
 <file path=word/styles.xml><?xml version="1.0" encoding="utf-8"?>
-<w:styles xmlns:mc="http://schemas.openxmlformats.org/markup-compatibility/2006" xmlns:r="http://schemas.openxmlformats.org/officeDocument/2006/relationships" xmlns:w="http://schemas.openxmlformats.org/wordprocessingml/2006/main" xmlns:w14="http://schemas.microsoft.com/office/word/2010/wordml" xmlns:w15="http://schemas.microsoft.com/office/word/2012/wordml" xmlns:w16cex="http://schemas.microsoft.com/office/word/2018/wordml/cex" xmlns:w16cid="http://schemas.microsoft.com/office/word/2016/wordml/cid" xmlns:w16="http://schemas.microsoft.com/office/word/2018/wordml" xmlns:w16se="http://schemas.microsoft.com/office/word/2015/wordml/symex" mc:Ignorable="w14 w15 w16se w16cid w16 w16cex">
+<w:styles xmlns:mc="http://schemas.openxmlformats.org/markup-compatibility/2006" xmlns:r="http://schemas.openxmlformats.org/officeDocument/2006/relationships" xmlns:w="http://schemas.openxmlformats.org/wordprocessingml/2006/main" xmlns:w14="http://schemas.microsoft.com/office/word/2010/wordml" xmlns:w15="http://schemas.microsoft.com/office/word/2012/wordml" xmlns:w16cex="http://schemas.microsoft.com/office/word/2018/wordml/cex" xmlns:w16cid="http://schemas.microsoft.com/office/word/2016/wordml/cid" xmlns:w16="http://schemas.microsoft.com/office/word/2018/wordml" xmlns:w16sdtdh="http://schemas.microsoft.com/office/word/2020/wordml/sdtdatahash" xmlns:w16se="http://schemas.microsoft.com/office/word/2015/wordml/symex" mc:Ignorable="w14 w15 w16se w16cid w16 w16cex w16sdtdh">
   <w:docDefaults>
     <w:rPrDefault>
       <w:rPr>

</xml_diff>